<commit_message>
[JAVA] Deel 2|Week 2 Enums, Objecten & Datum
</commit_message>
<xml_diff>
--- a/Java Programming/JAVA - Deel 2 Samenvatting.docx
+++ b/Java Programming/JAVA - Deel 2 Samenvatting.docx
@@ -13,41 +13,13 @@
         <w:rPr>
           <w:lang w:val="en-US"/>
         </w:rPr>
-        <w:t xml:space="preserve">Java </w:t>
-      </w:r>
-      <w:proofErr w:type="gramStart"/>
-      <w:r>
-        <w:rPr>
-          <w:lang w:val="en-US"/>
-        </w:rPr>
-        <w:t>Programming</w:t>
-      </w:r>
-      <w:r>
-        <w:rPr>
-          <w:lang w:val="en-US"/>
-        </w:rPr>
-        <w:t xml:space="preserve">  -</w:t>
-      </w:r>
-      <w:proofErr w:type="gramEnd"/>
-      <w:r>
-        <w:rPr>
-          <w:lang w:val="en-US"/>
-        </w:rPr>
-        <w:t xml:space="preserve"> </w:t>
-      </w:r>
-      <w:proofErr w:type="spellStart"/>
-      <w:r>
-        <w:rPr>
-          <w:lang w:val="en-US"/>
-        </w:rPr>
-        <w:t>Deel</w:t>
-      </w:r>
-      <w:proofErr w:type="spellEnd"/>
-      <w:r>
-        <w:rPr>
-          <w:lang w:val="en-US"/>
-        </w:rPr>
-        <w:t xml:space="preserve"> 2</w:t>
+        <w:t>Java Programming</w:t>
+      </w:r>
+      <w:r>
+        <w:rPr>
+          <w:lang w:val="en-US"/>
+        </w:rPr>
+        <w:t xml:space="preserve">  - Deel 2</w:t>
       </w:r>
     </w:p>
     <w:p>
@@ -76,26 +48,10 @@
     </w:p>
     <w:p>
       <w:r>
-        <w:t>///</w:t>
-      </w:r>
-      <w:proofErr w:type="spellStart"/>
-      <w:r>
-        <w:t>DRAFT</w:t>
-      </w:r>
-      <w:r>
-        <w:t>een</w:t>
-      </w:r>
-      <w:proofErr w:type="spellEnd"/>
-      <w:r>
-        <w:t xml:space="preserve"> vorm van code-</w:t>
-      </w:r>
-      <w:proofErr w:type="spellStart"/>
-      <w:r>
-        <w:t>herbruik</w:t>
-      </w:r>
-      <w:proofErr w:type="spellEnd"/>
-      <w:r>
-        <w:t>, uitbreiding van een bestaande klasse</w:t>
+        <w:t>///DRAFT</w:t>
+      </w:r>
+      <w:r>
+        <w:t>een vorm van code-herbruik, uitbreiding van een bestaande klasse</w:t>
       </w:r>
     </w:p>
     <w:p/>
@@ -112,23 +68,7 @@
         <w:t xml:space="preserve"> (subklasse)</w:t>
       </w:r>
       <w:r>
-        <w:t xml:space="preserve"> </w:t>
-      </w:r>
-      <w:proofErr w:type="spellStart"/>
-      <w:r>
-        <w:t>extens</w:t>
-      </w:r>
-      <w:proofErr w:type="spellEnd"/>
-      <w:r>
-        <w:t xml:space="preserve"> </w:t>
-      </w:r>
-      <w:proofErr w:type="spellStart"/>
-      <w:r>
-        <w:t>Rectangle</w:t>
-      </w:r>
-      <w:proofErr w:type="spellEnd"/>
-      <w:r>
-        <w:t xml:space="preserve"> </w:t>
+        <w:t xml:space="preserve"> extens Rectangle </w:t>
       </w:r>
       <w:r>
         <w:t xml:space="preserve">(superklasse) </w:t>
@@ -141,70 +81,21 @@
       </w:r>
     </w:p>
     <w:p>
-      <w:proofErr w:type="gramStart"/>
-      <w:r>
-        <w:t>een</w:t>
-      </w:r>
-      <w:proofErr w:type="gramEnd"/>
-      <w:r>
-        <w:t xml:space="preserve"> subklasse erft eigenschappen en methoden over van superklasse, kan zelf eigenschappen en methoden toevoegen en kan deze </w:t>
-      </w:r>
-      <w:proofErr w:type="spellStart"/>
-      <w:r>
-        <w:t>overri</w:t>
-      </w:r>
-      <w:r>
-        <w:t>den</w:t>
-      </w:r>
-      <w:proofErr w:type="spellEnd"/>
-      <w:r>
-        <w:t xml:space="preserve">( (één superklasse per klasse/één keer </w:t>
-      </w:r>
-      <w:proofErr w:type="spellStart"/>
-      <w:r>
-        <w:t>extends</w:t>
-      </w:r>
-      <w:proofErr w:type="spellEnd"/>
-      <w:r>
-        <w:t xml:space="preserve">), die superklasse kan wel subklasse zijn van een andere superklasse </w:t>
-      </w:r>
-      <w:proofErr w:type="spellStart"/>
-      <w:r>
-        <w:t>enz</w:t>
-      </w:r>
-      <w:proofErr w:type="spellEnd"/>
-    </w:p>
-    <w:p>
-      <w:proofErr w:type="spellStart"/>
-      <w:proofErr w:type="gramStart"/>
-      <w:r>
-        <w:t>overriden</w:t>
-      </w:r>
-      <w:proofErr w:type="spellEnd"/>
-      <w:proofErr w:type="gramEnd"/>
-      <w:r>
-        <w:t xml:space="preserve"> = eigenschap met dezelfde naam en datatype, je krijgt bijgevolg de overschreven eigenschapswaarde</w:t>
-      </w:r>
-    </w:p>
-    <w:p>
-      <w:r>
-        <w:t xml:space="preserve">DON’T do </w:t>
-      </w:r>
-      <w:proofErr w:type="spellStart"/>
-      <w:r>
-        <w:t>this</w:t>
-      </w:r>
-      <w:proofErr w:type="spellEnd"/>
-      <w:r>
-        <w:t xml:space="preserve"> met eigenschappen, wel met methoden (bad </w:t>
-      </w:r>
-      <w:proofErr w:type="spellStart"/>
-      <w:r>
-        <w:t>practice</w:t>
-      </w:r>
-      <w:proofErr w:type="spellEnd"/>
-      <w:r>
-        <w:t>)</w:t>
+      <w:r>
+        <w:t>een subklasse erft eigenschappen en methoden over van superklasse, kan zelf eigenschappen en methoden toevoegen en kan deze overri</w:t>
+      </w:r>
+      <w:r>
+        <w:t>den( (één superklasse per klasse/één keer extends), die superklasse kan wel subklasse zijn van een andere superklasse enz</w:t>
+      </w:r>
+    </w:p>
+    <w:p>
+      <w:r>
+        <w:t>overriden = eigenschap met dezelfde naam en datatype, je krijgt bijgevolg de overschreven eigenschapswaarde</w:t>
+      </w:r>
+    </w:p>
+    <w:p>
+      <w:r>
+        <w:t>DON’T do this met eigenschappen, wel met methoden (bad practice)</w:t>
       </w:r>
     </w:p>
     <w:p>
@@ -213,54 +104,21 @@
       </w:r>
     </w:p>
     <w:p>
-      <w:proofErr w:type="gramStart"/>
-      <w:r>
-        <w:t>alle</w:t>
-      </w:r>
-      <w:proofErr w:type="gramEnd"/>
-      <w:r>
-        <w:t xml:space="preserve"> public en </w:t>
-      </w:r>
-      <w:proofErr w:type="spellStart"/>
-      <w:r>
-        <w:t>protected</w:t>
-      </w:r>
-      <w:proofErr w:type="spellEnd"/>
-      <w:r>
-        <w:t xml:space="preserve"> methoden van de superklasse kunnen we gebruiken vanuit de subklasse, een subklasse is een uitbreiding van de superklasse (alle niet private eigenschappen en methoden van de superklasse zijn ook beschikbaar in de subklasse).</w:t>
-      </w:r>
-    </w:p>
-    <w:p>
-      <w:proofErr w:type="spellStart"/>
-      <w:proofErr w:type="gramStart"/>
-      <w:r>
-        <w:t>override</w:t>
-      </w:r>
-      <w:proofErr w:type="spellEnd"/>
-      <w:proofErr w:type="gramEnd"/>
-      <w:r>
-        <w:t xml:space="preserve"> (overschrijven/verbergen) is wanneer we in een subklasse een andere implementatie geven van een bestaande methode in de superklasse (dezelfde signatuur = naam + parameters + return type)</w:t>
-      </w:r>
-    </w:p>
-    <w:p>
-      <w:proofErr w:type="gramStart"/>
-      <w:r>
-        <w:t>!elke</w:t>
-      </w:r>
-      <w:proofErr w:type="gramEnd"/>
-      <w:r>
-        <w:t xml:space="preserve"> methode uit een superklasse is standaard </w:t>
-      </w:r>
-      <w:proofErr w:type="spellStart"/>
-      <w:r>
-        <w:t>o</w:t>
-      </w:r>
-      <w:r>
-        <w:t>verschrijfbaar</w:t>
-      </w:r>
-      <w:proofErr w:type="spellEnd"/>
-      <w:r>
-        <w:t xml:space="preserve"> in een subklasse</w:t>
+      <w:r>
+        <w:t>alle public en protected methoden van de superklasse kunnen we gebruiken vanuit de subklasse, een subklasse is een uitbreiding van de superklasse (alle niet private eigenschappen en methoden van de superklasse zijn ook beschikbaar in de subklasse).</w:t>
+      </w:r>
+    </w:p>
+    <w:p>
+      <w:r>
+        <w:t>override (overschrijven/verbergen) is wanneer we in een subklasse een andere implementatie geven van een bestaande methode in de superklasse (dezelfde signatuur = naam + parameters + return type)</w:t>
+      </w:r>
+    </w:p>
+    <w:p>
+      <w:r>
+        <w:t>!elke methode uit een superklasse is standaard o</w:t>
+      </w:r>
+      <w:r>
+        <w:t>verschrijfbaar in een subklasse</w:t>
       </w:r>
     </w:p>
     <w:p>
@@ -270,19 +128,11 @@
           <w:lang w:val="en-US"/>
         </w:rPr>
       </w:pPr>
-      <w:proofErr w:type="gramStart"/>
-      <w:r>
-        <w:rPr>
-          <w:lang w:val="en-US"/>
-        </w:rPr>
-        <w:t>public</w:t>
-      </w:r>
-      <w:proofErr w:type="gramEnd"/>
-      <w:r>
-        <w:rPr>
-          <w:lang w:val="en-US"/>
-        </w:rPr>
-        <w:t xml:space="preserve"> c</w:t>
+      <w:r>
+        <w:rPr>
+          <w:lang w:val="en-US"/>
+        </w:rPr>
+        <w:t>public c</w:t>
       </w:r>
       <w:r>
         <w:rPr>
@@ -301,21 +151,7 @@
           <w:lang w:val="en-US"/>
         </w:rPr>
         <w:tab/>
-        <w:t xml:space="preserve">private </w:t>
-      </w:r>
-      <w:proofErr w:type="spellStart"/>
-      <w:r>
-        <w:rPr>
-          <w:lang w:val="en-US"/>
-        </w:rPr>
-        <w:t>int</w:t>
-      </w:r>
-      <w:proofErr w:type="spellEnd"/>
-      <w:r>
-        <w:rPr>
-          <w:lang w:val="en-US"/>
-        </w:rPr>
-        <w:t xml:space="preserve"> side;</w:t>
+        <w:t>private int side;</w:t>
       </w:r>
     </w:p>
     <w:p>
@@ -330,27 +166,14 @@
       </w:r>
       <w:r>
         <w:tab/>
-        <w:t>@</w:t>
-      </w:r>
-      <w:proofErr w:type="spellStart"/>
-      <w:r>
-        <w:t>Override</w:t>
-      </w:r>
-      <w:proofErr w:type="spellEnd"/>
+        <w:t>@Override</w:t>
+      </w:r>
       <w:r>
         <w:br/>
       </w:r>
       <w:r>
         <w:tab/>
-        <w:t xml:space="preserve">public int </w:t>
-      </w:r>
-      <w:proofErr w:type="spellStart"/>
-      <w:r>
-        <w:t>getArea</w:t>
-      </w:r>
-      <w:proofErr w:type="spellEnd"/>
-      <w:r>
-        <w:t>(){</w:t>
+        <w:t>public int getArea(){</w:t>
       </w:r>
       <w:r>
         <w:br/>
@@ -375,13 +198,8 @@
       </w:r>
     </w:p>
     <w:p>
-      <w:proofErr w:type="gramStart"/>
-      <w:r>
-        <w:t>om</w:t>
-      </w:r>
-      <w:proofErr w:type="gramEnd"/>
-      <w:r>
-        <w:t xml:space="preserve"> aan te duiden dat de methode uit de superklasse gebruikt moet worden</w:t>
+      <w:r>
+        <w:t>om aan te duiden dat de methode uit de superklasse gebruikt moet worden</w:t>
       </w:r>
     </w:p>
     <w:p>
@@ -391,47 +209,11 @@
           <w:lang w:val="en-US"/>
         </w:rPr>
       </w:pPr>
-      <w:proofErr w:type="gramStart"/>
-      <w:r>
-        <w:rPr>
-          <w:lang w:val="en-US"/>
-        </w:rPr>
-        <w:t>public</w:t>
-      </w:r>
-      <w:proofErr w:type="gramEnd"/>
-      <w:r>
-        <w:rPr>
-          <w:lang w:val="en-US"/>
-        </w:rPr>
-        <w:t xml:space="preserve"> void </w:t>
-      </w:r>
-      <w:proofErr w:type="spellStart"/>
-      <w:r>
-        <w:rPr>
-          <w:lang w:val="en-US"/>
-        </w:rPr>
-        <w:t>setSide</w:t>
-      </w:r>
-      <w:proofErr w:type="spellEnd"/>
-      <w:r>
-        <w:rPr>
-          <w:lang w:val="en-US"/>
-        </w:rPr>
-        <w:t>(</w:t>
-      </w:r>
-      <w:proofErr w:type="spellStart"/>
-      <w:r>
-        <w:rPr>
-          <w:lang w:val="en-US"/>
-        </w:rPr>
-        <w:t>int</w:t>
-      </w:r>
-      <w:proofErr w:type="spellEnd"/>
-      <w:r>
-        <w:rPr>
-          <w:lang w:val="en-US"/>
-        </w:rPr>
-        <w:t xml:space="preserve"> side){</w:t>
+      <w:r>
+        <w:rPr>
+          <w:lang w:val="en-US"/>
+        </w:rPr>
+        <w:t>public void setSide(int side){</w:t>
       </w:r>
       <w:r>
         <w:rPr>
@@ -444,20 +226,7 @@
           <w:lang w:val="en-US"/>
         </w:rPr>
         <w:tab/>
-      </w:r>
-      <w:proofErr w:type="spellStart"/>
-      <w:r>
-        <w:rPr>
-          <w:lang w:val="en-US"/>
-        </w:rPr>
-        <w:t>super.setWidth</w:t>
-      </w:r>
-      <w:proofErr w:type="spellEnd"/>
-      <w:r>
-        <w:rPr>
-          <w:lang w:val="en-US"/>
-        </w:rPr>
-        <w:t>(side);</w:t>
+        <w:t>super.setWidth(side);</w:t>
       </w:r>
       <w:r>
         <w:rPr>
@@ -470,20 +239,7 @@
           <w:lang w:val="en-US"/>
         </w:rPr>
         <w:tab/>
-      </w:r>
-      <w:proofErr w:type="spellStart"/>
-      <w:r>
-        <w:rPr>
-          <w:lang w:val="en-US"/>
-        </w:rPr>
-        <w:t>super.setHeight</w:t>
-      </w:r>
-      <w:proofErr w:type="spellEnd"/>
-      <w:r>
-        <w:rPr>
-          <w:lang w:val="en-US"/>
-        </w:rPr>
-        <w:t>(side);</w:t>
+        <w:t>super.setHeight(side);</w:t>
       </w:r>
       <w:r>
         <w:rPr>
@@ -494,12 +250,10 @@
       </w:r>
     </w:p>
     <w:p>
-      <w:proofErr w:type="spellStart"/>
       <w:r>
         <w:lastRenderedPageBreak/>
         <w:t>Constructors</w:t>
       </w:r>
-      <w:proofErr w:type="spellEnd"/>
     </w:p>
     <w:p>
       <w:r>
@@ -511,27 +265,11 @@
         <w:pStyle w:val="Syntax"/>
       </w:pPr>
       <w:r>
-        <w:t xml:space="preserve">//default </w:t>
-      </w:r>
-      <w:proofErr w:type="spellStart"/>
-      <w:r>
-        <w:t>contructor</w:t>
-      </w:r>
-      <w:proofErr w:type="spellEnd"/>
-      <w:r>
-        <w:t xml:space="preserve"> van normale klasse, in dit geval superklasse</w:t>
+        <w:t>//default contructor van normale klasse, in dit geval superklasse</w:t>
       </w:r>
       <w:r>
         <w:br/>
-        <w:t xml:space="preserve">public </w:t>
-      </w:r>
-      <w:proofErr w:type="spellStart"/>
-      <w:r>
-        <w:t>Rectangle</w:t>
-      </w:r>
-      <w:proofErr w:type="spellEnd"/>
-      <w:r>
-        <w:t>(){</w:t>
+        <w:t>public Rectangle(){</w:t>
       </w:r>
       <w:r>
         <w:br/>
@@ -549,16 +287,8 @@
         <w:rPr>
           <w:lang w:val="en-US"/>
         </w:rPr>
-        <w:t xml:space="preserve">//default constructor van </w:t>
-      </w:r>
-      <w:proofErr w:type="spellStart"/>
-      <w:r>
-        <w:rPr>
-          <w:lang w:val="en-US"/>
-        </w:rPr>
-        <w:t>subklasse</w:t>
-      </w:r>
-      <w:proofErr w:type="spellEnd"/>
+        <w:t>//default constructor van subklasse</w:t>
+      </w:r>
       <w:r>
         <w:rPr>
           <w:lang w:val="en-US"/>
@@ -569,21 +299,7 @@
         <w:rPr>
           <w:lang w:val="en-US"/>
         </w:rPr>
-        <w:t xml:space="preserve">public </w:t>
-      </w:r>
-      <w:proofErr w:type="gramStart"/>
-      <w:r>
-        <w:rPr>
-          <w:lang w:val="en-US"/>
-        </w:rPr>
-        <w:t>Square(</w:t>
-      </w:r>
-      <w:proofErr w:type="gramEnd"/>
-      <w:r>
-        <w:rPr>
-          <w:lang w:val="en-US"/>
-        </w:rPr>
-        <w:t>){</w:t>
+        <w:t>public Square(){</w:t>
       </w:r>
       <w:r>
         <w:rPr>
@@ -613,15 +329,7 @@
     </w:p>
     <w:p>
       <w:r>
-        <w:t xml:space="preserve">Indien een subklasse gebruikt maakt van een </w:t>
-      </w:r>
-      <w:proofErr w:type="spellStart"/>
-      <w:r>
-        <w:t>constructor</w:t>
-      </w:r>
-      <w:proofErr w:type="spellEnd"/>
-      <w:r>
-        <w:t xml:space="preserve"> van de superklasse, moet deze met de juiste parameters opgeroepen worden in de subklasse</w:t>
+        <w:t>Indien een subklasse gebruikt maakt van een constructor van de superklasse, moet deze met de juiste parameters opgeroepen worden in de subklasse</w:t>
       </w:r>
     </w:p>
     <w:p>
@@ -631,33 +339,11 @@
           <w:lang w:val="en-US"/>
         </w:rPr>
       </w:pPr>
-      <w:proofErr w:type="gramStart"/>
-      <w:r>
-        <w:rPr>
-          <w:lang w:val="en-US"/>
-        </w:rPr>
-        <w:t>public</w:t>
-      </w:r>
-      <w:proofErr w:type="gramEnd"/>
-      <w:r>
-        <w:rPr>
-          <w:lang w:val="en-US"/>
-        </w:rPr>
-        <w:t xml:space="preserve"> Square(</w:t>
-      </w:r>
-      <w:proofErr w:type="spellStart"/>
-      <w:r>
-        <w:rPr>
-          <w:lang w:val="en-US"/>
-        </w:rPr>
-        <w:t>int</w:t>
-      </w:r>
-      <w:proofErr w:type="spellEnd"/>
-      <w:r>
-        <w:rPr>
-          <w:lang w:val="en-US"/>
-        </w:rPr>
-        <w:t xml:space="preserve"> side){</w:t>
+      <w:r>
+        <w:rPr>
+          <w:lang w:val="en-US"/>
+        </w:rPr>
+        <w:t>public Square(int side){</w:t>
       </w:r>
       <w:r>
         <w:rPr>
@@ -670,35 +356,7 @@
           <w:lang w:val="en-US"/>
         </w:rPr>
         <w:tab/>
-        <w:t>super(this, this); //</w:t>
-      </w:r>
-      <w:proofErr w:type="spellStart"/>
-      <w:r>
-        <w:rPr>
-          <w:lang w:val="en-US"/>
-        </w:rPr>
-        <w:t>altijd</w:t>
-      </w:r>
-      <w:proofErr w:type="spellEnd"/>
-      <w:r>
-        <w:rPr>
-          <w:lang w:val="en-US"/>
-        </w:rPr>
-        <w:t xml:space="preserve"> </w:t>
-      </w:r>
-      <w:proofErr w:type="spellStart"/>
-      <w:r>
-        <w:rPr>
-          <w:lang w:val="en-US"/>
-        </w:rPr>
-        <w:t>eerste</w:t>
-      </w:r>
-      <w:proofErr w:type="spellEnd"/>
-      <w:r>
-        <w:rPr>
-          <w:lang w:val="en-US"/>
-        </w:rPr>
-        <w:t xml:space="preserve"> statement</w:t>
+        <w:t>super(this, this); //altijd eerste statement</w:t>
       </w:r>
       <w:r>
         <w:rPr>
@@ -711,20 +369,7 @@
           <w:lang w:val="en-US"/>
         </w:rPr>
         <w:tab/>
-      </w:r>
-      <w:proofErr w:type="spellStart"/>
-      <w:r>
-        <w:rPr>
-          <w:lang w:val="en-US"/>
-        </w:rPr>
-        <w:t>this.side</w:t>
-      </w:r>
-      <w:proofErr w:type="spellEnd"/>
-      <w:r>
-        <w:rPr>
-          <w:lang w:val="en-US"/>
-        </w:rPr>
-        <w:t xml:space="preserve"> = side;</w:t>
+        <w:t>this.side = side;</w:t>
       </w:r>
       <w:r>
         <w:rPr>
@@ -735,13 +380,8 @@
       </w:r>
     </w:p>
     <w:p>
-      <w:proofErr w:type="spellStart"/>
-      <w:r>
-        <w:t>Final</w:t>
-      </w:r>
-      <w:proofErr w:type="spellEnd"/>
-      <w:r>
-        <w:t xml:space="preserve"> klassen</w:t>
+      <w:r>
+        <w:t>Final klassen</w:t>
       </w:r>
     </w:p>
     <w:p>
@@ -750,394 +390,114 @@
       </w:r>
     </w:p>
     <w:p>
-      <w:proofErr w:type="gramStart"/>
-      <w:r>
-        <w:t>public</w:t>
-      </w:r>
-      <w:proofErr w:type="gramEnd"/>
-      <w:r>
-        <w:t xml:space="preserve"> </w:t>
-      </w:r>
-      <w:proofErr w:type="spellStart"/>
-      <w:r>
-        <w:t>final</w:t>
-      </w:r>
-      <w:proofErr w:type="spellEnd"/>
-      <w:r>
-        <w:t xml:space="preserve"> class </w:t>
-      </w:r>
-      <w:proofErr w:type="spellStart"/>
-      <w:r>
-        <w:t>GeenSubKlassen</w:t>
-      </w:r>
-      <w:proofErr w:type="spellEnd"/>
-      <w:r>
+      <w:r>
+        <w:t>public final class GeenSubKlassen{}</w:t>
+      </w:r>
+    </w:p>
+    <w:p>
+      <w:r>
+        <w:t>Abstracte klassen</w:t>
+      </w:r>
+    </w:p>
+    <w:p>
+      <w:r>
+        <w:t>HIervan kunnen geen objecten gemaakt worden, dienen als superklasse van andere klassen4</w:t>
+      </w:r>
+    </w:p>
+    <w:p>
+      <w:pPr>
+        <w:rPr>
+          <w:lang w:val="en-US"/>
+        </w:rPr>
+      </w:pPr>
+      <w:r>
+        <w:rPr>
+          <w:lang w:val="en-US"/>
+        </w:rPr>
+        <w:t xml:space="preserve">public abstract class </w:t>
+      </w:r>
+      <w:r>
+        <w:rPr>
+          <w:lang w:val="en-US"/>
+        </w:rPr>
+        <w:t>GeenObjecten</w:t>
+      </w:r>
+      <w:r>
+        <w:rPr>
+          <w:lang w:val="en-US"/>
+        </w:rPr>
         <w:t>{}</w:t>
       </w:r>
     </w:p>
     <w:p>
-      <w:r>
-        <w:t>Abstracte klassen</w:t>
-      </w:r>
-    </w:p>
-    <w:p>
-      <w:proofErr w:type="spellStart"/>
-      <w:r>
-        <w:t>HIervan</w:t>
-      </w:r>
-      <w:proofErr w:type="spellEnd"/>
-      <w:r>
-        <w:t xml:space="preserve"> kunnen geen objecten gemaakt worden, dienen als superklasse van andere klassen4</w:t>
-      </w:r>
-    </w:p>
-    <w:p>
-      <w:pPr>
-        <w:rPr>
-          <w:lang w:val="en-US"/>
-        </w:rPr>
-      </w:pPr>
-      <w:proofErr w:type="gramStart"/>
-      <w:r>
-        <w:rPr>
-          <w:lang w:val="en-US"/>
-        </w:rPr>
-        <w:t>public</w:t>
-      </w:r>
-      <w:proofErr w:type="gramEnd"/>
-      <w:r>
-        <w:rPr>
-          <w:lang w:val="en-US"/>
-        </w:rPr>
-        <w:t xml:space="preserve"> abstract class </w:t>
-      </w:r>
-      <w:proofErr w:type="spellStart"/>
-      <w:r>
-        <w:rPr>
-          <w:lang w:val="en-US"/>
-        </w:rPr>
-        <w:t>GeenObjecten</w:t>
-      </w:r>
-      <w:proofErr w:type="spellEnd"/>
-      <w:r>
-        <w:rPr>
-          <w:lang w:val="en-US"/>
-        </w:rPr>
-        <w:t>{}</w:t>
-      </w:r>
-    </w:p>
-    <w:p>
-      <w:pPr>
-        <w:rPr>
-          <w:lang w:val="en-US"/>
-        </w:rPr>
-      </w:pPr>
-      <w:proofErr w:type="gramStart"/>
-      <w:r>
-        <w:rPr>
-          <w:lang w:val="en-US"/>
-        </w:rPr>
-        <w:t>public</w:t>
-      </w:r>
-      <w:proofErr w:type="gramEnd"/>
-      <w:r>
-        <w:rPr>
-          <w:lang w:val="en-US"/>
-        </w:rPr>
-        <w:t xml:space="preserve"> abstract void </w:t>
-      </w:r>
-      <w:proofErr w:type="spellStart"/>
-      <w:r>
-        <w:rPr>
-          <w:lang w:val="en-US"/>
-        </w:rPr>
-        <w:t>abstracteMethode</w:t>
-      </w:r>
-      <w:proofErr w:type="spellEnd"/>
-      <w:r>
-        <w:rPr>
-          <w:lang w:val="en-US"/>
-        </w:rPr>
-        <w:t>();</w:t>
-      </w:r>
-      <w:r>
-        <w:rPr>
-          <w:lang w:val="en-US"/>
-        </w:rPr>
-        <w:t xml:space="preserve"> // </w:t>
-      </w:r>
-      <w:proofErr w:type="spellStart"/>
-      <w:r>
-        <w:rPr>
-          <w:lang w:val="en-US"/>
-        </w:rPr>
-        <w:t>geen</w:t>
-      </w:r>
-      <w:proofErr w:type="spellEnd"/>
-      <w:r>
-        <w:rPr>
-          <w:lang w:val="en-US"/>
-        </w:rPr>
-        <w:t xml:space="preserve"> </w:t>
-      </w:r>
-      <w:proofErr w:type="spellStart"/>
-      <w:r>
-        <w:rPr>
-          <w:lang w:val="en-US"/>
-        </w:rPr>
-        <w:t>implementatie</w:t>
-      </w:r>
-      <w:proofErr w:type="spellEnd"/>
-      <w:r>
-        <w:rPr>
-          <w:lang w:val="en-US"/>
-        </w:rPr>
-        <w:t>!</w:t>
-      </w:r>
-    </w:p>
-    <w:p>
-      <w:proofErr w:type="gramStart"/>
-      <w:r>
-        <w:t>deze</w:t>
-      </w:r>
-      <w:proofErr w:type="gramEnd"/>
-      <w:r>
-        <w:t xml:space="preserve"> bevatten (eventueel) abstracte methoden dewelke verplicht geïmplementeerd dienen te worden door de niet abstracte subklassen.</w:t>
-      </w:r>
-      <w:r>
-        <w:t xml:space="preserve"> Een subklasse roept altijd de </w:t>
-      </w:r>
-      <w:proofErr w:type="spellStart"/>
-      <w:r>
-        <w:t>constructor</w:t>
-      </w:r>
-      <w:proofErr w:type="spellEnd"/>
-      <w:r>
-        <w:t xml:space="preserve"> van de superklasse op omdat die een uitbreiding is van de superklasse!</w:t>
-      </w:r>
-    </w:p>
-    <w:p>
-      <w:pPr>
-        <w:rPr>
-          <w:lang w:val="en-US"/>
-        </w:rPr>
-      </w:pPr>
+      <w:pPr>
+        <w:rPr>
+          <w:lang w:val="en-US"/>
+        </w:rPr>
+      </w:pPr>
+      <w:r>
+        <w:rPr>
+          <w:lang w:val="en-US"/>
+        </w:rPr>
+        <w:t>public abstract void abstracteMethode();</w:t>
+      </w:r>
+      <w:r>
+        <w:rPr>
+          <w:lang w:val="en-US"/>
+        </w:rPr>
+        <w:t xml:space="preserve"> // geen implementatie!</w:t>
+      </w:r>
+    </w:p>
+    <w:p>
+      <w:r>
+        <w:t>deze bevatten (eventueel) abstracte methoden dewelke verplicht geïmplementeerd dienen te worden door de niet abstracte subklassen.</w:t>
+      </w:r>
+      <w:r>
+        <w:t xml:space="preserve"> Een subklasse roept altijd de constructor van de superklasse op omdat die een uitbreiding is van de superklasse!</w:t>
+      </w:r>
+    </w:p>
+    <w:p>
       <w:r>
         <w:t xml:space="preserve">OBJECT De klasse object is de superklasse van alle klassen, alle klassen erven over van de klasse Object. </w:t>
       </w:r>
-      <w:proofErr w:type="spellStart"/>
-      <w:r>
-        <w:rPr>
-          <w:lang w:val="en-US"/>
-        </w:rPr>
-        <w:t>Geen</w:t>
-      </w:r>
-      <w:proofErr w:type="spellEnd"/>
-      <w:r>
-        <w:rPr>
-          <w:lang w:val="en-US"/>
-        </w:rPr>
-        <w:t xml:space="preserve"> </w:t>
-      </w:r>
-      <w:proofErr w:type="spellStart"/>
-      <w:r>
-        <w:rPr>
-          <w:lang w:val="en-US"/>
-        </w:rPr>
-        <w:t>attributen</w:t>
-      </w:r>
-      <w:proofErr w:type="spellEnd"/>
-      <w:r>
-        <w:rPr>
-          <w:lang w:val="en-US"/>
-        </w:rPr>
-        <w:t xml:space="preserve">, </w:t>
-      </w:r>
-      <w:proofErr w:type="spellStart"/>
-      <w:r>
-        <w:rPr>
-          <w:lang w:val="en-US"/>
-        </w:rPr>
-        <w:t>enkel</w:t>
-      </w:r>
-      <w:proofErr w:type="spellEnd"/>
-      <w:r>
-        <w:rPr>
-          <w:lang w:val="en-US"/>
-        </w:rPr>
-        <w:t xml:space="preserve"> </w:t>
-      </w:r>
-      <w:proofErr w:type="spellStart"/>
-      <w:r>
-        <w:rPr>
-          <w:lang w:val="en-US"/>
-        </w:rPr>
-        <w:t>methoden</w:t>
-      </w:r>
-      <w:proofErr w:type="spellEnd"/>
-      <w:r>
-        <w:rPr>
-          <w:lang w:val="en-US"/>
-        </w:rPr>
-        <w:t>.</w:t>
-      </w:r>
-      <w:r>
-        <w:rPr>
-          <w:lang w:val="en-US"/>
-        </w:rPr>
-        <w:t xml:space="preserve"> </w:t>
-      </w:r>
-      <w:proofErr w:type="spellStart"/>
-      <w:proofErr w:type="gramStart"/>
-      <w:r>
-        <w:rPr>
-          <w:lang w:val="en-US"/>
-        </w:rPr>
-        <w:t>enkele</w:t>
-      </w:r>
-      <w:proofErr w:type="spellEnd"/>
-      <w:proofErr w:type="gramEnd"/>
-      <w:r>
-        <w:rPr>
-          <w:lang w:val="en-US"/>
-        </w:rPr>
-        <w:t xml:space="preserve"> vb.:</w:t>
-      </w:r>
-    </w:p>
-    <w:p>
-      <w:r>
-        <w:t xml:space="preserve">String </w:t>
-      </w:r>
-      <w:proofErr w:type="spellStart"/>
-      <w:proofErr w:type="gramStart"/>
-      <w:r>
-        <w:t>toString</w:t>
-      </w:r>
-      <w:proofErr w:type="spellEnd"/>
-      <w:r>
-        <w:t>(</w:t>
-      </w:r>
-      <w:proofErr w:type="gramEnd"/>
-      <w:r>
-        <w:t xml:space="preserve">) </w:t>
-      </w:r>
-    </w:p>
-    <w:p>
-      <w:proofErr w:type="spellStart"/>
-      <w:proofErr w:type="gramStart"/>
-      <w:r>
-        <w:t>boolean</w:t>
-      </w:r>
-      <w:proofErr w:type="spellEnd"/>
-      <w:proofErr w:type="gramEnd"/>
-      <w:r>
-        <w:t xml:space="preserve"> </w:t>
-      </w:r>
-      <w:proofErr w:type="spellStart"/>
-      <w:r>
-        <w:t>equals</w:t>
-      </w:r>
-      <w:proofErr w:type="spellEnd"/>
-      <w:r>
-        <w:t xml:space="preserve">(Object o)  --&gt; vergelijkt 2 objecten (standaard zijn ze gelijk als ze naar hetzelfde object in het geheugen refereren. </w:t>
-      </w:r>
-      <w:r>
-        <w:t xml:space="preserve">Als we deze </w:t>
-      </w:r>
-      <w:proofErr w:type="spellStart"/>
-      <w:r>
-        <w:t>overriden</w:t>
-      </w:r>
-      <w:proofErr w:type="spellEnd"/>
-      <w:r>
-        <w:t xml:space="preserve"> moeten deze samen met de methode </w:t>
-      </w:r>
-      <w:proofErr w:type="spellStart"/>
-      <w:r>
-        <w:t>hashcode</w:t>
-      </w:r>
-      <w:proofErr w:type="spellEnd"/>
-      <w:r>
-        <w:t xml:space="preserve"> vervangen.</w:t>
-      </w:r>
-    </w:p>
-    <w:p>
-      <w:proofErr w:type="gramStart"/>
-      <w:r>
-        <w:t>int</w:t>
-      </w:r>
-      <w:proofErr w:type="gramEnd"/>
-      <w:r>
-        <w:t xml:space="preserve"> </w:t>
-      </w:r>
-      <w:proofErr w:type="spellStart"/>
-      <w:r>
-        <w:t>hashcode</w:t>
-      </w:r>
-      <w:proofErr w:type="spellEnd"/>
-      <w:r>
-        <w:t xml:space="preserve">() </w:t>
-      </w:r>
-    </w:p>
-    <w:p>
-      <w:r>
-        <w:t xml:space="preserve">We bepalen zelf de eigenschappen wanneer 2 objecten gelijk zijn, als deze gelijk zijn moeten ze ook dezelfde </w:t>
-      </w:r>
-      <w:proofErr w:type="spellStart"/>
-      <w:r>
-        <w:t>hashcodeteruggeven</w:t>
-      </w:r>
-      <w:proofErr w:type="spellEnd"/>
-      <w:r>
-        <w:t>:</w:t>
-      </w:r>
-    </w:p>
-    <w:p>
-      <w:pPr>
-        <w:rPr>
-          <w:lang w:val="en-US"/>
-        </w:rPr>
-      </w:pPr>
-      <w:proofErr w:type="gramStart"/>
-      <w:r>
-        <w:rPr>
-          <w:lang w:val="en-US"/>
-        </w:rPr>
-        <w:t>public</w:t>
-      </w:r>
-      <w:proofErr w:type="gramEnd"/>
-      <w:r>
-        <w:rPr>
-          <w:lang w:val="en-US"/>
-        </w:rPr>
-        <w:t xml:space="preserve"> </w:t>
-      </w:r>
-      <w:proofErr w:type="spellStart"/>
-      <w:r>
-        <w:rPr>
-          <w:lang w:val="en-US"/>
-        </w:rPr>
-        <w:t>int</w:t>
-      </w:r>
-      <w:proofErr w:type="spellEnd"/>
-      <w:r>
-        <w:rPr>
-          <w:lang w:val="en-US"/>
-        </w:rPr>
-        <w:t xml:space="preserve"> </w:t>
-      </w:r>
-      <w:proofErr w:type="spellStart"/>
-      <w:r>
-        <w:rPr>
-          <w:lang w:val="en-US"/>
-        </w:rPr>
-        <w:t>hashCode</w:t>
-      </w:r>
-      <w:proofErr w:type="spellEnd"/>
-      <w:r>
-        <w:rPr>
-          <w:lang w:val="en-US"/>
-        </w:rPr>
-        <w:t>(){</w:t>
+      <w:r>
+        <w:t>Geen attributen, enkel methoden. enkele vb.:</w:t>
+      </w:r>
+    </w:p>
+    <w:p>
+      <w:r>
+        <w:t xml:space="preserve">String toString() </w:t>
+      </w:r>
+    </w:p>
+    <w:p>
+      <w:r>
+        <w:t xml:space="preserve">boolean equals(Object o)  --&gt; vergelijkt 2 objecten (standaard zijn ze gelijk als ze naar hetzelfde object in het geheugen refereren. </w:t>
+      </w:r>
+      <w:r>
+        <w:t>Als we deze overriden moeten deze samen met de methode hashcode vervangen.</w:t>
+      </w:r>
+    </w:p>
+    <w:p>
+      <w:r>
+        <w:t xml:space="preserve">int hashcode() </w:t>
+      </w:r>
+    </w:p>
+    <w:p>
+      <w:r>
+        <w:t>We bepalen zelf de eigenschappen wanneer 2 objecten gelijk zijn, als deze gelijk zijn moeten ze ook dezelfde hashcodeteruggeven:</w:t>
+      </w:r>
+    </w:p>
+    <w:p>
+      <w:pPr>
+        <w:rPr>
+          <w:lang w:val="en-US"/>
+        </w:rPr>
+      </w:pPr>
+      <w:r>
+        <w:rPr>
+          <w:lang w:val="en-US"/>
+        </w:rPr>
+        <w:t>public int hashCode(){</w:t>
       </w:r>
       <w:r>
         <w:rPr>
@@ -1154,53 +514,16 @@
       </w:r>
     </w:p>
     <w:p>
-      <w:pPr>
-        <w:rPr>
-          <w:lang w:val="en-US"/>
-        </w:rPr>
-      </w:pPr>
       <w:r>
         <w:t>Cl</w:t>
       </w:r>
       <w:r>
-        <w:rPr>
-          <w:lang w:val="en-US"/>
-        </w:rPr>
-        <w:t xml:space="preserve">ass </w:t>
-      </w:r>
-      <w:proofErr w:type="spellStart"/>
-      <w:proofErr w:type="gramStart"/>
-      <w:r>
-        <w:rPr>
-          <w:lang w:val="en-US"/>
-        </w:rPr>
-        <w:t>getClass</w:t>
-      </w:r>
-      <w:proofErr w:type="spellEnd"/>
-      <w:r>
-        <w:rPr>
-          <w:lang w:val="en-US"/>
-        </w:rPr>
-        <w:t>(</w:t>
-      </w:r>
-      <w:proofErr w:type="gramEnd"/>
-      <w:r>
-        <w:rPr>
-          <w:lang w:val="en-US"/>
-        </w:rPr>
-        <w:t>)</w:t>
-      </w:r>
-    </w:p>
-    <w:p>
-      <w:proofErr w:type="spellStart"/>
-      <w:proofErr w:type="gramStart"/>
-      <w:r>
-        <w:t>instanceof</w:t>
-      </w:r>
-      <w:proofErr w:type="spellEnd"/>
-      <w:proofErr w:type="gramEnd"/>
-      <w:r>
-        <w:t xml:space="preserve"> (kijkt na of een object een instantie is van de klasse, superklasse of interface</w:t>
+        <w:t>ass getClass()</w:t>
+      </w:r>
+    </w:p>
+    <w:p>
+      <w:r>
+        <w:t>instanceof (kijkt na of een object een instantie is van de klasse, superklasse of interface</w:t>
       </w:r>
     </w:p>
     <w:p/>
@@ -1262,23 +585,7 @@
     </w:p>
     <w:p>
       <w:r>
-        <w:t xml:space="preserve">Late binding = uit welke klasse de methode gebruikt wordt, wordt at </w:t>
-      </w:r>
-      <w:proofErr w:type="spellStart"/>
-      <w:r>
-        <w:t>runtime</w:t>
-      </w:r>
-      <w:proofErr w:type="spellEnd"/>
-      <w:r>
-        <w:t xml:space="preserve"> bepaald. Polymorfisme geldt niet voor klasse (</w:t>
-      </w:r>
-      <w:proofErr w:type="spellStart"/>
-      <w:r>
-        <w:t>static</w:t>
-      </w:r>
-      <w:proofErr w:type="spellEnd"/>
-      <w:r>
-        <w:t>) methoden of eigenschappen.</w:t>
+        <w:t>Late binding = uit welke klasse de methode gebruikt wordt, wordt at runtime bepaald. Polymorfisme geldt niet voor klasse (static) methoden of eigenschappen.</w:t>
       </w:r>
     </w:p>
     <w:p>
@@ -1288,36 +595,12 @@
     </w:p>
     <w:p>
       <w:r>
-        <w:t xml:space="preserve">COMPOSITIE: een object bevat als onderdeel een ander </w:t>
-      </w:r>
-      <w:proofErr w:type="gramStart"/>
-      <w:r>
-        <w:t>object relatie</w:t>
-      </w:r>
-      <w:proofErr w:type="gramEnd"/>
-      <w:r>
-        <w:t>: ... heeft een ...$</w:t>
-      </w:r>
-    </w:p>
-    <w:p>
-      <w:r>
-        <w:t xml:space="preserve">OVERERVING: een object is een afgeleide van een ander </w:t>
-      </w:r>
-      <w:proofErr w:type="gramStart"/>
-      <w:r>
-        <w:t>object relatie</w:t>
-      </w:r>
-      <w:proofErr w:type="gramEnd"/>
-      <w:r>
-        <w:t>: ... is een ... (</w:t>
-      </w:r>
-      <w:proofErr w:type="spellStart"/>
-      <w:r>
-        <w:t>instanceof</w:t>
-      </w:r>
-      <w:proofErr w:type="spellEnd"/>
-      <w:r>
-        <w:t xml:space="preserve"> om te testen);</w:t>
+        <w:t>COMPOSITIE: een object bevat als onderdeel een ander object relatie: ... heeft een ...$</w:t>
+      </w:r>
+    </w:p>
+    <w:p>
+      <w:r>
+        <w:t>OVERERVING: een object is een afgeleide van een ander object relatie: ... is een ... (instanceof om te testen);</w:t>
       </w:r>
     </w:p>
     <w:p>
@@ -1448,44 +731,2553 @@
       </w:r>
     </w:p>
     <w:p>
-      <w:proofErr w:type="gramStart"/>
       <w:r>
         <w:lastRenderedPageBreak/>
-        <w:t>superklassen</w:t>
-      </w:r>
-      <w:proofErr w:type="gramEnd"/>
-      <w:r>
-        <w:t xml:space="preserve"> en subklassen: elke subklasse kan zelf ook een superklasse worden, een subklasse is specifieker dan zijn superklasse --&gt; specialisatie</w:t>
-      </w:r>
-    </w:p>
-    <w:p>
-      <w:proofErr w:type="gramStart"/>
-      <w:r>
-        <w:t>elke</w:t>
-      </w:r>
-      <w:proofErr w:type="gramEnd"/>
-      <w:r>
-        <w:t xml:space="preserve"> klasse kan slecht één directe superklasse hebben -&gt; single </w:t>
-      </w:r>
-      <w:proofErr w:type="spellStart"/>
-      <w:r>
-        <w:t>inheritance</w:t>
-      </w:r>
-      <w:proofErr w:type="spellEnd"/>
+        <w:t>superklassen en subklassen: elke subklasse kan zelf ook een superklasse worden, een subklasse is specifieker dan zijn superklasse --&gt; specialisatie</w:t>
+      </w:r>
+    </w:p>
+    <w:p>
+      <w:r>
+        <w:t>elke klasse kan slecht één directe superklasse hebben -&gt; single inheritance</w:t>
+      </w:r>
     </w:p>
     <w:p>
       <w:r>
         <w:t>klassenhiërarchie begint in Java bij de klasse Object</w:t>
       </w:r>
+    </w:p>
+    <w:p>
+      <w:pPr>
+        <w:rPr>
+          <w:lang w:eastAsia="nl-BE"/>
+        </w:rPr>
+      </w:pPr>
+      <w:r>
+        <w:rPr>
+          <w:rFonts w:ascii="FontAwesome" w:hAnsi="FontAwesome"/>
+          <w:color w:val="C00000"/>
+          <w:lang w:val="en-US"/>
+        </w:rPr>
+        <w:t></w:t>
+      </w:r>
+      <w:r>
+        <w:rPr>
+          <w:rFonts w:ascii="FontAwesome" w:hAnsi="FontAwesome"/>
+          <w:color w:val="C00000"/>
+          <w:lang w:eastAsia="nl-BE"/>
+        </w:rPr>
+        <w:t xml:space="preserve"> </w:t>
+      </w:r>
+      <w:r>
+        <w:rPr>
+          <w:lang w:eastAsia="nl-BE"/>
+        </w:rPr>
+        <w:t>bladljfiazhiofjaifhoaizh</w:t>
+      </w:r>
+      <w:r>
+        <w:rPr>
+          <w:lang w:eastAsia="nl-BE"/>
+        </w:rPr>
+        <w:t xml:space="preserve"> </w:t>
+      </w:r>
+    </w:p>
+    <w:p>
+      <w:pPr>
+        <w:rPr>
+          <w:lang w:eastAsia="nl-BE"/>
+        </w:rPr>
+      </w:pPr>
       <w:bookmarkStart w:id="0" w:name="_GoBack"/>
       <w:bookmarkEnd w:id="0"/>
     </w:p>
+    <w:p>
+      <w:pPr>
+        <w:pStyle w:val="Heading1"/>
+        <w:numPr>
+          <w:ilvl w:val="0"/>
+          <w:numId w:val="5"/>
+        </w:numPr>
+      </w:pPr>
+      <w:r>
+        <w:t>Enums, Objecten en Datum</w:t>
+      </w:r>
+    </w:p>
     <w:p/>
+    <w:p>
+      <w:pPr>
+        <w:pStyle w:val="Heading2"/>
+      </w:pPr>
+      <w:r>
+        <w:t>Variabelen</w:t>
+      </w:r>
+    </w:p>
+    <w:p>
+      <w:r>
+        <w:t xml:space="preserve">Een </w:t>
+      </w:r>
+      <w:r>
+        <w:rPr>
+          <w:b/>
+        </w:rPr>
+        <w:t>instantievariabele</w:t>
+      </w:r>
+      <w:r>
+        <w:t xml:space="preserve"> hoort bij een object en is uniek voor elk object, het heeft het object nodig om gebruikt te kunnen worden (</w:t>
+      </w:r>
+      <w:r>
+        <w:rPr>
+          <w:rFonts w:ascii="Courier New" w:hAnsi="Courier New" w:cs="Courier New"/>
+        </w:rPr>
+        <w:t>objectnaam.variabelenaam</w:t>
+      </w:r>
+      <w:r>
+        <w:t>)</w:t>
+      </w:r>
+      <w:r>
+        <w:t xml:space="preserve">. </w:t>
+      </w:r>
+    </w:p>
+    <w:p>
+      <w:pPr>
+        <w:pStyle w:val="Syntax"/>
+      </w:pPr>
+      <w:r>
+        <w:rPr>
+          <w:lang w:val="en-US"/>
+        </w:rPr>
+        <w:t>publi</w:t>
+      </w:r>
+      <w:r>
+        <w:rPr>
+          <w:lang w:val="en-US"/>
+        </w:rPr>
+        <w:t>c class Point {</w:t>
+      </w:r>
+      <w:r>
+        <w:rPr>
+          <w:lang w:val="en-US"/>
+        </w:rPr>
+        <w:br/>
+      </w:r>
+      <w:r>
+        <w:rPr>
+          <w:lang w:val="en-US"/>
+        </w:rPr>
+        <w:tab/>
+        <w:t>private int x; //instantievariabele</w:t>
+      </w:r>
+      <w:r>
+        <w:rPr>
+          <w:lang w:val="en-US"/>
+        </w:rPr>
+        <w:br/>
+      </w:r>
+      <w:r>
+        <w:rPr>
+          <w:lang w:val="en-US"/>
+        </w:rPr>
+        <w:tab/>
+        <w:t>...</w:t>
+      </w:r>
+      <w:r>
+        <w:rPr>
+          <w:lang w:val="en-US"/>
+        </w:rPr>
+        <w:br/>
+      </w:r>
+      <w:r>
+        <w:rPr>
+          <w:lang w:val="en-US"/>
+        </w:rPr>
+        <w:tab/>
+      </w:r>
+      <w:r>
+        <w:t xml:space="preserve">x = </w:t>
+      </w:r>
+      <w:r>
+        <w:rPr>
+          <w:color w:val="0070C0"/>
+        </w:rPr>
+        <w:t>5</w:t>
+      </w:r>
+      <w:r>
+        <w:t>;</w:t>
+      </w:r>
+      <w:r>
+        <w:br/>
+      </w:r>
+      <w:r>
+        <w:tab/>
+        <w:t xml:space="preserve">this.x = </w:t>
+      </w:r>
+      <w:r>
+        <w:rPr>
+          <w:color w:val="0070C0"/>
+        </w:rPr>
+        <w:t>7</w:t>
+      </w:r>
+      <w:r>
+        <w:t>; //this keyword enkel nodig bij naamconflict</w:t>
+      </w:r>
+      <w:r>
+        <w:br/>
+      </w:r>
+      <w:r>
+        <w:tab/>
+        <w:t>...</w:t>
+      </w:r>
+      <w:r>
+        <w:br/>
+        <w:t>}</w:t>
+      </w:r>
+    </w:p>
+    <w:p>
+      <w:r>
+        <w:rPr>
+          <w:rFonts w:ascii="FontAwesome" w:hAnsi="FontAwesome"/>
+          <w:b/>
+          <w:color w:val="ED7D31" w:themeColor="accent2"/>
+          <w:lang w:val="en-US"/>
+        </w:rPr>
+        <w:t></w:t>
+      </w:r>
+      <w:r>
+        <w:rPr>
+          <w:rFonts w:ascii="FontAwesome" w:hAnsi="FontAwesome"/>
+          <w:b/>
+        </w:rPr>
+        <w:t xml:space="preserve"> </w:t>
+      </w:r>
+      <w:r>
+        <w:t>beginwaarde geven bij declaratie of in de constructor.</w:t>
+      </w:r>
+    </w:p>
+    <w:p>
+      <w:r>
+        <w:t xml:space="preserve">Een </w:t>
+      </w:r>
+      <w:r>
+        <w:rPr>
+          <w:b/>
+        </w:rPr>
+        <w:t>klasse variabele</w:t>
+      </w:r>
+      <w:r>
+        <w:t xml:space="preserve">, aangegeven door </w:t>
+      </w:r>
+      <w:r>
+        <w:rPr>
+          <w:rFonts w:ascii="Courier New" w:hAnsi="Courier New" w:cs="Courier New"/>
+        </w:rPr>
+        <w:t>static</w:t>
+      </w:r>
+      <w:r>
+        <w:t>, hoort bij de klasse en is gemeenschappelijk</w:t>
+      </w:r>
+      <w:r>
+        <w:t xml:space="preserve"> voor elk object van die klasse (</w:t>
+      </w:r>
+      <w:r>
+        <w:rPr>
+          <w:rFonts w:ascii="Courier New" w:hAnsi="Courier New" w:cs="Courier New"/>
+        </w:rPr>
+        <w:t>Klassenaam.variabelenaam</w:t>
+      </w:r>
+      <w:r>
+        <w:t>).</w:t>
+      </w:r>
+    </w:p>
+    <w:p>
+      <w:pPr>
+        <w:pStyle w:val="Syntax"/>
+        <w:rPr>
+          <w:lang w:val="en-US"/>
+        </w:rPr>
+      </w:pPr>
+      <w:r>
+        <w:rPr>
+          <w:lang w:val="en-US"/>
+        </w:rPr>
+        <w:t xml:space="preserve">public static final String </w:t>
+      </w:r>
+      <w:r>
+        <w:rPr>
+          <w:i/>
+          <w:color w:val="7030A0"/>
+          <w:lang w:val="en-US"/>
+        </w:rPr>
+        <w:t>COLOR</w:t>
+      </w:r>
+      <w:r>
+        <w:rPr>
+          <w:color w:val="7030A0"/>
+          <w:lang w:val="en-US"/>
+        </w:rPr>
+        <w:t xml:space="preserve"> </w:t>
+      </w:r>
+      <w:r>
+        <w:rPr>
+          <w:lang w:val="en-US"/>
+        </w:rPr>
+        <w:t xml:space="preserve">= </w:t>
+      </w:r>
+      <w:r>
+        <w:rPr>
+          <w:color w:val="00B050"/>
+          <w:lang w:val="en-US"/>
+        </w:rPr>
+        <w:t>“red”</w:t>
+      </w:r>
+      <w:r>
+        <w:rPr>
+          <w:lang w:val="en-US"/>
+        </w:rPr>
+        <w:t>;</w:t>
+      </w:r>
+    </w:p>
+    <w:p>
+      <w:pPr>
+        <w:pStyle w:val="Syntax"/>
+        <w:rPr>
+          <w:rFonts w:ascii="Cambria" w:hAnsi="Cambria"/>
+          <w:lang w:val="en-US"/>
+        </w:rPr>
+      </w:pPr>
+      <w:r>
+        <w:rPr>
+          <w:lang w:val="en-US"/>
+        </w:rPr>
+        <w:t>Point point = new Point();</w:t>
+      </w:r>
+      <w:r>
+        <w:rPr>
+          <w:lang w:val="en-US"/>
+        </w:rPr>
+        <w:br/>
+      </w:r>
+      <w:r>
+        <w:rPr>
+          <w:lang w:val="en-US"/>
+        </w:rPr>
+        <w:t>Point.COLOR //</w:t>
+      </w:r>
+      <w:r>
+        <w:rPr>
+          <w:lang w:val="en-US"/>
+        </w:rPr>
+        <w:t xml:space="preserve"> </w:t>
+      </w:r>
+      <w:r>
+        <w:rPr>
+          <w:lang w:val="en-US"/>
+        </w:rPr>
+        <w:t>”red”</w:t>
+      </w:r>
+      <w:r>
+        <w:rPr>
+          <w:lang w:val="en-US"/>
+        </w:rPr>
+        <w:br/>
+      </w:r>
+      <w:r>
+        <w:rPr>
+          <w:strike/>
+          <w:lang w:val="en-US"/>
+        </w:rPr>
+        <w:t>point.COLOR</w:t>
+      </w:r>
+      <w:r>
+        <w:rPr>
+          <w:lang w:val="en-US"/>
+        </w:rPr>
+        <w:t xml:space="preserve"> // </w:t>
+      </w:r>
+      <w:r>
+        <w:rPr>
+          <w:rFonts w:ascii="FontAwesome" w:hAnsi="FontAwesome"/>
+          <w:color w:val="C00000"/>
+          <w:lang w:val="en-US"/>
+        </w:rPr>
+        <w:t></w:t>
+      </w:r>
+      <w:r>
+        <w:rPr>
+          <w:rFonts w:ascii="FontAwesome" w:hAnsi="FontAwesome"/>
+          <w:color w:val="C00000"/>
+          <w:lang w:val="en-US"/>
+        </w:rPr>
+        <w:t xml:space="preserve"> </w:t>
+      </w:r>
+      <w:r>
+        <w:rPr>
+          <w:lang w:val="en-US"/>
+        </w:rPr>
+        <w:t>verwarrend en conceptueel fout!</w:t>
+      </w:r>
+    </w:p>
+    <w:p>
+      <w:r>
+        <w:t>vb.: om het aantal gecreëerde  objecten van een klasse bij te houden:</w:t>
+      </w:r>
+    </w:p>
+    <w:p>
+      <w:pPr>
+        <w:pStyle w:val="Syntax"/>
+        <w:rPr>
+          <w:lang w:val="en-US"/>
+        </w:rPr>
+      </w:pPr>
+      <w:r>
+        <w:rPr>
+          <w:lang w:val="en-US"/>
+        </w:rPr>
+        <w:t xml:space="preserve">private static int counter = </w:t>
+      </w:r>
+      <w:r>
+        <w:rPr>
+          <w:color w:val="0070C0"/>
+          <w:lang w:val="en-US"/>
+        </w:rPr>
+        <w:t>0</w:t>
+      </w:r>
+      <w:r>
+        <w:rPr>
+          <w:lang w:val="en-US"/>
+        </w:rPr>
+        <w:t>;</w:t>
+      </w:r>
+    </w:p>
+    <w:p>
+      <w:pPr>
+        <w:pStyle w:val="Syntax"/>
+      </w:pPr>
+      <w:r>
+        <w:rPr>
+          <w:lang w:val="en-US"/>
+        </w:rPr>
+        <w:t>public Point(int x, int y){</w:t>
+      </w:r>
+      <w:r>
+        <w:rPr>
+          <w:lang w:val="en-US"/>
+        </w:rPr>
+        <w:br/>
+      </w:r>
+      <w:r>
+        <w:rPr>
+          <w:lang w:val="en-US"/>
+        </w:rPr>
+        <w:tab/>
+        <w:t>...</w:t>
+      </w:r>
+      <w:r>
+        <w:rPr>
+          <w:lang w:val="en-US"/>
+        </w:rPr>
+        <w:br/>
+      </w:r>
+      <w:r>
+        <w:rPr>
+          <w:lang w:val="en-US"/>
+        </w:rPr>
+        <w:tab/>
+      </w:r>
+      <w:r>
+        <w:t>counter++;</w:t>
+      </w:r>
+      <w:r>
+        <w:t xml:space="preserve"> //verhoogt</w:t>
+      </w:r>
+      <w:r>
+        <w:t xml:space="preserve"> de klasse variabele counter</w:t>
+      </w:r>
+      <w:r>
+        <w:br/>
+        <w:t>}</w:t>
+      </w:r>
+    </w:p>
+    <w:p>
+      <w:pPr>
+        <w:pStyle w:val="Heading2"/>
+      </w:pPr>
+    </w:p>
+    <w:p>
+      <w:pPr>
+        <w:pStyle w:val="Heading2"/>
+      </w:pPr>
+      <w:r>
+        <w:t>Methoden</w:t>
+      </w:r>
+    </w:p>
+    <w:p>
+      <w:r>
+        <w:t xml:space="preserve">Een </w:t>
+      </w:r>
+      <w:r>
+        <w:rPr>
+          <w:b/>
+        </w:rPr>
+        <w:t>instantiemethode</w:t>
+      </w:r>
+      <w:r>
+        <w:t xml:space="preserve"> is een methode die gebruik kan maken van de eigenschappen van een concreet object.</w:t>
+      </w:r>
+    </w:p>
+    <w:p>
+      <w:pPr>
+        <w:pStyle w:val="Syntax"/>
+        <w:rPr>
+          <w:lang w:val="en-US"/>
+        </w:rPr>
+      </w:pPr>
+      <w:r>
+        <w:rPr>
+          <w:lang w:val="en-US"/>
+        </w:rPr>
+        <w:t>Point point = new Point(); //point is een concreet object</w:t>
+      </w:r>
+      <w:r>
+        <w:rPr>
+          <w:lang w:val="en-US"/>
+        </w:rPr>
+        <w:br/>
+        <w:t>point.setPosition(</w:t>
+      </w:r>
+      <w:r>
+        <w:rPr>
+          <w:color w:val="0070C0"/>
+          <w:lang w:val="en-US"/>
+        </w:rPr>
+        <w:t>9</w:t>
+      </w:r>
+      <w:r>
+        <w:rPr>
+          <w:lang w:val="en-US"/>
+        </w:rPr>
+        <w:t xml:space="preserve">, </w:t>
+      </w:r>
+      <w:r>
+        <w:rPr>
+          <w:color w:val="0070C0"/>
+          <w:lang w:val="en-US"/>
+        </w:rPr>
+        <w:t>11</w:t>
+      </w:r>
+      <w:r>
+        <w:rPr>
+          <w:lang w:val="en-US"/>
+        </w:rPr>
+        <w:t>); //setPosition is een instantiemethode</w:t>
+      </w:r>
+    </w:p>
+    <w:p>
+      <w:r>
+        <w:lastRenderedPageBreak/>
+        <w:t xml:space="preserve">Een </w:t>
+      </w:r>
+      <w:r>
+        <w:rPr>
+          <w:b/>
+        </w:rPr>
+        <w:t>klasse methode</w:t>
+      </w:r>
+      <w:r>
+        <w:t xml:space="preserve"> is een methode die bij de klasse hoort en enkel gebruik kan maken van klassevariabelen!</w:t>
+      </w:r>
+      <w:r>
+        <w:t xml:space="preserve"> De </w:t>
+      </w:r>
+      <w:r>
+        <w:rPr>
+          <w:b/>
+        </w:rPr>
+        <w:t>main methode</w:t>
+      </w:r>
+      <w:r>
+        <w:t xml:space="preserve"> is een klasse methode en kan bijgevolg ook enkel gebruik maken van klasse variabelen. </w:t>
+      </w:r>
+    </w:p>
     <w:p/>
+    <w:p>
+      <w:pPr>
+        <w:pStyle w:val="Syntax"/>
+      </w:pPr>
+      <w:r>
+        <w:t>import static graphics.Point.*;</w:t>
+      </w:r>
+    </w:p>
+    <w:p>
+      <w:pPr>
+        <w:pStyle w:val="Syntax"/>
+      </w:pPr>
+      <w:r>
+        <w:t>//klassenaam niet meer nodig gezien static import</w:t>
+      </w:r>
+      <w:r>
+        <w:br/>
+        <w:t>System.</w:t>
+      </w:r>
+      <w:r>
+        <w:rPr>
+          <w:i/>
+          <w:color w:val="7030A0"/>
+        </w:rPr>
+        <w:t>out</w:t>
+      </w:r>
+      <w:r>
+        <w:t xml:space="preserve">.println(COLOR); </w:t>
+      </w:r>
+      <w:r>
+        <w:br/>
+      </w:r>
+      <w:r>
+        <w:t>System.</w:t>
+      </w:r>
+      <w:r>
+        <w:rPr>
+          <w:i/>
+          <w:color w:val="7030A0"/>
+        </w:rPr>
+        <w:t>out</w:t>
+      </w:r>
+      <w:r>
+        <w:t>.println(</w:t>
+      </w:r>
+      <w:r>
+        <w:t>getCount()</w:t>
+      </w:r>
+      <w:r>
+        <w:t>);</w:t>
+      </w:r>
+    </w:p>
     <w:p/>
+    <w:p>
+      <w:pPr>
+        <w:pStyle w:val="Heading2"/>
+        <w:rPr>
+          <w:lang w:val="en-US"/>
+        </w:rPr>
+      </w:pPr>
+      <w:r>
+        <w:rPr>
+          <w:lang w:val="en-US"/>
+        </w:rPr>
+        <w:t>Enum</w:t>
+      </w:r>
+    </w:p>
+    <w:p>
+      <w:r>
+        <w:t>Elke waarde heeft een volgnummer (ordial), de opsommingswaarden zijn altijd in hoofdletters.</w:t>
+      </w:r>
+      <w:r>
+        <w:t xml:space="preserve"> Een </w:t>
+      </w:r>
+      <w:r>
+        <w:rPr>
+          <w:rFonts w:ascii="Courier New" w:hAnsi="Courier New" w:cs="Courier New"/>
+        </w:rPr>
+        <w:t>enum</w:t>
+      </w:r>
+      <w:r>
+        <w:t xml:space="preserve"> is eveneens een klasse en kan dus ook eigenschappen, constructors en methoden bevatten.</w:t>
+      </w:r>
+    </w:p>
+    <w:p>
+      <w:r>
+        <w:rPr>
+          <w:rFonts w:ascii="FontAwesome" w:hAnsi="FontAwesome"/>
+          <w:b/>
+          <w:color w:val="ED7D31" w:themeColor="accent2"/>
+          <w:lang w:val="en-US"/>
+        </w:rPr>
+        <w:t></w:t>
+      </w:r>
+      <w:r>
+        <w:rPr>
+          <w:rFonts w:ascii="FontAwesome" w:hAnsi="FontAwesome"/>
+          <w:b/>
+        </w:rPr>
+        <w:t xml:space="preserve"> </w:t>
+      </w:r>
+      <w:r>
+        <w:t>D</w:t>
+      </w:r>
+      <w:r>
+        <w:t xml:space="preserve">e constructor van een </w:t>
+      </w:r>
+      <w:r>
+        <w:rPr>
+          <w:rFonts w:ascii="Courier New" w:hAnsi="Courier New" w:cs="Courier New"/>
+        </w:rPr>
+        <w:t>enum</w:t>
+      </w:r>
+      <w:r>
+        <w:t xml:space="preserve"> is private omdat er van buitenaf geen opsommingswaarden mogen toegevoegd worden.</w:t>
+      </w:r>
+      <w:r>
+        <w:t xml:space="preserve"> Let op met setters!</w:t>
+      </w:r>
+    </w:p>
+    <w:p>
+      <w:pPr>
+        <w:pStyle w:val="Syntax"/>
+        <w:rPr>
+          <w:lang w:val="en-US"/>
+        </w:rPr>
+      </w:pPr>
+      <w:r>
+        <w:rPr>
+          <w:lang w:val="en-US"/>
+        </w:rPr>
+        <w:t xml:space="preserve">public </w:t>
+      </w:r>
+      <w:r>
+        <w:rPr>
+          <w:lang w:val="en-US"/>
+        </w:rPr>
+        <w:t>enum</w:t>
+      </w:r>
+      <w:r>
+        <w:rPr>
+          <w:lang w:val="en-US"/>
+        </w:rPr>
+        <w:t xml:space="preserve"> </w:t>
+      </w:r>
+      <w:r>
+        <w:rPr>
+          <w:lang w:val="en-US"/>
+        </w:rPr>
+        <w:t>Color</w:t>
+      </w:r>
+      <w:r>
+        <w:rPr>
+          <w:lang w:val="en-US"/>
+        </w:rPr>
+        <w:t xml:space="preserve"> {</w:t>
+      </w:r>
+      <w:r>
+        <w:rPr>
+          <w:lang w:val="en-US"/>
+        </w:rPr>
+        <w:br/>
+      </w:r>
+      <w:r>
+        <w:rPr>
+          <w:lang w:val="en-US"/>
+        </w:rPr>
+        <w:tab/>
+        <w:t>BLACK</w:t>
+      </w:r>
+      <w:r>
+        <w:rPr>
+          <w:lang w:val="en-US"/>
+        </w:rPr>
+        <w:t>(0x000000)</w:t>
+      </w:r>
+      <w:r>
+        <w:rPr>
+          <w:lang w:val="en-US"/>
+        </w:rPr>
+        <w:t>, WHITE</w:t>
+      </w:r>
+      <w:r>
+        <w:rPr>
+          <w:lang w:val="en-US"/>
+        </w:rPr>
+        <w:t>(0xFFFFFF),</w:t>
+      </w:r>
+      <w:r>
+        <w:rPr>
+          <w:lang w:val="en-US"/>
+        </w:rPr>
+        <w:t xml:space="preserve"> RED</w:t>
+      </w:r>
+      <w:r>
+        <w:rPr>
+          <w:lang w:val="en-US"/>
+        </w:rPr>
+        <w:t>(0xFF0000)</w:t>
+      </w:r>
+      <w:r>
+        <w:rPr>
+          <w:lang w:val="en-US"/>
+        </w:rPr>
+        <w:t>, GREEN</w:t>
+      </w:r>
+      <w:r>
+        <w:rPr>
+          <w:lang w:val="en-US"/>
+        </w:rPr>
+        <w:t>(0x00FF00)</w:t>
+      </w:r>
+      <w:r>
+        <w:rPr>
+          <w:lang w:val="en-US"/>
+        </w:rPr>
+        <w:t>,</w:t>
+      </w:r>
+      <w:r>
+        <w:rPr>
+          <w:lang w:val="en-US"/>
+        </w:rPr>
+        <w:br/>
+        <w:t xml:space="preserve">  </w:t>
+      </w:r>
+      <w:r>
+        <w:rPr>
+          <w:lang w:val="en-US"/>
+        </w:rPr>
+        <w:t xml:space="preserve"> </w:t>
+      </w:r>
+      <w:r>
+        <w:rPr>
+          <w:lang w:val="en-US"/>
+        </w:rPr>
+        <w:t xml:space="preserve">   </w:t>
+      </w:r>
+      <w:r>
+        <w:rPr>
+          <w:lang w:val="en-US"/>
+        </w:rPr>
+        <w:t>BLUE</w:t>
+      </w:r>
+      <w:r>
+        <w:rPr>
+          <w:lang w:val="en-US"/>
+        </w:rPr>
+        <w:t>(0x0000FF)</w:t>
+      </w:r>
+      <w:r>
+        <w:rPr>
+          <w:lang w:val="en-US"/>
+        </w:rPr>
+        <w:t>, YELLOW</w:t>
+      </w:r>
+      <w:r>
+        <w:rPr>
+          <w:lang w:val="en-US"/>
+        </w:rPr>
+        <w:t>(0XFFFF00);</w:t>
+      </w:r>
+    </w:p>
+    <w:p>
+      <w:pPr>
+        <w:pStyle w:val="Syntax"/>
+      </w:pPr>
+      <w:r>
+        <w:rPr>
+          <w:lang w:val="en-US"/>
+        </w:rPr>
+        <w:tab/>
+      </w:r>
+      <w:r>
+        <w:t>//elke opsommingswaarde roept de constructor op</w:t>
+      </w:r>
+      <w:r>
+        <w:t>:</w:t>
+      </w:r>
+      <w:r>
+        <w:t xml:space="preserve"> </w:t>
+      </w:r>
+      <w:r>
+        <w:t>waarde</w:t>
+      </w:r>
+      <w:r>
+        <w:t>(parameter)</w:t>
+      </w:r>
+    </w:p>
+    <w:p>
+      <w:pPr>
+        <w:pStyle w:val="Syntax"/>
+        <w:rPr>
+          <w:lang w:val="en-US"/>
+        </w:rPr>
+      </w:pPr>
+      <w:r>
+        <w:t xml:space="preserve"> </w:t>
+      </w:r>
+      <w:r>
+        <w:tab/>
+      </w:r>
+      <w:r>
+        <w:rPr>
+          <w:lang w:val="en-US"/>
+        </w:rPr>
+        <w:t>private int rgb;</w:t>
+      </w:r>
+    </w:p>
+    <w:p>
+      <w:pPr>
+        <w:pStyle w:val="Syntax"/>
+      </w:pPr>
+      <w:r>
+        <w:rPr>
+          <w:lang w:val="en-US"/>
+        </w:rPr>
+        <w:tab/>
+      </w:r>
+      <w:r>
+        <w:t>private Color(int rgb) {</w:t>
+      </w:r>
+      <w:r>
+        <w:t xml:space="preserve"> //constructor om rgb waarde mee te geven</w:t>
+      </w:r>
+      <w:r>
+        <w:br/>
+      </w:r>
+      <w:r>
+        <w:tab/>
+      </w:r>
+      <w:r>
+        <w:tab/>
+        <w:t>this.rgb = rgb;</w:t>
+      </w:r>
+      <w:r>
+        <w:br/>
+      </w:r>
+      <w:r>
+        <w:tab/>
+        <w:t>}</w:t>
+      </w:r>
+    </w:p>
+    <w:p>
+      <w:pPr>
+        <w:pStyle w:val="Syntax"/>
+        <w:rPr>
+          <w:lang w:val="en-US"/>
+        </w:rPr>
+      </w:pPr>
+      <w:r>
+        <w:tab/>
+      </w:r>
+      <w:r>
+        <w:rPr>
+          <w:lang w:val="en-US"/>
+        </w:rPr>
+        <w:t>...</w:t>
+      </w:r>
+      <w:r>
+        <w:rPr>
+          <w:lang w:val="en-US"/>
+        </w:rPr>
+        <w:br/>
+        <w:t>}</w:t>
+      </w:r>
+    </w:p>
+    <w:p>
+      <w:pPr>
+        <w:rPr>
+          <w:lang w:val="en-US"/>
+        </w:rPr>
+      </w:pPr>
+    </w:p>
+    <w:p>
+      <w:pPr>
+        <w:pStyle w:val="Syntax"/>
+      </w:pPr>
+      <w:r>
+        <w:rPr>
+          <w:lang w:val="en-US"/>
+        </w:rPr>
+        <w:t>public class Demo {</w:t>
+      </w:r>
+      <w:r>
+        <w:rPr>
+          <w:lang w:val="en-US"/>
+        </w:rPr>
+        <w:br/>
+      </w:r>
+      <w:r>
+        <w:rPr>
+          <w:lang w:val="en-US"/>
+        </w:rPr>
+        <w:tab/>
+        <w:t>public static void main(String[] args){</w:t>
+      </w:r>
+      <w:r>
+        <w:rPr>
+          <w:lang w:val="en-US"/>
+        </w:rPr>
+        <w:br/>
+      </w:r>
+      <w:r>
+        <w:rPr>
+          <w:lang w:val="en-US"/>
+        </w:rPr>
+        <w:tab/>
+        <w:t>Color voorgrond = Color.BLUE;</w:t>
+      </w:r>
+      <w:r>
+        <w:rPr>
+          <w:lang w:val="en-US"/>
+        </w:rPr>
+        <w:br/>
+      </w:r>
+      <w:r>
+        <w:rPr>
+          <w:lang w:val="en-US"/>
+        </w:rPr>
+        <w:tab/>
+        <w:t>Color achtergrond = Color.YELLOW;</w:t>
+      </w:r>
+      <w:r>
+        <w:rPr>
+          <w:lang w:val="en-US"/>
+        </w:rPr>
+        <w:br/>
+      </w:r>
+      <w:r>
+        <w:rPr>
+          <w:lang w:val="en-US"/>
+        </w:rPr>
+        <w:tab/>
+      </w:r>
+      <w:r>
+        <w:t>...</w:t>
+      </w:r>
+      <w:r>
+        <w:br/>
+      </w:r>
+      <w:r>
+        <w:tab/>
+        <w:t>}</w:t>
+      </w:r>
+    </w:p>
+    <w:p>
+      <w:pPr>
+        <w:pStyle w:val="Syntax"/>
+        <w:rPr>
+          <w:lang w:val="en-US"/>
+        </w:rPr>
+      </w:pPr>
+      <w:r>
+        <w:rPr>
+          <w:lang w:val="en-US"/>
+        </w:rPr>
+        <w:t>private static</w:t>
+      </w:r>
+      <w:r>
+        <w:rPr>
+          <w:lang w:val="en-US"/>
+        </w:rPr>
+        <w:t xml:space="preserve"> void printColor(Color color) {</w:t>
+      </w:r>
+      <w:r>
+        <w:rPr>
+          <w:lang w:val="en-US"/>
+        </w:rPr>
+        <w:br/>
+        <w:t xml:space="preserve"> </w:t>
+      </w:r>
+      <w:r>
+        <w:rPr>
+          <w:lang w:val="en-US"/>
+        </w:rPr>
+        <w:tab/>
+      </w:r>
+      <w:r>
+        <w:rPr>
+          <w:lang w:val="en-US"/>
+        </w:rPr>
+        <w:t>System</w:t>
+      </w:r>
+      <w:r>
+        <w:rPr>
+          <w:lang w:val="en-US"/>
+        </w:rPr>
+        <w:t>.</w:t>
+      </w:r>
+      <w:r>
+        <w:rPr>
+          <w:i/>
+          <w:color w:val="7030A0"/>
+          <w:lang w:val="en-US"/>
+        </w:rPr>
+        <w:t>out</w:t>
+      </w:r>
+      <w:r>
+        <w:rPr>
+          <w:lang w:val="en-US"/>
+        </w:rPr>
+        <w:t>.println(color.name());</w:t>
+      </w:r>
+      <w:r>
+        <w:rPr>
+          <w:lang w:val="en-US"/>
+        </w:rPr>
+        <w:t xml:space="preserve"> //waarde van de color</w:t>
+      </w:r>
+      <w:r>
+        <w:rPr>
+          <w:lang w:val="en-US"/>
+        </w:rPr>
+        <w:br/>
+        <w:t xml:space="preserve"> </w:t>
+      </w:r>
+      <w:r>
+        <w:rPr>
+          <w:lang w:val="en-US"/>
+        </w:rPr>
+        <w:tab/>
+      </w:r>
+      <w:r>
+        <w:rPr>
+          <w:lang w:val="en-US"/>
+        </w:rPr>
+        <w:t>System</w:t>
+      </w:r>
+      <w:r>
+        <w:rPr>
+          <w:lang w:val="en-US"/>
+        </w:rPr>
+        <w:t>.</w:t>
+      </w:r>
+      <w:r>
+        <w:rPr>
+          <w:i/>
+          <w:color w:val="7030A0"/>
+          <w:lang w:val="en-US"/>
+        </w:rPr>
+        <w:t>out</w:t>
+      </w:r>
+      <w:r>
+        <w:rPr>
+          <w:lang w:val="en-US"/>
+        </w:rPr>
+        <w:t>.println(color.ordinal</w:t>
+      </w:r>
+      <w:r>
+        <w:rPr>
+          <w:lang w:val="en-US"/>
+        </w:rPr>
+        <w:t>());</w:t>
+      </w:r>
+      <w:r>
+        <w:rPr>
+          <w:lang w:val="en-US"/>
+        </w:rPr>
+        <w:t>//index van de color</w:t>
+      </w:r>
+      <w:r>
+        <w:rPr>
+          <w:lang w:val="en-US"/>
+        </w:rPr>
+        <w:br/>
+        <w:t xml:space="preserve"> </w:t>
+      </w:r>
+      <w:r>
+        <w:rPr>
+          <w:lang w:val="en-US"/>
+        </w:rPr>
+        <w:tab/>
+        <w:t>}</w:t>
+      </w:r>
+      <w:r>
+        <w:rPr>
+          <w:lang w:val="en-US"/>
+        </w:rPr>
+        <w:br/>
+        <w:t>}</w:t>
+      </w:r>
+    </w:p>
+    <w:tbl>
+      <w:tblPr>
+        <w:tblStyle w:val="TableGrid"/>
+        <w:tblW w:w="0" w:type="auto"/>
+        <w:tblBorders>
+          <w:top w:val="none" w:sz="0" w:space="0" w:color="auto"/>
+          <w:left w:val="none" w:sz="0" w:space="0" w:color="auto"/>
+          <w:bottom w:val="none" w:sz="0" w:space="0" w:color="auto"/>
+          <w:right w:val="none" w:sz="0" w:space="0" w:color="auto"/>
+          <w:insideH w:val="none" w:sz="0" w:space="0" w:color="auto"/>
+          <w:insideV w:val="none" w:sz="0" w:space="0" w:color="auto"/>
+        </w:tblBorders>
+        <w:tblLook w:val="04A0" w:firstRow="1" w:lastRow="0" w:firstColumn="1" w:lastColumn="0" w:noHBand="0" w:noVBand="1"/>
+      </w:tblPr>
+      <w:tblGrid>
+        <w:gridCol w:w="1537"/>
+        <w:gridCol w:w="7535"/>
+      </w:tblGrid>
+      <w:tr>
+        <w:tc>
+          <w:tcPr>
+            <w:tcW w:w="1413" w:type="dxa"/>
+          </w:tcPr>
+          <w:p>
+            <w:pPr>
+              <w:rPr>
+                <w:rFonts w:ascii="Courier New" w:hAnsi="Courier New" w:cs="Courier New"/>
+                <w:lang w:val="en-US"/>
+              </w:rPr>
+            </w:pPr>
+            <w:r>
+              <w:rPr>
+                <w:rFonts w:ascii="Courier New" w:hAnsi="Courier New" w:cs="Courier New"/>
+                <w:lang w:val="en-US"/>
+              </w:rPr>
+              <w:t>name()</w:t>
+            </w:r>
+          </w:p>
+        </w:tc>
+        <w:tc>
+          <w:tcPr>
+            <w:tcW w:w="7649" w:type="dxa"/>
+          </w:tcPr>
+          <w:p>
+            <w:r>
+              <w:t>naam van de waarde</w:t>
+            </w:r>
+          </w:p>
+        </w:tc>
+      </w:tr>
+      <w:tr>
+        <w:tc>
+          <w:tcPr>
+            <w:tcW w:w="1413" w:type="dxa"/>
+          </w:tcPr>
+          <w:p>
+            <w:pPr>
+              <w:rPr>
+                <w:rFonts w:ascii="Courier New" w:hAnsi="Courier New" w:cs="Courier New"/>
+                <w:lang w:val="en-US"/>
+              </w:rPr>
+            </w:pPr>
+            <w:r>
+              <w:rPr>
+                <w:rFonts w:ascii="Courier New" w:hAnsi="Courier New" w:cs="Courier New"/>
+                <w:lang w:val="en-US"/>
+              </w:rPr>
+              <w:t>ordinal()</w:t>
+            </w:r>
+          </w:p>
+        </w:tc>
+        <w:tc>
+          <w:tcPr>
+            <w:tcW w:w="7649" w:type="dxa"/>
+          </w:tcPr>
+          <w:p>
+            <w:r>
+              <w:t>index van de waarde</w:t>
+            </w:r>
+          </w:p>
+        </w:tc>
+      </w:tr>
+      <w:tr>
+        <w:tc>
+          <w:tcPr>
+            <w:tcW w:w="1413" w:type="dxa"/>
+          </w:tcPr>
+          <w:p>
+            <w:pPr>
+              <w:rPr>
+                <w:rFonts w:ascii="Courier New" w:hAnsi="Courier New" w:cs="Courier New"/>
+                <w:lang w:val="en-US"/>
+              </w:rPr>
+            </w:pPr>
+            <w:r>
+              <w:rPr>
+                <w:rFonts w:ascii="Courier New" w:hAnsi="Courier New" w:cs="Courier New"/>
+                <w:lang w:val="en-US"/>
+              </w:rPr>
+              <w:t>values()</w:t>
+            </w:r>
+          </w:p>
+        </w:tc>
+        <w:tc>
+          <w:tcPr>
+            <w:tcW w:w="7649" w:type="dxa"/>
+          </w:tcPr>
+          <w:p>
+            <w:r>
+              <w:t>alle mogelijke waarden van de Enum</w:t>
+            </w:r>
+          </w:p>
+        </w:tc>
+      </w:tr>
+      <w:tr>
+        <w:tc>
+          <w:tcPr>
+            <w:tcW w:w="1413" w:type="dxa"/>
+          </w:tcPr>
+          <w:p>
+            <w:pPr>
+              <w:rPr>
+                <w:rFonts w:ascii="Courier New" w:hAnsi="Courier New" w:cs="Courier New"/>
+              </w:rPr>
+            </w:pPr>
+            <w:r>
+              <w:rPr>
+                <w:rFonts w:ascii="Courier New" w:hAnsi="Courier New" w:cs="Courier New"/>
+              </w:rPr>
+              <w:t>toString()</w:t>
+            </w:r>
+          </w:p>
+        </w:tc>
+        <w:tc>
+          <w:tcPr>
+            <w:tcW w:w="7649" w:type="dxa"/>
+          </w:tcPr>
+          <w:p>
+            <w:r>
+              <w:t xml:space="preserve">naam van de waarde, idem als </w:t>
+            </w:r>
+            <w:r>
+              <w:rPr>
+                <w:rFonts w:ascii="Courier New" w:hAnsi="Courier New" w:cs="Courier New"/>
+              </w:rPr>
+              <w:t>naam()</w:t>
+            </w:r>
+          </w:p>
+        </w:tc>
+      </w:tr>
+    </w:tbl>
     <w:p/>
+    <w:p>
+      <w:pPr>
+        <w:pStyle w:val="Heading2"/>
+        <w:rPr>
+          <w:lang w:val="en-US"/>
+        </w:rPr>
+      </w:pPr>
+      <w:r>
+        <w:rPr>
+          <w:lang w:val="en-US"/>
+        </w:rPr>
+        <w:lastRenderedPageBreak/>
+        <w:t>Datum</w:t>
+      </w:r>
+    </w:p>
+    <w:p>
+      <w:r>
+        <w:t xml:space="preserve">De belangrijkste methoden van de package (API) </w:t>
+      </w:r>
+      <w:r>
+        <w:rPr>
+          <w:rFonts w:ascii="Courier New" w:hAnsi="Courier New" w:cs="Courier New"/>
+        </w:rPr>
+        <w:t>java.time</w:t>
+      </w:r>
+    </w:p>
+    <w:p>
+      <w:pPr>
+        <w:pStyle w:val="Heading4"/>
+        <w:rPr>
+          <w:lang w:val="en-US"/>
+        </w:rPr>
+      </w:pPr>
+      <w:r>
+        <w:rPr>
+          <w:lang w:val="en-US"/>
+        </w:rPr>
+        <w:t>LocalDate</w:t>
+      </w:r>
+    </w:p>
+    <w:p>
+      <w:pPr>
+        <w:pStyle w:val="Syntax"/>
+        <w:rPr>
+          <w:lang w:val="en-US"/>
+        </w:rPr>
+      </w:pPr>
+      <w:r>
+        <w:rPr>
+          <w:lang w:val="en-US"/>
+        </w:rPr>
+        <w:t>LocalDate huidigeDatum = LocalDate.now();</w:t>
+      </w:r>
+    </w:p>
+    <w:p>
+      <w:pPr>
+        <w:pStyle w:val="Syntax"/>
+        <w:rPr>
+          <w:lang w:val="en-US"/>
+        </w:rPr>
+      </w:pPr>
+      <w:r>
+        <w:rPr>
+          <w:lang w:val="en-US"/>
+        </w:rPr>
+        <w:t>LocalDate</w:t>
+      </w:r>
+      <w:r>
+        <w:rPr>
+          <w:lang w:val="en-US"/>
+        </w:rPr>
+        <w:t xml:space="preserve"> datum = LocalDate.</w:t>
+      </w:r>
+      <w:r>
+        <w:rPr>
+          <w:i/>
+          <w:lang w:val="en-US"/>
+        </w:rPr>
+        <w:t>of</w:t>
+      </w:r>
+      <w:r>
+        <w:rPr>
+          <w:lang w:val="en-US"/>
+        </w:rPr>
+        <w:t>(</w:t>
+      </w:r>
+      <w:r>
+        <w:rPr>
+          <w:color w:val="0070C0"/>
+          <w:lang w:val="en-US"/>
+        </w:rPr>
+        <w:t>2017</w:t>
+      </w:r>
+      <w:r>
+        <w:rPr>
+          <w:lang w:val="en-US"/>
+        </w:rPr>
+        <w:t xml:space="preserve">, </w:t>
+      </w:r>
+      <w:r>
+        <w:rPr>
+          <w:color w:val="0070C0"/>
+          <w:lang w:val="en-US"/>
+        </w:rPr>
+        <w:t>11</w:t>
+      </w:r>
+      <w:r>
+        <w:rPr>
+          <w:lang w:val="en-US"/>
+        </w:rPr>
+        <w:t xml:space="preserve">, </w:t>
+      </w:r>
+      <w:r>
+        <w:rPr>
+          <w:color w:val="0070C0"/>
+          <w:lang w:val="en-US"/>
+        </w:rPr>
+        <w:t>27</w:t>
+      </w:r>
+      <w:r>
+        <w:rPr>
+          <w:lang w:val="en-US"/>
+        </w:rPr>
+        <w:t>); //2017-11-27</w:t>
+      </w:r>
+    </w:p>
+    <w:p>
+      <w:pPr>
+        <w:pStyle w:val="Syntax"/>
+        <w:rPr>
+          <w:lang w:val="en-US"/>
+        </w:rPr>
+      </w:pPr>
+      <w:r>
+        <w:rPr>
+          <w:lang w:val="en-US"/>
+        </w:rPr>
+        <w:t>Boolean isSchrikkelJaar = datum.isLeapYear();</w:t>
+      </w:r>
+    </w:p>
+    <w:p>
+      <w:pPr>
+        <w:pStyle w:val="ListParagraph"/>
+        <w:numPr>
+          <w:ilvl w:val="0"/>
+          <w:numId w:val="32"/>
+        </w:numPr>
+        <w:rPr>
+          <w:lang w:val="en-US"/>
+        </w:rPr>
+      </w:pPr>
+      <w:r>
+        <w:rPr>
+          <w:lang w:val="en-US"/>
+        </w:rPr>
+        <w:t>alleen datum, geen tijd</w:t>
+      </w:r>
+    </w:p>
+    <w:p>
+      <w:pPr>
+        <w:pStyle w:val="ListParagraph"/>
+        <w:numPr>
+          <w:ilvl w:val="0"/>
+          <w:numId w:val="32"/>
+        </w:numPr>
+        <w:rPr>
+          <w:lang w:val="en-US"/>
+        </w:rPr>
+      </w:pPr>
+      <w:r>
+        <w:rPr>
+          <w:lang w:val="en-US"/>
+        </w:rPr>
+        <w:t>geen publieke constructor</w:t>
+      </w:r>
+    </w:p>
+    <w:p>
+      <w:pPr>
+        <w:pStyle w:val="Heading4"/>
+        <w:rPr>
+          <w:lang w:val="en-US"/>
+        </w:rPr>
+      </w:pPr>
+      <w:r>
+        <w:rPr>
+          <w:lang w:val="en-US"/>
+        </w:rPr>
+        <w:t>LocalTime</w:t>
+      </w:r>
+    </w:p>
+    <w:p>
+      <w:pPr>
+        <w:pStyle w:val="Syntax"/>
+        <w:rPr>
+          <w:lang w:val="en-US"/>
+        </w:rPr>
+      </w:pPr>
+      <w:r>
+        <w:rPr>
+          <w:lang w:val="en-US"/>
+        </w:rPr>
+        <w:t>LocalTime nu = LocalTime.now(); //22:59:23.865</w:t>
+      </w:r>
+    </w:p>
+    <w:p>
+      <w:pPr>
+        <w:pStyle w:val="Syntax"/>
+        <w:rPr>
+          <w:lang w:val="en-US"/>
+        </w:rPr>
+      </w:pPr>
+      <w:r>
+        <w:rPr>
+          <w:lang w:val="en-US"/>
+        </w:rPr>
+        <w:t>LocalTime tijd = LocalTime.</w:t>
+      </w:r>
+      <w:r>
+        <w:rPr>
+          <w:i/>
+          <w:lang w:val="en-US"/>
+        </w:rPr>
+        <w:t>of</w:t>
+      </w:r>
+      <w:r>
+        <w:rPr>
+          <w:lang w:val="en-US"/>
+        </w:rPr>
+        <w:t>(</w:t>
+      </w:r>
+      <w:r>
+        <w:rPr>
+          <w:color w:val="0070C0"/>
+          <w:lang w:val="en-US"/>
+        </w:rPr>
+        <w:t>22</w:t>
+      </w:r>
+      <w:r>
+        <w:rPr>
+          <w:lang w:val="en-US"/>
+        </w:rPr>
+        <w:t xml:space="preserve">, </w:t>
+      </w:r>
+      <w:r>
+        <w:rPr>
+          <w:color w:val="0070C0"/>
+          <w:lang w:val="en-US"/>
+        </w:rPr>
+        <w:t>10</w:t>
+      </w:r>
+      <w:r>
+        <w:rPr>
+          <w:lang w:val="en-US"/>
+        </w:rPr>
+        <w:t xml:space="preserve">, </w:t>
+      </w:r>
+      <w:r>
+        <w:rPr>
+          <w:color w:val="0070C0"/>
+          <w:lang w:val="en-US"/>
+        </w:rPr>
+        <w:t>25</w:t>
+      </w:r>
+      <w:r>
+        <w:rPr>
+          <w:lang w:val="en-US"/>
+        </w:rPr>
+        <w:t xml:space="preserve">, </w:t>
+      </w:r>
+      <w:r>
+        <w:rPr>
+          <w:color w:val="0070C0"/>
+          <w:lang w:val="en-US"/>
+        </w:rPr>
+        <w:t>3592</w:t>
+      </w:r>
+      <w:r>
+        <w:rPr>
+          <w:lang w:val="en-US"/>
+        </w:rPr>
+        <w:t>); //22:10:25.000003592</w:t>
+      </w:r>
+    </w:p>
+    <w:p>
+      <w:pPr>
+        <w:pStyle w:val="Syntax"/>
+        <w:rPr>
+          <w:lang w:val="en-US"/>
+        </w:rPr>
+      </w:pPr>
+      <w:r>
+        <w:rPr>
+          <w:lang w:val="en-US"/>
+        </w:rPr>
+        <w:t>tijd.toSecondOfDay(); //79825</w:t>
+      </w:r>
+    </w:p>
+    <w:p>
+      <w:pPr>
+        <w:pStyle w:val="Heading4"/>
+        <w:rPr>
+          <w:lang w:val="en-US"/>
+        </w:rPr>
+      </w:pPr>
+      <w:r>
+        <w:rPr>
+          <w:lang w:val="en-US"/>
+        </w:rPr>
+        <w:t>LocalDateTime</w:t>
+      </w:r>
+    </w:p>
+    <w:p>
+      <w:pPr>
+        <w:pStyle w:val="Syntax"/>
+        <w:rPr>
+          <w:lang w:val="en-US"/>
+        </w:rPr>
+      </w:pPr>
+      <w:r>
+        <w:rPr>
+          <w:lang w:val="en-US"/>
+        </w:rPr>
+        <w:t>LocalDateTime vandaag = LocalDateTime.now(); //2017-11-25T16:48:34.686</w:t>
+      </w:r>
+    </w:p>
+    <w:p>
+      <w:pPr>
+        <w:pStyle w:val="Syntax"/>
+        <w:rPr>
+          <w:lang w:val="en-US"/>
+        </w:rPr>
+      </w:pPr>
+      <w:r>
+        <w:rPr>
+          <w:lang w:val="en-US"/>
+        </w:rPr>
+        <w:t>LocalDateTime datum = LocalDateTime.of(</w:t>
+      </w:r>
+      <w:r>
+        <w:rPr>
+          <w:color w:val="0070C0"/>
+          <w:lang w:val="en-US"/>
+        </w:rPr>
+        <w:t>2016</w:t>
+      </w:r>
+      <w:r>
+        <w:rPr>
+          <w:lang w:val="en-US"/>
+        </w:rPr>
+        <w:t xml:space="preserve">, </w:t>
+      </w:r>
+      <w:r>
+        <w:rPr>
+          <w:color w:val="0070C0"/>
+          <w:lang w:val="en-US"/>
+        </w:rPr>
+        <w:t>11</w:t>
+      </w:r>
+      <w:r>
+        <w:rPr>
+          <w:lang w:val="en-US"/>
+        </w:rPr>
+        <w:t xml:space="preserve">, </w:t>
+      </w:r>
+      <w:r>
+        <w:rPr>
+          <w:color w:val="0070C0"/>
+          <w:lang w:val="en-US"/>
+        </w:rPr>
+        <w:t>8</w:t>
+      </w:r>
+      <w:r>
+        <w:rPr>
+          <w:lang w:val="en-US"/>
+        </w:rPr>
+        <w:t xml:space="preserve">, </w:t>
+      </w:r>
+      <w:r>
+        <w:rPr>
+          <w:color w:val="0070C0"/>
+          <w:lang w:val="en-US"/>
+        </w:rPr>
+        <w:t>23</w:t>
+      </w:r>
+      <w:r>
+        <w:rPr>
+          <w:lang w:val="en-US"/>
+        </w:rPr>
+        <w:t xml:space="preserve">, </w:t>
+      </w:r>
+      <w:r>
+        <w:rPr>
+          <w:color w:val="0070C0"/>
+          <w:lang w:val="en-US"/>
+        </w:rPr>
+        <w:t>30</w:t>
+      </w:r>
+      <w:r>
+        <w:rPr>
+          <w:lang w:val="en-US"/>
+        </w:rPr>
+        <w:t xml:space="preserve">, </w:t>
+      </w:r>
+      <w:r>
+        <w:rPr>
+          <w:color w:val="0070C0"/>
+          <w:lang w:val="en-US"/>
+        </w:rPr>
+        <w:t>12</w:t>
+      </w:r>
+      <w:r>
+        <w:rPr>
+          <w:lang w:val="en-US"/>
+        </w:rPr>
+        <w:t>);</w:t>
+      </w:r>
+      <w:r>
+        <w:rPr>
+          <w:lang w:val="en-US"/>
+        </w:rPr>
+        <w:br/>
+        <w:t>//2016-11-8T23:30:12</w:t>
+      </w:r>
+    </w:p>
+    <w:p>
+      <w:pPr>
+        <w:pStyle w:val="Heading4"/>
+        <w:rPr>
+          <w:lang w:val="en-US"/>
+        </w:rPr>
+      </w:pPr>
+      <w:r>
+        <w:rPr>
+          <w:lang w:val="en-US"/>
+        </w:rPr>
+        <w:br/>
+      </w:r>
+      <w:r>
+        <w:rPr>
+          <w:lang w:val="en-US"/>
+        </w:rPr>
+        <w:t>Datums vergelijken</w:t>
+      </w:r>
+    </w:p>
+    <w:tbl>
+      <w:tblPr>
+        <w:tblStyle w:val="TableGrid"/>
+        <w:tblW w:w="0" w:type="auto"/>
+        <w:tblBorders>
+          <w:top w:val="none" w:sz="0" w:space="0" w:color="auto"/>
+          <w:left w:val="none" w:sz="0" w:space="0" w:color="auto"/>
+          <w:bottom w:val="none" w:sz="0" w:space="0" w:color="auto"/>
+          <w:right w:val="none" w:sz="0" w:space="0" w:color="auto"/>
+          <w:insideH w:val="none" w:sz="0" w:space="0" w:color="auto"/>
+          <w:insideV w:val="none" w:sz="0" w:space="0" w:color="auto"/>
+        </w:tblBorders>
+        <w:tblLook w:val="04A0" w:firstRow="1" w:lastRow="0" w:firstColumn="1" w:lastColumn="0" w:noHBand="0" w:noVBand="1"/>
+      </w:tblPr>
+      <w:tblGrid>
+        <w:gridCol w:w="4531"/>
+        <w:gridCol w:w="4531"/>
+      </w:tblGrid>
+      <w:tr>
+        <w:tc>
+          <w:tcPr>
+            <w:tcW w:w="4531" w:type="dxa"/>
+          </w:tcPr>
+          <w:p>
+            <w:pPr>
+              <w:rPr>
+                <w:rFonts w:ascii="Courier New" w:hAnsi="Courier New" w:cs="Courier New"/>
+                <w:lang w:val="en-US"/>
+              </w:rPr>
+            </w:pPr>
+            <w:r>
+              <w:rPr>
+                <w:rFonts w:ascii="Courier New" w:hAnsi="Courier New" w:cs="Courier New"/>
+                <w:lang w:val="en-US"/>
+              </w:rPr>
+              <w:t>LocalDate.isBefore()</w:t>
+            </w:r>
+          </w:p>
+        </w:tc>
+        <w:tc>
+          <w:tcPr>
+            <w:tcW w:w="4531" w:type="dxa"/>
+          </w:tcPr>
+          <w:p>
+            <w:pPr>
+              <w:rPr>
+                <w:rFonts w:ascii="Courier New" w:hAnsi="Courier New" w:cs="Courier New"/>
+                <w:lang w:val="en-US"/>
+              </w:rPr>
+            </w:pPr>
+            <w:r>
+              <w:rPr>
+                <w:rFonts w:ascii="Courier New" w:hAnsi="Courier New" w:cs="Courier New"/>
+                <w:lang w:val="en-US"/>
+              </w:rPr>
+              <w:t>LocalDateTime.isBefore()</w:t>
+            </w:r>
+          </w:p>
+        </w:tc>
+      </w:tr>
+      <w:tr>
+        <w:tc>
+          <w:tcPr>
+            <w:tcW w:w="4531" w:type="dxa"/>
+          </w:tcPr>
+          <w:p>
+            <w:pPr>
+              <w:rPr>
+                <w:rFonts w:ascii="Courier New" w:hAnsi="Courier New" w:cs="Courier New"/>
+                <w:lang w:val="en-US"/>
+              </w:rPr>
+            </w:pPr>
+            <w:r>
+              <w:rPr>
+                <w:rFonts w:ascii="Courier New" w:hAnsi="Courier New" w:cs="Courier New"/>
+                <w:lang w:val="en-US"/>
+              </w:rPr>
+              <w:t>LocalDate.isAfter()</w:t>
+            </w:r>
+          </w:p>
+        </w:tc>
+        <w:tc>
+          <w:tcPr>
+            <w:tcW w:w="4531" w:type="dxa"/>
+          </w:tcPr>
+          <w:p>
+            <w:pPr>
+              <w:rPr>
+                <w:rFonts w:ascii="Courier New" w:hAnsi="Courier New" w:cs="Courier New"/>
+                <w:lang w:val="en-US"/>
+              </w:rPr>
+            </w:pPr>
+            <w:r>
+              <w:rPr>
+                <w:rFonts w:ascii="Courier New" w:hAnsi="Courier New" w:cs="Courier New"/>
+                <w:lang w:val="en-US"/>
+              </w:rPr>
+              <w:t>LocalDateTime.isAfter()</w:t>
+            </w:r>
+          </w:p>
+        </w:tc>
+      </w:tr>
+      <w:tr>
+        <w:tc>
+          <w:tcPr>
+            <w:tcW w:w="4531" w:type="dxa"/>
+          </w:tcPr>
+          <w:p>
+            <w:pPr>
+              <w:rPr>
+                <w:rFonts w:ascii="Courier New" w:hAnsi="Courier New" w:cs="Courier New"/>
+                <w:lang w:val="en-US"/>
+              </w:rPr>
+            </w:pPr>
+          </w:p>
+        </w:tc>
+        <w:tc>
+          <w:tcPr>
+            <w:tcW w:w="4531" w:type="dxa"/>
+          </w:tcPr>
+          <w:p>
+            <w:pPr>
+              <w:rPr>
+                <w:rFonts w:ascii="Courier New" w:hAnsi="Courier New" w:cs="Courier New"/>
+                <w:lang w:val="en-US"/>
+              </w:rPr>
+            </w:pPr>
+          </w:p>
+        </w:tc>
+      </w:tr>
+      <w:tr>
+        <w:tc>
+          <w:tcPr>
+            <w:tcW w:w="4531" w:type="dxa"/>
+          </w:tcPr>
+          <w:p>
+            <w:pPr>
+              <w:rPr>
+                <w:rFonts w:ascii="Courier New" w:hAnsi="Courier New" w:cs="Courier New"/>
+                <w:lang w:val="en-US"/>
+              </w:rPr>
+            </w:pPr>
+            <w:r>
+              <w:rPr>
+                <w:rFonts w:ascii="Courier New" w:hAnsi="Courier New" w:cs="Courier New"/>
+                <w:lang w:val="en-US"/>
+              </w:rPr>
+              <w:t>LocalTime.isBefore()</w:t>
+            </w:r>
+          </w:p>
+        </w:tc>
+        <w:tc>
+          <w:tcPr>
+            <w:tcW w:w="4531" w:type="dxa"/>
+          </w:tcPr>
+          <w:p>
+            <w:pPr>
+              <w:rPr>
+                <w:rFonts w:ascii="Courier New" w:hAnsi="Courier New" w:cs="Courier New"/>
+                <w:lang w:val="en-US"/>
+              </w:rPr>
+            </w:pPr>
+          </w:p>
+        </w:tc>
+      </w:tr>
+      <w:tr>
+        <w:tc>
+          <w:tcPr>
+            <w:tcW w:w="4531" w:type="dxa"/>
+          </w:tcPr>
+          <w:p>
+            <w:pPr>
+              <w:rPr>
+                <w:rFonts w:ascii="Courier New" w:hAnsi="Courier New" w:cs="Courier New"/>
+                <w:lang w:val="en-US"/>
+              </w:rPr>
+            </w:pPr>
+            <w:r>
+              <w:rPr>
+                <w:rFonts w:ascii="Courier New" w:hAnsi="Courier New" w:cs="Courier New"/>
+                <w:lang w:val="en-US"/>
+              </w:rPr>
+              <w:t>LocalTime.isAfter()</w:t>
+            </w:r>
+          </w:p>
+        </w:tc>
+        <w:tc>
+          <w:tcPr>
+            <w:tcW w:w="4531" w:type="dxa"/>
+          </w:tcPr>
+          <w:p>
+            <w:pPr>
+              <w:rPr>
+                <w:rFonts w:ascii="Courier New" w:hAnsi="Courier New" w:cs="Courier New"/>
+                <w:lang w:val="en-US"/>
+              </w:rPr>
+            </w:pPr>
+          </w:p>
+        </w:tc>
+      </w:tr>
+    </w:tbl>
+    <w:p>
+      <w:pPr>
+        <w:rPr>
+          <w:lang w:val="en-US"/>
+        </w:rPr>
+      </w:pPr>
+    </w:p>
+    <w:p>
+      <w:pPr>
+        <w:pStyle w:val="Heading4"/>
+        <w:rPr>
+          <w:lang w:val="en-US"/>
+        </w:rPr>
+      </w:pPr>
+      <w:r>
+        <w:rPr>
+          <w:lang w:val="en-US"/>
+        </w:rPr>
+        <w:t>Tijdsverschillen bepalen</w:t>
+      </w:r>
+    </w:p>
+    <w:tbl>
+      <w:tblPr>
+        <w:tblStyle w:val="TableGrid"/>
+        <w:tblW w:w="0" w:type="auto"/>
+        <w:tblLook w:val="04A0" w:firstRow="1" w:lastRow="0" w:firstColumn="1" w:lastColumn="0" w:noHBand="0" w:noVBand="1"/>
+      </w:tblPr>
+      <w:tblGrid>
+        <w:gridCol w:w="2593"/>
+        <w:gridCol w:w="6469"/>
+      </w:tblGrid>
+      <w:tr>
+        <w:tc>
+          <w:tcPr>
+            <w:tcW w:w="2263" w:type="dxa"/>
+          </w:tcPr>
+          <w:p>
+            <w:pPr>
+              <w:rPr>
+                <w:rFonts w:ascii="Courier New" w:hAnsi="Courier New" w:cs="Courier New"/>
+                <w:lang w:val="en-US"/>
+              </w:rPr>
+            </w:pPr>
+            <w:r>
+              <w:rPr>
+                <w:rFonts w:ascii="Courier New" w:hAnsi="Courier New" w:cs="Courier New"/>
+                <w:lang w:val="en-US"/>
+              </w:rPr>
+              <w:t>Period.between()</w:t>
+            </w:r>
+          </w:p>
+        </w:tc>
+        <w:tc>
+          <w:tcPr>
+            <w:tcW w:w="6799" w:type="dxa"/>
+          </w:tcPr>
+          <w:p>
+            <w:pPr>
+              <w:rPr>
+                <w:lang w:val="en-US"/>
+              </w:rPr>
+            </w:pPr>
+            <w:r>
+              <w:rPr>
+                <w:lang w:val="en-US"/>
+              </w:rPr>
+              <w:t xml:space="preserve">verschil tussen </w:t>
+            </w:r>
+            <w:r>
+              <w:rPr>
+                <w:rFonts w:ascii="Courier New" w:hAnsi="Courier New" w:cs="Courier New"/>
+                <w:lang w:val="en-US"/>
+              </w:rPr>
+              <w:t>LocalDates</w:t>
+            </w:r>
+          </w:p>
+        </w:tc>
+      </w:tr>
+      <w:tr>
+        <w:tc>
+          <w:tcPr>
+            <w:tcW w:w="2263" w:type="dxa"/>
+          </w:tcPr>
+          <w:p>
+            <w:pPr>
+              <w:rPr>
+                <w:rFonts w:ascii="Courier New" w:hAnsi="Courier New" w:cs="Courier New"/>
+                <w:lang w:val="en-US"/>
+              </w:rPr>
+            </w:pPr>
+            <w:r>
+              <w:rPr>
+                <w:rFonts w:ascii="Courier New" w:hAnsi="Courier New" w:cs="Courier New"/>
+                <w:lang w:val="en-US"/>
+              </w:rPr>
+              <w:t>Duration.between()</w:t>
+            </w:r>
+          </w:p>
+        </w:tc>
+        <w:tc>
+          <w:tcPr>
+            <w:tcW w:w="6799" w:type="dxa"/>
+          </w:tcPr>
+          <w:p>
+            <w:r>
+              <w:t>verschil tussen twee tijden (</w:t>
+            </w:r>
+            <w:r>
+              <w:rPr>
+                <w:rFonts w:ascii="Courier New" w:hAnsi="Courier New" w:cs="Courier New"/>
+              </w:rPr>
+              <w:t>LocalTime</w:t>
+            </w:r>
+            <w:r>
+              <w:t xml:space="preserve"> &amp; </w:t>
+            </w:r>
+            <w:r>
+              <w:rPr>
+                <w:rFonts w:ascii="Courier New" w:hAnsi="Courier New" w:cs="Courier New"/>
+              </w:rPr>
+              <w:t>LocalDateTime</w:t>
+            </w:r>
+            <w:r>
+              <w:t>)</w:t>
+            </w:r>
+          </w:p>
+        </w:tc>
+      </w:tr>
+      <w:tr>
+        <w:tc>
+          <w:tcPr>
+            <w:tcW w:w="2263" w:type="dxa"/>
+          </w:tcPr>
+          <w:p>
+            <w:pPr>
+              <w:rPr>
+                <w:rFonts w:ascii="Courier New" w:hAnsi="Courier New" w:cs="Courier New"/>
+                <w:lang w:val="en-US"/>
+              </w:rPr>
+            </w:pPr>
+            <w:r>
+              <w:rPr>
+                <w:rFonts w:ascii="Courier New" w:hAnsi="Courier New" w:cs="Courier New"/>
+                <w:lang w:val="en-US"/>
+              </w:rPr>
+              <w:t>ChronoUnit</w:t>
+            </w:r>
+          </w:p>
+        </w:tc>
+        <w:tc>
+          <w:tcPr>
+            <w:tcW w:w="6799" w:type="dxa"/>
+          </w:tcPr>
+          <w:p>
+            <w:pPr>
+              <w:rPr>
+                <w:lang w:val="en-US"/>
+              </w:rPr>
+            </w:pPr>
+            <w:r>
+              <w:rPr>
+                <w:lang w:val="en-US"/>
+              </w:rPr>
+              <w:t>verschil tussen twee tijdsintervallen</w:t>
+            </w:r>
+          </w:p>
+        </w:tc>
+      </w:tr>
+    </w:tbl>
+    <w:p>
+      <w:pPr>
+        <w:rPr>
+          <w:lang w:val="en-US"/>
+        </w:rPr>
+      </w:pPr>
+    </w:p>
+    <w:p>
+      <w:pPr>
+        <w:pStyle w:val="Heading4"/>
+        <w:rPr>
+          <w:lang w:val="en-US"/>
+        </w:rPr>
+      </w:pPr>
+      <w:r>
+        <w:rPr>
+          <w:lang w:val="en-US"/>
+        </w:rPr>
+        <w:t>Period.between</w:t>
+      </w:r>
+    </w:p>
+    <w:p>
+      <w:pPr>
+        <w:rPr>
+          <w:lang w:val="en-US"/>
+        </w:rPr>
+      </w:pPr>
+      <w:r>
+        <w:rPr>
+          <w:noProof/>
+          <w:lang w:eastAsia="nl-BE"/>
+        </w:rPr>
+        <w:drawing>
+          <wp:inline distT="0" distB="0" distL="0" distR="0" wp14:anchorId="4FF39FCB" wp14:editId="7CD7A118">
+            <wp:extent cx="4933950" cy="1438275"/>
+            <wp:effectExtent l="0" t="0" r="0" b="9525"/>
+            <wp:docPr id="7" name="Picture 7"/>
+            <wp:cNvGraphicFramePr>
+              <a:graphicFrameLocks xmlns:a="http://schemas.openxmlformats.org/drawingml/2006/main" noChangeAspect="1"/>
+            </wp:cNvGraphicFramePr>
+            <a:graphic xmlns:a="http://schemas.openxmlformats.org/drawingml/2006/main">
+              <a:graphicData uri="http://schemas.openxmlformats.org/drawingml/2006/picture">
+                <pic:pic xmlns:pic="http://schemas.openxmlformats.org/drawingml/2006/picture">
+                  <pic:nvPicPr>
+                    <pic:cNvPr id="1" name=""/>
+                    <pic:cNvPicPr/>
+                  </pic:nvPicPr>
+                  <pic:blipFill>
+                    <a:blip r:embed="rId11"/>
+                    <a:stretch>
+                      <a:fillRect/>
+                    </a:stretch>
+                  </pic:blipFill>
+                  <pic:spPr>
+                    <a:xfrm>
+                      <a:off x="0" y="0"/>
+                      <a:ext cx="4933950" cy="1438275"/>
+                    </a:xfrm>
+                    <a:prstGeom prst="rect">
+                      <a:avLst/>
+                    </a:prstGeom>
+                  </pic:spPr>
+                </pic:pic>
+              </a:graphicData>
+            </a:graphic>
+          </wp:inline>
+        </w:drawing>
+      </w:r>
+      <w:r>
+        <w:rPr>
+          <w:lang w:val="en-US"/>
+        </w:rPr>
+        <w:br/>
+      </w:r>
+    </w:p>
+    <w:p>
+      <w:pPr>
+        <w:pStyle w:val="Syntax"/>
+        <w:shd w:val="clear" w:color="auto" w:fill="7F7F7F" w:themeFill="text1" w:themeFillTint="80"/>
+        <w:rPr>
+          <w:color w:val="FFFFFF" w:themeColor="background1"/>
+          <w:lang w:val="en-US"/>
+        </w:rPr>
+      </w:pPr>
+      <w:r>
+        <w:rPr>
+          <w:color w:val="FFFFFF" w:themeColor="background1"/>
+          <w:lang w:val="en-US"/>
+        </w:rPr>
+        <w:t>1 jaar, 2 maanden en 29 dagen</w:t>
+      </w:r>
+    </w:p>
+    <w:p>
+      <w:pPr>
+        <w:pStyle w:val="Heading4"/>
+        <w:rPr>
+          <w:lang w:val="en-US"/>
+        </w:rPr>
+      </w:pPr>
+      <w:r>
+        <w:rPr>
+          <w:lang w:val="en-US"/>
+        </w:rPr>
+        <w:lastRenderedPageBreak/>
+        <w:t>Duration.between</w:t>
+      </w:r>
+    </w:p>
+    <w:p>
+      <w:pPr>
+        <w:rPr>
+          <w:lang w:val="en-US"/>
+        </w:rPr>
+      </w:pPr>
+      <w:r>
+        <w:rPr>
+          <w:noProof/>
+          <w:lang w:eastAsia="nl-BE"/>
+        </w:rPr>
+        <w:drawing>
+          <wp:inline distT="0" distB="0" distL="0" distR="0" wp14:anchorId="612714E8" wp14:editId="277154E3">
+            <wp:extent cx="5095875" cy="2190750"/>
+            <wp:effectExtent l="0" t="0" r="9525" b="0"/>
+            <wp:docPr id="8" name="Picture 8"/>
+            <wp:cNvGraphicFramePr>
+              <a:graphicFrameLocks xmlns:a="http://schemas.openxmlformats.org/drawingml/2006/main" noChangeAspect="1"/>
+            </wp:cNvGraphicFramePr>
+            <a:graphic xmlns:a="http://schemas.openxmlformats.org/drawingml/2006/main">
+              <a:graphicData uri="http://schemas.openxmlformats.org/drawingml/2006/picture">
+                <pic:pic xmlns:pic="http://schemas.openxmlformats.org/drawingml/2006/picture">
+                  <pic:nvPicPr>
+                    <pic:cNvPr id="1" name=""/>
+                    <pic:cNvPicPr/>
+                  </pic:nvPicPr>
+                  <pic:blipFill>
+                    <a:blip r:embed="rId12"/>
+                    <a:stretch>
+                      <a:fillRect/>
+                    </a:stretch>
+                  </pic:blipFill>
+                  <pic:spPr>
+                    <a:xfrm>
+                      <a:off x="0" y="0"/>
+                      <a:ext cx="5095875" cy="2190750"/>
+                    </a:xfrm>
+                    <a:prstGeom prst="rect">
+                      <a:avLst/>
+                    </a:prstGeom>
+                  </pic:spPr>
+                </pic:pic>
+              </a:graphicData>
+            </a:graphic>
+          </wp:inline>
+        </w:drawing>
+      </w:r>
+    </w:p>
+    <w:p>
+      <w:pPr>
+        <w:pStyle w:val="Syntax"/>
+        <w:shd w:val="clear" w:color="auto" w:fill="7F7F7F" w:themeFill="text1" w:themeFillTint="80"/>
+        <w:rPr>
+          <w:color w:val="FFFFFF" w:themeColor="background1"/>
+        </w:rPr>
+      </w:pPr>
+      <w:r>
+        <w:rPr>
+          <w:color w:val="FFFFFF" w:themeColor="background1"/>
+        </w:rPr>
+        <w:t>Sec: 9752108</w:t>
+      </w:r>
+      <w:r>
+        <w:rPr>
+          <w:color w:val="FFFFFF" w:themeColor="background1"/>
+        </w:rPr>
+        <w:br/>
+        <w:t>=&gt; in minuten: 162535,13</w:t>
+      </w:r>
+      <w:r>
+        <w:rPr>
+          <w:color w:val="FFFFFF" w:themeColor="background1"/>
+        </w:rPr>
+        <w:br/>
+        <w:t>=&gt; in uren: 2708,92</w:t>
+      </w:r>
+      <w:r>
+        <w:rPr>
+          <w:color w:val="FFFFFF" w:themeColor="background1"/>
+        </w:rPr>
+        <w:br/>
+      </w:r>
+      <w:r>
+        <w:rPr>
+          <w:color w:val="FFFFFF" w:themeColor="background1"/>
+        </w:rPr>
+        <w:t>=&gt; in dagen: 112,87</w:t>
+      </w:r>
+    </w:p>
+    <w:p>
+      <w:pPr>
+        <w:pStyle w:val="Heading4"/>
+      </w:pPr>
+      <w:r>
+        <w:t>ChronoUnit</w:t>
+      </w:r>
+    </w:p>
+    <w:p>
+      <w:pPr>
+        <w:pStyle w:val="Syntax"/>
+      </w:pPr>
+      <w:r>
+        <w:t>ChronoUnit.{Tijdsindeling}.between({startTijd},{eindTijd});</w:t>
+      </w:r>
+    </w:p>
+    <w:p>
+      <w:pPr>
+        <w:pStyle w:val="Syntax"/>
+      </w:pPr>
+      <w:r>
+        <w:t>long jaren = ChronoUnit.YEARS.between(tijdEen, tijdTwee);</w:t>
+      </w:r>
+    </w:p>
+    <w:p>
+      <w:pPr>
+        <w:pStyle w:val="Heading4"/>
+        <w:rPr>
+          <w:lang w:val="en-US"/>
+        </w:rPr>
+      </w:pPr>
+      <w:r>
+        <w:rPr>
+          <w:lang w:val="en-US"/>
+        </w:rPr>
+        <w:t>DateTimeFormatter</w:t>
+      </w:r>
+    </w:p>
+    <w:p>
+      <w:pPr>
+        <w:pStyle w:val="Syntax"/>
+        <w:rPr>
+          <w:lang w:val="en-US"/>
+        </w:rPr>
+      </w:pPr>
+      <w:r>
+        <w:rPr>
+          <w:lang w:val="en-US"/>
+        </w:rPr>
+        <w:t>DateTimeFormatter d1</w:t>
+      </w:r>
+      <w:r>
+        <w:rPr>
+          <w:lang w:val="en-US"/>
+        </w:rPr>
+        <w:t xml:space="preserve"> = DateFormatter.ofLocalizedDate(FormatStyle.FULL);</w:t>
+      </w:r>
+      <w:r>
+        <w:rPr>
+          <w:lang w:val="en-US"/>
+        </w:rPr>
+        <w:br/>
+        <w:t>//vrijdag 3 november 2017</w:t>
+      </w:r>
+    </w:p>
+    <w:p>
+      <w:pPr>
+        <w:pStyle w:val="Syntax"/>
+        <w:rPr>
+          <w:lang w:val="en-US"/>
+        </w:rPr>
+      </w:pPr>
+      <w:r>
+        <w:rPr>
+          <w:lang w:val="en-US"/>
+        </w:rPr>
+        <w:t>DateTimeFormatter d2</w:t>
+      </w:r>
+      <w:r>
+        <w:rPr>
+          <w:lang w:val="en-US"/>
+        </w:rPr>
+        <w:t xml:space="preserve"> = DateFormatter.ofLocalizedDate(FormatStyle.</w:t>
+      </w:r>
+      <w:r>
+        <w:rPr>
+          <w:lang w:val="en-US"/>
+        </w:rPr>
+        <w:t>MEDIUM</w:t>
+      </w:r>
+      <w:r>
+        <w:rPr>
+          <w:lang w:val="en-US"/>
+        </w:rPr>
+        <w:t>);</w:t>
+      </w:r>
+      <w:r>
+        <w:rPr>
+          <w:lang w:val="en-US"/>
+        </w:rPr>
+        <w:br/>
+        <w:t>//</w:t>
+      </w:r>
+      <w:r>
+        <w:rPr>
+          <w:lang w:val="en-US"/>
+        </w:rPr>
+        <w:t>3-nov-2017</w:t>
+      </w:r>
+    </w:p>
+    <w:p>
+      <w:pPr>
+        <w:pStyle w:val="Syntax"/>
+        <w:rPr>
+          <w:lang w:val="en-US"/>
+        </w:rPr>
+      </w:pPr>
+      <w:r>
+        <w:rPr>
+          <w:lang w:val="en-US"/>
+        </w:rPr>
+        <w:t>DateTimeFormatter d3</w:t>
+      </w:r>
+      <w:r>
+        <w:rPr>
+          <w:lang w:val="en-US"/>
+        </w:rPr>
+        <w:t xml:space="preserve"> = DateFormatter.</w:t>
+      </w:r>
+      <w:r>
+        <w:rPr>
+          <w:lang w:val="en-US"/>
+        </w:rPr>
+        <w:t>ofLocalizedTime</w:t>
+      </w:r>
+      <w:r>
+        <w:rPr>
+          <w:lang w:val="en-US"/>
+        </w:rPr>
+        <w:t>(FormatStyle.MEDIUM);</w:t>
+      </w:r>
+      <w:r>
+        <w:rPr>
+          <w:lang w:val="en-US"/>
+        </w:rPr>
+        <w:br/>
+        <w:t>//</w:t>
+      </w:r>
+      <w:r>
+        <w:rPr>
+          <w:lang w:val="en-US"/>
+        </w:rPr>
+        <w:t>13:23:29</w:t>
+      </w:r>
+    </w:p>
+    <w:p>
+      <w:pPr>
+        <w:pStyle w:val="Syntax"/>
+        <w:rPr>
+          <w:lang w:val="en-US"/>
+        </w:rPr>
+      </w:pPr>
+      <w:r>
+        <w:rPr>
+          <w:lang w:val="en-US"/>
+        </w:rPr>
+        <w:t>DateTimeFormatter d</w:t>
+      </w:r>
+      <w:r>
+        <w:rPr>
+          <w:lang w:val="en-US"/>
+        </w:rPr>
+        <w:t xml:space="preserve"> = DateFormatter.</w:t>
+      </w:r>
+      <w:r>
+        <w:rPr>
+          <w:lang w:val="en-US"/>
+        </w:rPr>
+        <w:t>ofLocalizedDateTime</w:t>
+      </w:r>
+      <w:r>
+        <w:rPr>
+          <w:lang w:val="en-US"/>
+        </w:rPr>
+        <w:t>(FormatStyle.</w:t>
+      </w:r>
+      <w:r>
+        <w:rPr>
+          <w:lang w:val="en-US"/>
+        </w:rPr>
+        <w:t>SHORT</w:t>
+      </w:r>
+      <w:r>
+        <w:rPr>
+          <w:lang w:val="en-US"/>
+        </w:rPr>
+        <w:t>);</w:t>
+      </w:r>
+      <w:r>
+        <w:rPr>
+          <w:lang w:val="en-US"/>
+        </w:rPr>
+        <w:br/>
+        <w:t>//</w:t>
+      </w:r>
+      <w:r>
+        <w:rPr>
+          <w:lang w:val="en-US"/>
+        </w:rPr>
+        <w:t>3/11/17 13:15</w:t>
+      </w:r>
+    </w:p>
+    <w:p>
+      <w:pPr>
+        <w:rPr>
+          <w:lang w:val="en-US"/>
+        </w:rPr>
+      </w:pPr>
+      <w:hyperlink r:id="rId13" w:history="1">
+        <w:r>
+          <w:rPr>
+            <w:rStyle w:val="Hyperlink"/>
+            <w:lang w:val="en-US"/>
+          </w:rPr>
+          <w:t>https://docs.oracle.com/javase/8/docs/api/java/time/format/DateTimeFormatter.html</w:t>
+        </w:r>
+      </w:hyperlink>
+      <w:r>
+        <w:rPr>
+          <w:lang w:val="en-US"/>
+        </w:rPr>
+        <w:t xml:space="preserve"> </w:t>
+      </w:r>
+    </w:p>
     <w:sectPr>
-      <w:footerReference w:type="default" r:id="rId11"/>
+      <w:footerReference w:type="default" r:id="rId14"/>
       <w:pgSz w:w="11906" w:h="16838"/>
       <w:pgMar w:top="1417" w:right="1417" w:bottom="1417" w:left="1417" w:header="708" w:footer="708" w:gutter="0"/>
       <w:cols w:space="708"/>
@@ -1570,7 +3362,7 @@
         <w:rFonts w:ascii="Courier New" w:hAnsi="Courier New" w:cs="Courier New"/>
         <w:noProof/>
       </w:rPr>
-      <w:t>3</w:t>
+      <w:t>4</w:t>
     </w:r>
     <w:r>
       <w:rPr>
@@ -2413,6 +4205,119 @@
     </w:lvl>
   </w:abstractNum>
   <w:abstractNum w:abstractNumId="6" w15:restartNumberingAfterBreak="0">
+    <w:nsid w:val="17BE7FB6"/>
+    <w:multiLevelType w:val="hybridMultilevel"/>
+    <w:tmpl w:val="F00458C0"/>
+    <w:lvl w:ilvl="0" w:tplc="56A46D14">
+      <w:start w:val="2"/>
+      <w:numFmt w:val="bullet"/>
+      <w:lvlText w:val="-"/>
+      <w:lvlJc w:val="left"/>
+      <w:pPr>
+        <w:ind w:left="1065" w:hanging="360"/>
+      </w:pPr>
+      <w:rPr>
+        <w:rFonts w:ascii="Calibri" w:eastAsiaTheme="minorHAnsi" w:hAnsi="Calibri" w:cs="Calibri" w:hint="default"/>
+      </w:rPr>
+    </w:lvl>
+    <w:lvl w:ilvl="1" w:tplc="08130003" w:tentative="1">
+      <w:start w:val="1"/>
+      <w:numFmt w:val="bullet"/>
+      <w:lvlText w:val="o"/>
+      <w:lvlJc w:val="left"/>
+      <w:pPr>
+        <w:ind w:left="1785" w:hanging="360"/>
+      </w:pPr>
+      <w:rPr>
+        <w:rFonts w:ascii="Courier New" w:hAnsi="Courier New" w:cs="Courier New" w:hint="default"/>
+      </w:rPr>
+    </w:lvl>
+    <w:lvl w:ilvl="2" w:tplc="08130005" w:tentative="1">
+      <w:start w:val="1"/>
+      <w:numFmt w:val="bullet"/>
+      <w:lvlText w:val=""/>
+      <w:lvlJc w:val="left"/>
+      <w:pPr>
+        <w:ind w:left="2505" w:hanging="360"/>
+      </w:pPr>
+      <w:rPr>
+        <w:rFonts w:ascii="Wingdings" w:hAnsi="Wingdings" w:hint="default"/>
+      </w:rPr>
+    </w:lvl>
+    <w:lvl w:ilvl="3" w:tplc="08130001" w:tentative="1">
+      <w:start w:val="1"/>
+      <w:numFmt w:val="bullet"/>
+      <w:lvlText w:val=""/>
+      <w:lvlJc w:val="left"/>
+      <w:pPr>
+        <w:ind w:left="3225" w:hanging="360"/>
+      </w:pPr>
+      <w:rPr>
+        <w:rFonts w:ascii="Symbol" w:hAnsi="Symbol" w:hint="default"/>
+      </w:rPr>
+    </w:lvl>
+    <w:lvl w:ilvl="4" w:tplc="08130003" w:tentative="1">
+      <w:start w:val="1"/>
+      <w:numFmt w:val="bullet"/>
+      <w:lvlText w:val="o"/>
+      <w:lvlJc w:val="left"/>
+      <w:pPr>
+        <w:ind w:left="3945" w:hanging="360"/>
+      </w:pPr>
+      <w:rPr>
+        <w:rFonts w:ascii="Courier New" w:hAnsi="Courier New" w:cs="Courier New" w:hint="default"/>
+      </w:rPr>
+    </w:lvl>
+    <w:lvl w:ilvl="5" w:tplc="08130005" w:tentative="1">
+      <w:start w:val="1"/>
+      <w:numFmt w:val="bullet"/>
+      <w:lvlText w:val=""/>
+      <w:lvlJc w:val="left"/>
+      <w:pPr>
+        <w:ind w:left="4665" w:hanging="360"/>
+      </w:pPr>
+      <w:rPr>
+        <w:rFonts w:ascii="Wingdings" w:hAnsi="Wingdings" w:hint="default"/>
+      </w:rPr>
+    </w:lvl>
+    <w:lvl w:ilvl="6" w:tplc="08130001" w:tentative="1">
+      <w:start w:val="1"/>
+      <w:numFmt w:val="bullet"/>
+      <w:lvlText w:val=""/>
+      <w:lvlJc w:val="left"/>
+      <w:pPr>
+        <w:ind w:left="5385" w:hanging="360"/>
+      </w:pPr>
+      <w:rPr>
+        <w:rFonts w:ascii="Symbol" w:hAnsi="Symbol" w:hint="default"/>
+      </w:rPr>
+    </w:lvl>
+    <w:lvl w:ilvl="7" w:tplc="08130003" w:tentative="1">
+      <w:start w:val="1"/>
+      <w:numFmt w:val="bullet"/>
+      <w:lvlText w:val="o"/>
+      <w:lvlJc w:val="left"/>
+      <w:pPr>
+        <w:ind w:left="6105" w:hanging="360"/>
+      </w:pPr>
+      <w:rPr>
+        <w:rFonts w:ascii="Courier New" w:hAnsi="Courier New" w:cs="Courier New" w:hint="default"/>
+      </w:rPr>
+    </w:lvl>
+    <w:lvl w:ilvl="8" w:tplc="08130005" w:tentative="1">
+      <w:start w:val="1"/>
+      <w:numFmt w:val="bullet"/>
+      <w:lvlText w:val=""/>
+      <w:lvlJc w:val="left"/>
+      <w:pPr>
+        <w:ind w:left="6825" w:hanging="360"/>
+      </w:pPr>
+      <w:rPr>
+        <w:rFonts w:ascii="Wingdings" w:hAnsi="Wingdings" w:hint="default"/>
+      </w:rPr>
+    </w:lvl>
+  </w:abstractNum>
+  <w:abstractNum w:abstractNumId="7" w15:restartNumberingAfterBreak="0">
     <w:nsid w:val="1AA85D26"/>
     <w:multiLevelType w:val="hybridMultilevel"/>
     <w:tmpl w:val="3DF07F84"/>
@@ -2501,7 +4406,7 @@
       </w:pPr>
     </w:lvl>
   </w:abstractNum>
-  <w:abstractNum w:abstractNumId="7" w15:restartNumberingAfterBreak="0">
+  <w:abstractNum w:abstractNumId="8" w15:restartNumberingAfterBreak="0">
     <w:nsid w:val="23CD1AFA"/>
     <w:multiLevelType w:val="multilevel"/>
     <w:tmpl w:val="3A6CAD74"/>
@@ -2614,7 +4519,7 @@
       </w:pPr>
     </w:lvl>
   </w:abstractNum>
-  <w:abstractNum w:abstractNumId="8" w15:restartNumberingAfterBreak="0">
+  <w:abstractNum w:abstractNumId="9" w15:restartNumberingAfterBreak="0">
     <w:nsid w:val="28AA4340"/>
     <w:multiLevelType w:val="hybridMultilevel"/>
     <w:tmpl w:val="452E8842"/>
@@ -2727,7 +4632,7 @@
       </w:rPr>
     </w:lvl>
   </w:abstractNum>
-  <w:abstractNum w:abstractNumId="9" w15:restartNumberingAfterBreak="0">
+  <w:abstractNum w:abstractNumId="10" w15:restartNumberingAfterBreak="0">
     <w:nsid w:val="29F97904"/>
     <w:multiLevelType w:val="hybridMultilevel"/>
     <w:tmpl w:val="76EA5F12"/>
@@ -2816,7 +4721,7 @@
       </w:pPr>
     </w:lvl>
   </w:abstractNum>
-  <w:abstractNum w:abstractNumId="10" w15:restartNumberingAfterBreak="0">
+  <w:abstractNum w:abstractNumId="11" w15:restartNumberingAfterBreak="0">
     <w:nsid w:val="2A3E54B7"/>
     <w:multiLevelType w:val="multilevel"/>
     <w:tmpl w:val="5E3A2CA2"/>
@@ -2965,7 +4870,7 @@
       </w:rPr>
     </w:lvl>
   </w:abstractNum>
-  <w:abstractNum w:abstractNumId="11" w15:restartNumberingAfterBreak="0">
+  <w:abstractNum w:abstractNumId="12" w15:restartNumberingAfterBreak="0">
     <w:nsid w:val="2FEC24DE"/>
     <w:multiLevelType w:val="hybridMultilevel"/>
     <w:tmpl w:val="19F08DDA"/>
@@ -3054,7 +4959,7 @@
       </w:pPr>
     </w:lvl>
   </w:abstractNum>
-  <w:abstractNum w:abstractNumId="12" w15:restartNumberingAfterBreak="0">
+  <w:abstractNum w:abstractNumId="13" w15:restartNumberingAfterBreak="0">
     <w:nsid w:val="384E5887"/>
     <w:multiLevelType w:val="hybridMultilevel"/>
     <w:tmpl w:val="D924B73E"/>
@@ -3167,7 +5072,7 @@
       </w:rPr>
     </w:lvl>
   </w:abstractNum>
-  <w:abstractNum w:abstractNumId="13" w15:restartNumberingAfterBreak="0">
+  <w:abstractNum w:abstractNumId="14" w15:restartNumberingAfterBreak="0">
     <w:nsid w:val="3CEF536E"/>
     <w:multiLevelType w:val="multilevel"/>
     <w:tmpl w:val="D0502690"/>
@@ -3316,7 +5221,7 @@
       </w:rPr>
     </w:lvl>
   </w:abstractNum>
-  <w:abstractNum w:abstractNumId="14" w15:restartNumberingAfterBreak="0">
+  <w:abstractNum w:abstractNumId="15" w15:restartNumberingAfterBreak="0">
     <w:nsid w:val="3D494752"/>
     <w:multiLevelType w:val="hybridMultilevel"/>
     <w:tmpl w:val="9EF0C58A"/>
@@ -3405,7 +5310,7 @@
       </w:pPr>
     </w:lvl>
   </w:abstractNum>
-  <w:abstractNum w:abstractNumId="15" w15:restartNumberingAfterBreak="0">
+  <w:abstractNum w:abstractNumId="16" w15:restartNumberingAfterBreak="0">
     <w:nsid w:val="3D842ED8"/>
     <w:multiLevelType w:val="multilevel"/>
     <w:tmpl w:val="98C079D8"/>
@@ -3554,7 +5459,7 @@
       </w:rPr>
     </w:lvl>
   </w:abstractNum>
-  <w:abstractNum w:abstractNumId="16" w15:restartNumberingAfterBreak="0">
+  <w:abstractNum w:abstractNumId="17" w15:restartNumberingAfterBreak="0">
     <w:nsid w:val="3F06140D"/>
     <w:multiLevelType w:val="hybridMultilevel"/>
     <w:tmpl w:val="B0367C7E"/>
@@ -3640,7 +5545,7 @@
       </w:pPr>
     </w:lvl>
   </w:abstractNum>
-  <w:abstractNum w:abstractNumId="17" w15:restartNumberingAfterBreak="0">
+  <w:abstractNum w:abstractNumId="18" w15:restartNumberingAfterBreak="0">
     <w:nsid w:val="4036103D"/>
     <w:multiLevelType w:val="hybridMultilevel"/>
     <w:tmpl w:val="5E04273E"/>
@@ -3753,7 +5658,7 @@
       </w:rPr>
     </w:lvl>
   </w:abstractNum>
-  <w:abstractNum w:abstractNumId="18" w15:restartNumberingAfterBreak="0">
+  <w:abstractNum w:abstractNumId="19" w15:restartNumberingAfterBreak="0">
     <w:nsid w:val="4363013F"/>
     <w:multiLevelType w:val="multilevel"/>
     <w:tmpl w:val="D444DE00"/>
@@ -3870,7 +5775,7 @@
       </w:pPr>
     </w:lvl>
   </w:abstractNum>
-  <w:abstractNum w:abstractNumId="19" w15:restartNumberingAfterBreak="0">
+  <w:abstractNum w:abstractNumId="20" w15:restartNumberingAfterBreak="0">
     <w:nsid w:val="4D4E6B9B"/>
     <w:multiLevelType w:val="multilevel"/>
     <w:tmpl w:val="E62E0C5A"/>
@@ -3983,7 +5888,7 @@
       </w:pPr>
     </w:lvl>
   </w:abstractNum>
-  <w:abstractNum w:abstractNumId="20" w15:restartNumberingAfterBreak="0">
+  <w:abstractNum w:abstractNumId="21" w15:restartNumberingAfterBreak="0">
     <w:nsid w:val="55D62B0F"/>
     <w:multiLevelType w:val="hybridMultilevel"/>
     <w:tmpl w:val="76EA5F12"/>
@@ -4072,7 +5977,7 @@
       </w:pPr>
     </w:lvl>
   </w:abstractNum>
-  <w:abstractNum w:abstractNumId="21" w15:restartNumberingAfterBreak="0">
+  <w:abstractNum w:abstractNumId="22" w15:restartNumberingAfterBreak="0">
     <w:nsid w:val="598E5DD8"/>
     <w:multiLevelType w:val="hybridMultilevel"/>
     <w:tmpl w:val="F04C3C00"/>
@@ -4185,7 +6090,7 @@
       </w:rPr>
     </w:lvl>
   </w:abstractNum>
-  <w:abstractNum w:abstractNumId="22" w15:restartNumberingAfterBreak="0">
+  <w:abstractNum w:abstractNumId="23" w15:restartNumberingAfterBreak="0">
     <w:nsid w:val="5CEC03D7"/>
     <w:multiLevelType w:val="hybridMultilevel"/>
     <w:tmpl w:val="EE1A043A"/>
@@ -4274,7 +6179,7 @@
       </w:pPr>
     </w:lvl>
   </w:abstractNum>
-  <w:abstractNum w:abstractNumId="23" w15:restartNumberingAfterBreak="0">
+  <w:abstractNum w:abstractNumId="24" w15:restartNumberingAfterBreak="0">
     <w:nsid w:val="62314E47"/>
     <w:multiLevelType w:val="multilevel"/>
     <w:tmpl w:val="7FC416BC"/>
@@ -4423,7 +6328,7 @@
       </w:rPr>
     </w:lvl>
   </w:abstractNum>
-  <w:abstractNum w:abstractNumId="24" w15:restartNumberingAfterBreak="0">
+  <w:abstractNum w:abstractNumId="25" w15:restartNumberingAfterBreak="0">
     <w:nsid w:val="635758E2"/>
     <w:multiLevelType w:val="multilevel"/>
     <w:tmpl w:val="4BAA1E34"/>
@@ -4536,7 +6441,7 @@
       </w:pPr>
     </w:lvl>
   </w:abstractNum>
-  <w:abstractNum w:abstractNumId="25" w15:restartNumberingAfterBreak="0">
+  <w:abstractNum w:abstractNumId="26" w15:restartNumberingAfterBreak="0">
     <w:nsid w:val="68706E0D"/>
     <w:multiLevelType w:val="hybridMultilevel"/>
     <w:tmpl w:val="9EF0C58A"/>
@@ -4625,7 +6530,7 @@
       </w:pPr>
     </w:lvl>
   </w:abstractNum>
-  <w:abstractNum w:abstractNumId="26" w15:restartNumberingAfterBreak="0">
+  <w:abstractNum w:abstractNumId="27" w15:restartNumberingAfterBreak="0">
     <w:nsid w:val="6A325869"/>
     <w:multiLevelType w:val="hybridMultilevel"/>
     <w:tmpl w:val="E94A50C0"/>
@@ -4738,7 +6643,7 @@
       </w:rPr>
     </w:lvl>
   </w:abstractNum>
-  <w:abstractNum w:abstractNumId="27" w15:restartNumberingAfterBreak="0">
+  <w:abstractNum w:abstractNumId="28" w15:restartNumberingAfterBreak="0">
     <w:nsid w:val="721D19C4"/>
     <w:multiLevelType w:val="multilevel"/>
     <w:tmpl w:val="690E9AB8"/>
@@ -4887,7 +6792,7 @@
       </w:rPr>
     </w:lvl>
   </w:abstractNum>
-  <w:abstractNum w:abstractNumId="28" w15:restartNumberingAfterBreak="0">
+  <w:abstractNum w:abstractNumId="29" w15:restartNumberingAfterBreak="0">
     <w:nsid w:val="72C241F7"/>
     <w:multiLevelType w:val="hybridMultilevel"/>
     <w:tmpl w:val="C9D81068"/>
@@ -5000,7 +6905,7 @@
       </w:rPr>
     </w:lvl>
   </w:abstractNum>
-  <w:abstractNum w:abstractNumId="29" w15:restartNumberingAfterBreak="0">
+  <w:abstractNum w:abstractNumId="30" w15:restartNumberingAfterBreak="0">
     <w:nsid w:val="77CA655D"/>
     <w:multiLevelType w:val="hybridMultilevel"/>
     <w:tmpl w:val="9EF0C58A"/>
@@ -5089,95 +6994,190 @@
       </w:pPr>
     </w:lvl>
   </w:abstractNum>
+  <w:abstractNum w:abstractNumId="31" w15:restartNumberingAfterBreak="0">
+    <w:nsid w:val="7E3C0E8C"/>
+    <w:multiLevelType w:val="hybridMultilevel"/>
+    <w:tmpl w:val="9EF0C58A"/>
+    <w:lvl w:ilvl="0" w:tplc="0813000F">
+      <w:start w:val="1"/>
+      <w:numFmt w:val="decimal"/>
+      <w:lvlText w:val="%1."/>
+      <w:lvlJc w:val="left"/>
+      <w:pPr>
+        <w:ind w:left="720" w:hanging="360"/>
+      </w:pPr>
+      <w:rPr>
+        <w:rFonts w:hint="default"/>
+      </w:rPr>
+    </w:lvl>
+    <w:lvl w:ilvl="1" w:tplc="08130019" w:tentative="1">
+      <w:start w:val="1"/>
+      <w:numFmt w:val="lowerLetter"/>
+      <w:lvlText w:val="%2."/>
+      <w:lvlJc w:val="left"/>
+      <w:pPr>
+        <w:ind w:left="1440" w:hanging="360"/>
+      </w:pPr>
+    </w:lvl>
+    <w:lvl w:ilvl="2" w:tplc="0813001B" w:tentative="1">
+      <w:start w:val="1"/>
+      <w:numFmt w:val="lowerRoman"/>
+      <w:lvlText w:val="%3."/>
+      <w:lvlJc w:val="right"/>
+      <w:pPr>
+        <w:ind w:left="2160" w:hanging="180"/>
+      </w:pPr>
+    </w:lvl>
+    <w:lvl w:ilvl="3" w:tplc="0813000F" w:tentative="1">
+      <w:start w:val="1"/>
+      <w:numFmt w:val="decimal"/>
+      <w:lvlText w:val="%4."/>
+      <w:lvlJc w:val="left"/>
+      <w:pPr>
+        <w:ind w:left="2880" w:hanging="360"/>
+      </w:pPr>
+    </w:lvl>
+    <w:lvl w:ilvl="4" w:tplc="08130019" w:tentative="1">
+      <w:start w:val="1"/>
+      <w:numFmt w:val="lowerLetter"/>
+      <w:lvlText w:val="%5."/>
+      <w:lvlJc w:val="left"/>
+      <w:pPr>
+        <w:ind w:left="3600" w:hanging="360"/>
+      </w:pPr>
+    </w:lvl>
+    <w:lvl w:ilvl="5" w:tplc="0813001B" w:tentative="1">
+      <w:start w:val="1"/>
+      <w:numFmt w:val="lowerRoman"/>
+      <w:lvlText w:val="%6."/>
+      <w:lvlJc w:val="right"/>
+      <w:pPr>
+        <w:ind w:left="4320" w:hanging="180"/>
+      </w:pPr>
+    </w:lvl>
+    <w:lvl w:ilvl="6" w:tplc="0813000F" w:tentative="1">
+      <w:start w:val="1"/>
+      <w:numFmt w:val="decimal"/>
+      <w:lvlText w:val="%7."/>
+      <w:lvlJc w:val="left"/>
+      <w:pPr>
+        <w:ind w:left="5040" w:hanging="360"/>
+      </w:pPr>
+    </w:lvl>
+    <w:lvl w:ilvl="7" w:tplc="08130019" w:tentative="1">
+      <w:start w:val="1"/>
+      <w:numFmt w:val="lowerLetter"/>
+      <w:lvlText w:val="%8."/>
+      <w:lvlJc w:val="left"/>
+      <w:pPr>
+        <w:ind w:left="5760" w:hanging="360"/>
+      </w:pPr>
+    </w:lvl>
+    <w:lvl w:ilvl="8" w:tplc="0813001B" w:tentative="1">
+      <w:start w:val="1"/>
+      <w:numFmt w:val="lowerRoman"/>
+      <w:lvlText w:val="%9."/>
+      <w:lvlJc w:val="right"/>
+      <w:pPr>
+        <w:ind w:left="6480" w:hanging="180"/>
+      </w:pPr>
+    </w:lvl>
+  </w:abstractNum>
   <w:num w:numId="1">
-    <w:abstractNumId w:val="6"/>
+    <w:abstractNumId w:val="7"/>
   </w:num>
   <w:num w:numId="2">
     <w:abstractNumId w:val="5"/>
   </w:num>
   <w:num w:numId="3">
-    <w:abstractNumId w:val="18"/>
+    <w:abstractNumId w:val="19"/>
   </w:num>
   <w:num w:numId="4">
     <w:abstractNumId w:val="4"/>
   </w:num>
   <w:num w:numId="5">
-    <w:abstractNumId w:val="14"/>
+    <w:abstractNumId w:val="15"/>
   </w:num>
   <w:num w:numId="6">
-    <w:abstractNumId w:val="12"/>
+    <w:abstractNumId w:val="13"/>
   </w:num>
   <w:num w:numId="7">
-    <w:abstractNumId w:val="17"/>
+    <w:abstractNumId w:val="18"/>
   </w:num>
   <w:num w:numId="8">
     <w:abstractNumId w:val="0"/>
   </w:num>
   <w:num w:numId="9">
-    <w:abstractNumId w:val="28"/>
+    <w:abstractNumId w:val="29"/>
   </w:num>
   <w:num w:numId="10">
-    <w:abstractNumId w:val="21"/>
+    <w:abstractNumId w:val="22"/>
   </w:num>
   <w:num w:numId="11">
-    <w:abstractNumId w:val="8"/>
+    <w:abstractNumId w:val="9"/>
   </w:num>
   <w:num w:numId="12">
-    <w:abstractNumId w:val="26"/>
+    <w:abstractNumId w:val="27"/>
   </w:num>
   <w:num w:numId="13">
-    <w:abstractNumId w:val="13"/>
+    <w:abstractNumId w:val="14"/>
   </w:num>
   <w:num w:numId="14">
-    <w:abstractNumId w:val="27"/>
+    <w:abstractNumId w:val="28"/>
   </w:num>
   <w:num w:numId="15">
     <w:abstractNumId w:val="1"/>
   </w:num>
   <w:num w:numId="16">
-    <w:abstractNumId w:val="23"/>
+    <w:abstractNumId w:val="24"/>
   </w:num>
   <w:num w:numId="17">
-    <w:abstractNumId w:val="15"/>
+    <w:abstractNumId w:val="16"/>
   </w:num>
   <w:num w:numId="18">
-    <w:abstractNumId w:val="9"/>
+    <w:abstractNumId w:val="10"/>
   </w:num>
   <w:num w:numId="19">
-    <w:abstractNumId w:val="10"/>
+    <w:abstractNumId w:val="11"/>
   </w:num>
   <w:num w:numId="20">
-    <w:abstractNumId w:val="19"/>
+    <w:abstractNumId w:val="20"/>
   </w:num>
   <w:num w:numId="21">
-    <w:abstractNumId w:val="7"/>
+    <w:abstractNumId w:val="8"/>
   </w:num>
   <w:num w:numId="22">
-    <w:abstractNumId w:val="24"/>
+    <w:abstractNumId w:val="25"/>
   </w:num>
   <w:num w:numId="23">
     <w:abstractNumId w:val="2"/>
   </w:num>
   <w:num w:numId="24">
-    <w:abstractNumId w:val="20"/>
+    <w:abstractNumId w:val="21"/>
   </w:num>
   <w:num w:numId="25">
-    <w:abstractNumId w:val="29"/>
+    <w:abstractNumId w:val="30"/>
   </w:num>
   <w:num w:numId="26">
-    <w:abstractNumId w:val="16"/>
+    <w:abstractNumId w:val="17"/>
   </w:num>
   <w:num w:numId="27">
-    <w:abstractNumId w:val="11"/>
+    <w:abstractNumId w:val="12"/>
   </w:num>
   <w:num w:numId="28">
-    <w:abstractNumId w:val="22"/>
+    <w:abstractNumId w:val="23"/>
   </w:num>
   <w:num w:numId="29">
-    <w:abstractNumId w:val="25"/>
+    <w:abstractNumId w:val="26"/>
   </w:num>
   <w:num w:numId="30">
     <w:abstractNumId w:val="3"/>
+  </w:num>
+  <w:num w:numId="31">
+    <w:abstractNumId w:val="31"/>
+  </w:num>
+  <w:num w:numId="32">
+    <w:abstractNumId w:val="6"/>
   </w:num>
 </w:numbering>
 </file>
@@ -5953,6 +7953,26 @@
     <w:uiPriority w:val="99"/>
     <w:rsid w:val="00BA5B86"/>
   </w:style>
+  <w:style w:type="paragraph" w:styleId="NoSpacing">
+    <w:name w:val="No Spacing"/>
+    <w:uiPriority w:val="1"/>
+    <w:qFormat/>
+    <w:rsid w:val="003F4F16"/>
+    <w:pPr>
+      <w:spacing w:after="0" w:line="240" w:lineRule="auto"/>
+    </w:pPr>
+  </w:style>
+  <w:style w:type="character" w:styleId="Hyperlink">
+    <w:name w:val="Hyperlink"/>
+    <w:basedOn w:val="DefaultParagraphFont"/>
+    <w:uiPriority w:val="99"/>
+    <w:unhideWhenUsed/>
+    <w:rsid w:val="00363CB0"/>
+    <w:rPr>
+      <w:color w:val="0563C1" w:themeColor="hyperlink"/>
+      <w:u w:val="single"/>
+    </w:rPr>
+  </w:style>
 </w:styles>
 </file>
 

</xml_diff>

<commit_message>
[JAVA] Deel 2|Week 3 - Interfaces - opdrachten
</commit_message>
<xml_diff>
--- a/Java Programming/JAVA - Deel 2 Samenvatting.docx
+++ b/Java Programming/JAVA - Deel 2 Samenvatting.docx
@@ -772,23 +772,15 @@
         <w:rPr>
           <w:lang w:eastAsia="nl-BE"/>
         </w:rPr>
-        <w:t>bladljfiazhiofjaifhoaizh</w:t>
-      </w:r>
-      <w:r>
+        <w:t xml:space="preserve">bladljfiazhiofjaifhoaizh </w:t>
+      </w:r>
+    </w:p>
+    <w:p>
+      <w:pPr>
         <w:rPr>
           <w:lang w:eastAsia="nl-BE"/>
         </w:rPr>
-        <w:t xml:space="preserve"> </w:t>
-      </w:r>
-    </w:p>
-    <w:p>
-      <w:pPr>
-        <w:rPr>
-          <w:lang w:eastAsia="nl-BE"/>
-        </w:rPr>
-      </w:pPr>
-      <w:bookmarkStart w:id="0" w:name="_GoBack"/>
-      <w:bookmarkEnd w:id="0"/>
+      </w:pPr>
     </w:p>
     <w:p>
       <w:pPr>
@@ -1329,8 +1321,6 @@
       </w:r>
       <w:r>
         <w:br/>
-      </w:r>
-      <w:r>
         <w:t>System.</w:t>
       </w:r>
       <w:r>
@@ -1341,27 +1331,15 @@
         <w:t>out</w:t>
       </w:r>
       <w:r>
-        <w:t>.println(</w:t>
-      </w:r>
-      <w:r>
-        <w:t>getCount()</w:t>
-      </w:r>
-      <w:r>
-        <w:t>);</w:t>
+        <w:t>.println(getCount());</w:t>
       </w:r>
     </w:p>
     <w:p/>
     <w:p>
       <w:pPr>
         <w:pStyle w:val="Heading2"/>
-        <w:rPr>
-          <w:lang w:val="en-US"/>
-        </w:rPr>
-      </w:pPr>
-      <w:r>
-        <w:rPr>
-          <w:lang w:val="en-US"/>
-        </w:rPr>
+      </w:pPr>
+      <w:r>
         <w:t>Enum</w:t>
       </w:r>
     </w:p>
@@ -1383,6 +1361,11 @@
       </w:r>
     </w:p>
     <w:p>
+      <w:pPr>
+        <w:rPr>
+          <w:lang w:val="en-US"/>
+        </w:rPr>
+      </w:pPr>
       <w:r>
         <w:rPr>
           <w:rFonts w:ascii="FontAwesome" w:hAnsi="FontAwesome"/>
@@ -1415,7 +1398,13 @@
         <w:t xml:space="preserve"> is private omdat er van buitenaf geen opsommingswaarden mogen toegevoegd worden.</w:t>
       </w:r>
       <w:r>
-        <w:t xml:space="preserve"> Let op met setters!</w:t>
+        <w:t xml:space="preserve"> </w:t>
+      </w:r>
+      <w:r>
+        <w:rPr>
+          <w:lang w:val="en-US"/>
+        </w:rPr>
+        <w:t>Let op met setters!</w:t>
       </w:r>
     </w:p>
     <w:p>
@@ -1589,9 +1578,6 @@
     <w:p>
       <w:pPr>
         <w:pStyle w:val="Syntax"/>
-        <w:rPr>
-          <w:lang w:val="en-US"/>
-        </w:rPr>
       </w:pPr>
       <w:r>
         <w:t xml:space="preserve"> </w:t>
@@ -1600,9 +1586,6 @@
         <w:tab/>
       </w:r>
       <w:r>
-        <w:rPr>
-          <w:lang w:val="en-US"/>
-        </w:rPr>
         <w:t>private int rgb;</w:t>
       </w:r>
     </w:p>
@@ -1611,9 +1594,6 @@
         <w:pStyle w:val="Syntax"/>
       </w:pPr>
       <w:r>
-        <w:rPr>
-          <w:lang w:val="en-US"/>
-        </w:rPr>
         <w:tab/>
       </w:r>
       <w:r>
@@ -1674,6 +1654,9 @@
     <w:p>
       <w:pPr>
         <w:pStyle w:val="Syntax"/>
+        <w:rPr>
+          <w:lang w:val="en-US"/>
+        </w:rPr>
       </w:pPr>
       <w:r>
         <w:rPr>
@@ -1733,12 +1716,21 @@
         <w:tab/>
       </w:r>
       <w:r>
+        <w:rPr>
+          <w:lang w:val="en-US"/>
+        </w:rPr>
         <w:t>...</w:t>
       </w:r>
       <w:r>
+        <w:rPr>
+          <w:lang w:val="en-US"/>
+        </w:rPr>
         <w:br/>
       </w:r>
       <w:r>
+        <w:rPr>
+          <w:lang w:val="en-US"/>
+        </w:rPr>
         <w:tab/>
         <w:t>}</w:t>
       </w:r>
@@ -1844,13 +1836,7 @@
         <w:rPr>
           <w:lang w:val="en-US"/>
         </w:rPr>
-        <w:t>.println(color.ordinal</w:t>
-      </w:r>
-      <w:r>
-        <w:rPr>
-          <w:lang w:val="en-US"/>
-        </w:rPr>
-        <w:t>());</w:t>
+        <w:t>.println(color.ordinal());</w:t>
       </w:r>
       <w:r>
         <w:rPr>
@@ -2035,14 +2021,8 @@
     <w:p>
       <w:pPr>
         <w:pStyle w:val="Heading2"/>
-        <w:rPr>
-          <w:lang w:val="en-US"/>
-        </w:rPr>
-      </w:pPr>
-      <w:r>
-        <w:rPr>
-          <w:lang w:val="en-US"/>
-        </w:rPr>
+      </w:pPr>
+      <w:r>
         <w:lastRenderedPageBreak/>
         <w:t>Datum</w:t>
       </w:r>
@@ -2061,114 +2041,71 @@
     <w:p>
       <w:pPr>
         <w:pStyle w:val="Heading4"/>
-        <w:rPr>
-          <w:lang w:val="en-US"/>
-        </w:rPr>
-      </w:pPr>
-      <w:r>
-        <w:rPr>
-          <w:lang w:val="en-US"/>
-        </w:rPr>
+      </w:pPr>
+      <w:r>
         <w:t>LocalDate</w:t>
       </w:r>
     </w:p>
     <w:p>
       <w:pPr>
         <w:pStyle w:val="Syntax"/>
-        <w:rPr>
-          <w:lang w:val="en-US"/>
-        </w:rPr>
-      </w:pPr>
-      <w:r>
-        <w:rPr>
-          <w:lang w:val="en-US"/>
-        </w:rPr>
+      </w:pPr>
+      <w:r>
         <w:t>LocalDate huidigeDatum = LocalDate.now();</w:t>
       </w:r>
     </w:p>
     <w:p>
       <w:pPr>
         <w:pStyle w:val="Syntax"/>
-        <w:rPr>
-          <w:lang w:val="en-US"/>
-        </w:rPr>
-      </w:pPr>
-      <w:r>
-        <w:rPr>
-          <w:lang w:val="en-US"/>
-        </w:rPr>
+      </w:pPr>
+      <w:r>
         <w:t>LocalDate</w:t>
       </w:r>
       <w:r>
-        <w:rPr>
-          <w:lang w:val="en-US"/>
-        </w:rPr>
         <w:t xml:space="preserve"> datum = LocalDate.</w:t>
       </w:r>
       <w:r>
         <w:rPr>
           <w:i/>
-          <w:lang w:val="en-US"/>
         </w:rPr>
         <w:t>of</w:t>
       </w:r>
       <w:r>
-        <w:rPr>
-          <w:lang w:val="en-US"/>
-        </w:rPr>
         <w:t>(</w:t>
       </w:r>
       <w:r>
         <w:rPr>
           <w:color w:val="0070C0"/>
-          <w:lang w:val="en-US"/>
         </w:rPr>
         <w:t>2017</w:t>
       </w:r>
       <w:r>
-        <w:rPr>
-          <w:lang w:val="en-US"/>
-        </w:rPr>
         <w:t xml:space="preserve">, </w:t>
       </w:r>
       <w:r>
         <w:rPr>
           <w:color w:val="0070C0"/>
-          <w:lang w:val="en-US"/>
         </w:rPr>
         <w:t>11</w:t>
       </w:r>
       <w:r>
-        <w:rPr>
-          <w:lang w:val="en-US"/>
-        </w:rPr>
         <w:t xml:space="preserve">, </w:t>
       </w:r>
       <w:r>
         <w:rPr>
           <w:color w:val="0070C0"/>
-          <w:lang w:val="en-US"/>
         </w:rPr>
         <w:t>27</w:t>
       </w:r>
       <w:r>
-        <w:rPr>
-          <w:lang w:val="en-US"/>
-        </w:rPr>
         <w:t>); //2017-11-27</w:t>
       </w:r>
     </w:p>
     <w:p>
       <w:pPr>
         <w:pStyle w:val="Syntax"/>
-        <w:rPr>
-          <w:lang w:val="en-US"/>
-        </w:rPr>
-      </w:pPr>
-      <w:r>
-        <w:rPr>
-          <w:lang w:val="en-US"/>
-        </w:rPr>
+      </w:pPr>
+      <w:r>
         <w:t>Boolean isSchrikkelJaar = datum.isLeapYear();</w:t>
       </w:r>
     </w:p>
@@ -2927,13 +2864,11 @@
         <w:shd w:val="clear" w:color="auto" w:fill="7F7F7F" w:themeFill="text1" w:themeFillTint="80"/>
         <w:rPr>
           <w:color w:val="FFFFFF" w:themeColor="background1"/>
-          <w:lang w:val="en-US"/>
         </w:rPr>
       </w:pPr>
       <w:r>
         <w:rPr>
           <w:color w:val="FFFFFF" w:themeColor="background1"/>
-          <w:lang w:val="en-US"/>
         </w:rPr>
         <w:t>1 jaar, 2 maanden en 29 dagen</w:t>
       </w:r>
@@ -2941,14 +2876,8 @@
     <w:p>
       <w:pPr>
         <w:pStyle w:val="Heading4"/>
-        <w:rPr>
-          <w:lang w:val="en-US"/>
-        </w:rPr>
-      </w:pPr>
-      <w:r>
-        <w:rPr>
-          <w:lang w:val="en-US"/>
-        </w:rPr>
+      </w:pPr>
+      <w:r>
         <w:lastRenderedPageBreak/>
         <w:t>Duration.between</w:t>
       </w:r>
@@ -3124,19 +3053,34 @@
         <w:rPr>
           <w:lang w:val="en-US"/>
         </w:rPr>
-        <w:t xml:space="preserve"> = DateFormatter.ofLocalizedDate(FormatStyle.</w:t>
-      </w:r>
-      <w:r>
-        <w:rPr>
-          <w:lang w:val="en-US"/>
-        </w:rPr>
-        <w:t>MEDIUM</w:t>
-      </w:r>
-      <w:r>
-        <w:rPr>
-          <w:lang w:val="en-US"/>
-        </w:rPr>
-        <w:t>);</w:t>
+        <w:t xml:space="preserve"> = DateFormatter.ofLocalizedDate(FormatStyle.MEDIUM);</w:t>
+      </w:r>
+      <w:r>
+        <w:rPr>
+          <w:lang w:val="en-US"/>
+        </w:rPr>
+        <w:br/>
+        <w:t>//3-nov-2017</w:t>
+      </w:r>
+    </w:p>
+    <w:p>
+      <w:pPr>
+        <w:pStyle w:val="Syntax"/>
+        <w:rPr>
+          <w:lang w:val="en-US"/>
+        </w:rPr>
+      </w:pPr>
+      <w:r>
+        <w:rPr>
+          <w:lang w:val="en-US"/>
+        </w:rPr>
+        <w:t>DateTimeFormatter d3</w:t>
+      </w:r>
+      <w:r>
+        <w:rPr>
+          <w:lang w:val="en-US"/>
+        </w:rPr>
+        <w:t xml:space="preserve"> = DateFormatter.ofLocalizedTime(FormatStyle.MEDIUM);</w:t>
       </w:r>
       <w:r>
         <w:rPr>
@@ -3149,7 +3093,7 @@
         <w:rPr>
           <w:lang w:val="en-US"/>
         </w:rPr>
-        <w:t>3-nov-2017</w:t>
+        <w:t>13:23:29</w:t>
       </w:r>
     </w:p>
     <w:p>
@@ -3163,95 +3107,14 @@
         <w:rPr>
           <w:lang w:val="en-US"/>
         </w:rPr>
-        <w:t>DateTimeFormatter d3</w:t>
-      </w:r>
-      <w:r>
-        <w:rPr>
-          <w:lang w:val="en-US"/>
-        </w:rPr>
-        <w:t xml:space="preserve"> = DateFormatter.</w:t>
-      </w:r>
-      <w:r>
-        <w:rPr>
-          <w:lang w:val="en-US"/>
-        </w:rPr>
-        <w:t>ofLocalizedTime</w:t>
-      </w:r>
-      <w:r>
-        <w:rPr>
-          <w:lang w:val="en-US"/>
-        </w:rPr>
-        <w:t>(FormatStyle.MEDIUM);</w:t>
+        <w:t>DateTimeFormatter d = DateFormatter.ofLocalizedDateTime(FormatStyle.SHORT);</w:t>
       </w:r>
       <w:r>
         <w:rPr>
           <w:lang w:val="en-US"/>
         </w:rPr>
         <w:br/>
-        <w:t>//</w:t>
-      </w:r>
-      <w:r>
-        <w:rPr>
-          <w:lang w:val="en-US"/>
-        </w:rPr>
-        <w:t>13:23:29</w:t>
-      </w:r>
-    </w:p>
-    <w:p>
-      <w:pPr>
-        <w:pStyle w:val="Syntax"/>
-        <w:rPr>
-          <w:lang w:val="en-US"/>
-        </w:rPr>
-      </w:pPr>
-      <w:r>
-        <w:rPr>
-          <w:lang w:val="en-US"/>
-        </w:rPr>
-        <w:t>DateTimeFormatter d</w:t>
-      </w:r>
-      <w:r>
-        <w:rPr>
-          <w:lang w:val="en-US"/>
-        </w:rPr>
-        <w:t xml:space="preserve"> = DateFormatter.</w:t>
-      </w:r>
-      <w:r>
-        <w:rPr>
-          <w:lang w:val="en-US"/>
-        </w:rPr>
-        <w:t>ofLocalizedDateTime</w:t>
-      </w:r>
-      <w:r>
-        <w:rPr>
-          <w:lang w:val="en-US"/>
-        </w:rPr>
-        <w:t>(FormatStyle.</w:t>
-      </w:r>
-      <w:r>
-        <w:rPr>
-          <w:lang w:val="en-US"/>
-        </w:rPr>
-        <w:t>SHORT</w:t>
-      </w:r>
-      <w:r>
-        <w:rPr>
-          <w:lang w:val="en-US"/>
-        </w:rPr>
-        <w:t>);</w:t>
-      </w:r>
-      <w:r>
-        <w:rPr>
-          <w:lang w:val="en-US"/>
-        </w:rPr>
-        <w:br/>
-        <w:t>//</w:t>
-      </w:r>
-      <w:r>
-        <w:rPr>
-          <w:lang w:val="en-US"/>
-        </w:rPr>
-        <w:t>3/11/17 13:15</w:t>
+        <w:t>//3/11/17 13:15</w:t>
       </w:r>
     </w:p>
     <w:p>
@@ -3275,6 +3138,105 @@
         </w:rPr>
         <w:t xml:space="preserve"> </w:t>
       </w:r>
+    </w:p>
+    <w:p>
+      <w:pPr>
+        <w:rPr>
+          <w:lang w:eastAsia="nl-BE"/>
+        </w:rPr>
+      </w:pPr>
+    </w:p>
+    <w:p>
+      <w:pPr>
+        <w:pStyle w:val="Heading1"/>
+        <w:numPr>
+          <w:ilvl w:val="0"/>
+          <w:numId w:val="5"/>
+        </w:numPr>
+      </w:pPr>
+      <w:r>
+        <w:t>Interfaces</w:t>
+      </w:r>
+    </w:p>
+    <w:p/>
+    <w:p>
+      <w:r>
+        <w:t xml:space="preserve">Een </w:t>
+      </w:r>
+      <w:r>
+        <w:rPr>
+          <w:b/>
+        </w:rPr>
+        <w:t>interface</w:t>
+      </w:r>
+      <w:r>
+        <w:t xml:space="preserve"> is een verzameling van methoden en/of constanten, maar deze kan ook leeg zijn.</w:t>
+      </w:r>
+    </w:p>
+    <w:p>
+      <w:pPr>
+        <w:pStyle w:val="ListParagraph"/>
+        <w:numPr>
+          <w:ilvl w:val="0"/>
+          <w:numId w:val="32"/>
+        </w:numPr>
+      </w:pPr>
+      <w:r>
+        <w:t>om klassen te verplichten bepaalde methoden te implementeren</w:t>
+      </w:r>
+    </w:p>
+    <w:p>
+      <w:pPr>
+        <w:pStyle w:val="ListParagraph"/>
+        <w:numPr>
+          <w:ilvl w:val="0"/>
+          <w:numId w:val="32"/>
+        </w:numPr>
+      </w:pPr>
+      <w:r>
+        <w:t>een vorm van meervoudige overerving mogelijk te maken</w:t>
+      </w:r>
+    </w:p>
+    <w:p>
+      <w:pPr>
+        <w:pStyle w:val="ListParagraph"/>
+        <w:numPr>
+          <w:ilvl w:val="0"/>
+          <w:numId w:val="32"/>
+        </w:numPr>
+      </w:pPr>
+      <w:r>
+        <w:t>polymorfisme mogelijk maken zonder overerving, totaal verschillende objecten een identiek gedrag geven</w:t>
+      </w:r>
+    </w:p>
+    <w:p>
+      <w:pPr>
+        <w:pStyle w:val="Syntax"/>
+        <w:rPr>
+          <w:lang w:val="en-US"/>
+        </w:rPr>
+      </w:pPr>
+      <w:r>
+        <w:rPr>
+          <w:lang w:val="en-US"/>
+        </w:rPr>
+        <w:t>public interface Naam extends SuperEen, SuperTwee, ...</w:t>
+      </w:r>
+    </w:p>
+    <w:p>
+      <w:pPr>
+        <w:rPr>
+          <w:lang w:val="en-US"/>
+        </w:rPr>
+      </w:pPr>
+      <w:r>
+        <w:rPr>
+          <w:lang w:val="en-US"/>
+        </w:rPr>
+        <w:t>slide 4/66</w:t>
+      </w:r>
+      <w:bookmarkStart w:id="0" w:name="_GoBack"/>
+      <w:bookmarkEnd w:id="0"/>
     </w:p>
     <w:sectPr>
       <w:footerReference w:type="default" r:id="rId14"/>
@@ -3362,7 +3324,7 @@
         <w:rFonts w:ascii="Courier New" w:hAnsi="Courier New" w:cs="Courier New"/>
         <w:noProof/>
       </w:rPr>
-      <w:t>4</w:t>
+      <w:t>7</w:t>
     </w:r>
     <w:r>
       <w:rPr>
@@ -4205,6 +4167,95 @@
     </w:lvl>
   </w:abstractNum>
   <w:abstractNum w:abstractNumId="6" w15:restartNumberingAfterBreak="0">
+    <w:nsid w:val="1755459E"/>
+    <w:multiLevelType w:val="hybridMultilevel"/>
+    <w:tmpl w:val="9EF0C58A"/>
+    <w:lvl w:ilvl="0" w:tplc="0813000F">
+      <w:start w:val="1"/>
+      <w:numFmt w:val="decimal"/>
+      <w:lvlText w:val="%1."/>
+      <w:lvlJc w:val="left"/>
+      <w:pPr>
+        <w:ind w:left="720" w:hanging="360"/>
+      </w:pPr>
+      <w:rPr>
+        <w:rFonts w:hint="default"/>
+      </w:rPr>
+    </w:lvl>
+    <w:lvl w:ilvl="1" w:tplc="08130019" w:tentative="1">
+      <w:start w:val="1"/>
+      <w:numFmt w:val="lowerLetter"/>
+      <w:lvlText w:val="%2."/>
+      <w:lvlJc w:val="left"/>
+      <w:pPr>
+        <w:ind w:left="1440" w:hanging="360"/>
+      </w:pPr>
+    </w:lvl>
+    <w:lvl w:ilvl="2" w:tplc="0813001B" w:tentative="1">
+      <w:start w:val="1"/>
+      <w:numFmt w:val="lowerRoman"/>
+      <w:lvlText w:val="%3."/>
+      <w:lvlJc w:val="right"/>
+      <w:pPr>
+        <w:ind w:left="2160" w:hanging="180"/>
+      </w:pPr>
+    </w:lvl>
+    <w:lvl w:ilvl="3" w:tplc="0813000F" w:tentative="1">
+      <w:start w:val="1"/>
+      <w:numFmt w:val="decimal"/>
+      <w:lvlText w:val="%4."/>
+      <w:lvlJc w:val="left"/>
+      <w:pPr>
+        <w:ind w:left="2880" w:hanging="360"/>
+      </w:pPr>
+    </w:lvl>
+    <w:lvl w:ilvl="4" w:tplc="08130019" w:tentative="1">
+      <w:start w:val="1"/>
+      <w:numFmt w:val="lowerLetter"/>
+      <w:lvlText w:val="%5."/>
+      <w:lvlJc w:val="left"/>
+      <w:pPr>
+        <w:ind w:left="3600" w:hanging="360"/>
+      </w:pPr>
+    </w:lvl>
+    <w:lvl w:ilvl="5" w:tplc="0813001B" w:tentative="1">
+      <w:start w:val="1"/>
+      <w:numFmt w:val="lowerRoman"/>
+      <w:lvlText w:val="%6."/>
+      <w:lvlJc w:val="right"/>
+      <w:pPr>
+        <w:ind w:left="4320" w:hanging="180"/>
+      </w:pPr>
+    </w:lvl>
+    <w:lvl w:ilvl="6" w:tplc="0813000F" w:tentative="1">
+      <w:start w:val="1"/>
+      <w:numFmt w:val="decimal"/>
+      <w:lvlText w:val="%7."/>
+      <w:lvlJc w:val="left"/>
+      <w:pPr>
+        <w:ind w:left="5040" w:hanging="360"/>
+      </w:pPr>
+    </w:lvl>
+    <w:lvl w:ilvl="7" w:tplc="08130019" w:tentative="1">
+      <w:start w:val="1"/>
+      <w:numFmt w:val="lowerLetter"/>
+      <w:lvlText w:val="%8."/>
+      <w:lvlJc w:val="left"/>
+      <w:pPr>
+        <w:ind w:left="5760" w:hanging="360"/>
+      </w:pPr>
+    </w:lvl>
+    <w:lvl w:ilvl="8" w:tplc="0813001B" w:tentative="1">
+      <w:start w:val="1"/>
+      <w:numFmt w:val="lowerRoman"/>
+      <w:lvlText w:val="%9."/>
+      <w:lvlJc w:val="right"/>
+      <w:pPr>
+        <w:ind w:left="6480" w:hanging="180"/>
+      </w:pPr>
+    </w:lvl>
+  </w:abstractNum>
+  <w:abstractNum w:abstractNumId="7" w15:restartNumberingAfterBreak="0">
     <w:nsid w:val="17BE7FB6"/>
     <w:multiLevelType w:val="hybridMultilevel"/>
     <w:tmpl w:val="F00458C0"/>
@@ -4317,7 +4368,7 @@
       </w:rPr>
     </w:lvl>
   </w:abstractNum>
-  <w:abstractNum w:abstractNumId="7" w15:restartNumberingAfterBreak="0">
+  <w:abstractNum w:abstractNumId="8" w15:restartNumberingAfterBreak="0">
     <w:nsid w:val="1AA85D26"/>
     <w:multiLevelType w:val="hybridMultilevel"/>
     <w:tmpl w:val="3DF07F84"/>
@@ -4406,7 +4457,7 @@
       </w:pPr>
     </w:lvl>
   </w:abstractNum>
-  <w:abstractNum w:abstractNumId="8" w15:restartNumberingAfterBreak="0">
+  <w:abstractNum w:abstractNumId="9" w15:restartNumberingAfterBreak="0">
     <w:nsid w:val="23CD1AFA"/>
     <w:multiLevelType w:val="multilevel"/>
     <w:tmpl w:val="3A6CAD74"/>
@@ -4519,7 +4570,7 @@
       </w:pPr>
     </w:lvl>
   </w:abstractNum>
-  <w:abstractNum w:abstractNumId="9" w15:restartNumberingAfterBreak="0">
+  <w:abstractNum w:abstractNumId="10" w15:restartNumberingAfterBreak="0">
     <w:nsid w:val="28AA4340"/>
     <w:multiLevelType w:val="hybridMultilevel"/>
     <w:tmpl w:val="452E8842"/>
@@ -4632,7 +4683,7 @@
       </w:rPr>
     </w:lvl>
   </w:abstractNum>
-  <w:abstractNum w:abstractNumId="10" w15:restartNumberingAfterBreak="0">
+  <w:abstractNum w:abstractNumId="11" w15:restartNumberingAfterBreak="0">
     <w:nsid w:val="29F97904"/>
     <w:multiLevelType w:val="hybridMultilevel"/>
     <w:tmpl w:val="76EA5F12"/>
@@ -4721,7 +4772,7 @@
       </w:pPr>
     </w:lvl>
   </w:abstractNum>
-  <w:abstractNum w:abstractNumId="11" w15:restartNumberingAfterBreak="0">
+  <w:abstractNum w:abstractNumId="12" w15:restartNumberingAfterBreak="0">
     <w:nsid w:val="2A3E54B7"/>
     <w:multiLevelType w:val="multilevel"/>
     <w:tmpl w:val="5E3A2CA2"/>
@@ -4870,7 +4921,7 @@
       </w:rPr>
     </w:lvl>
   </w:abstractNum>
-  <w:abstractNum w:abstractNumId="12" w15:restartNumberingAfterBreak="0">
+  <w:abstractNum w:abstractNumId="13" w15:restartNumberingAfterBreak="0">
     <w:nsid w:val="2FEC24DE"/>
     <w:multiLevelType w:val="hybridMultilevel"/>
     <w:tmpl w:val="19F08DDA"/>
@@ -4959,7 +5010,7 @@
       </w:pPr>
     </w:lvl>
   </w:abstractNum>
-  <w:abstractNum w:abstractNumId="13" w15:restartNumberingAfterBreak="0">
+  <w:abstractNum w:abstractNumId="14" w15:restartNumberingAfterBreak="0">
     <w:nsid w:val="384E5887"/>
     <w:multiLevelType w:val="hybridMultilevel"/>
     <w:tmpl w:val="D924B73E"/>
@@ -5072,7 +5123,7 @@
       </w:rPr>
     </w:lvl>
   </w:abstractNum>
-  <w:abstractNum w:abstractNumId="14" w15:restartNumberingAfterBreak="0">
+  <w:abstractNum w:abstractNumId="15" w15:restartNumberingAfterBreak="0">
     <w:nsid w:val="3CEF536E"/>
     <w:multiLevelType w:val="multilevel"/>
     <w:tmpl w:val="D0502690"/>
@@ -5221,7 +5272,7 @@
       </w:rPr>
     </w:lvl>
   </w:abstractNum>
-  <w:abstractNum w:abstractNumId="15" w15:restartNumberingAfterBreak="0">
+  <w:abstractNum w:abstractNumId="16" w15:restartNumberingAfterBreak="0">
     <w:nsid w:val="3D494752"/>
     <w:multiLevelType w:val="hybridMultilevel"/>
     <w:tmpl w:val="9EF0C58A"/>
@@ -5310,7 +5361,7 @@
       </w:pPr>
     </w:lvl>
   </w:abstractNum>
-  <w:abstractNum w:abstractNumId="16" w15:restartNumberingAfterBreak="0">
+  <w:abstractNum w:abstractNumId="17" w15:restartNumberingAfterBreak="0">
     <w:nsid w:val="3D842ED8"/>
     <w:multiLevelType w:val="multilevel"/>
     <w:tmpl w:val="98C079D8"/>
@@ -5459,7 +5510,7 @@
       </w:rPr>
     </w:lvl>
   </w:abstractNum>
-  <w:abstractNum w:abstractNumId="17" w15:restartNumberingAfterBreak="0">
+  <w:abstractNum w:abstractNumId="18" w15:restartNumberingAfterBreak="0">
     <w:nsid w:val="3F06140D"/>
     <w:multiLevelType w:val="hybridMultilevel"/>
     <w:tmpl w:val="B0367C7E"/>
@@ -5545,7 +5596,7 @@
       </w:pPr>
     </w:lvl>
   </w:abstractNum>
-  <w:abstractNum w:abstractNumId="18" w15:restartNumberingAfterBreak="0">
+  <w:abstractNum w:abstractNumId="19" w15:restartNumberingAfterBreak="0">
     <w:nsid w:val="4036103D"/>
     <w:multiLevelType w:val="hybridMultilevel"/>
     <w:tmpl w:val="5E04273E"/>
@@ -5658,7 +5709,7 @@
       </w:rPr>
     </w:lvl>
   </w:abstractNum>
-  <w:abstractNum w:abstractNumId="19" w15:restartNumberingAfterBreak="0">
+  <w:abstractNum w:abstractNumId="20" w15:restartNumberingAfterBreak="0">
     <w:nsid w:val="4363013F"/>
     <w:multiLevelType w:val="multilevel"/>
     <w:tmpl w:val="D444DE00"/>
@@ -5775,7 +5826,7 @@
       </w:pPr>
     </w:lvl>
   </w:abstractNum>
-  <w:abstractNum w:abstractNumId="20" w15:restartNumberingAfterBreak="0">
+  <w:abstractNum w:abstractNumId="21" w15:restartNumberingAfterBreak="0">
     <w:nsid w:val="4D4E6B9B"/>
     <w:multiLevelType w:val="multilevel"/>
     <w:tmpl w:val="E62E0C5A"/>
@@ -5888,7 +5939,7 @@
       </w:pPr>
     </w:lvl>
   </w:abstractNum>
-  <w:abstractNum w:abstractNumId="21" w15:restartNumberingAfterBreak="0">
+  <w:abstractNum w:abstractNumId="22" w15:restartNumberingAfterBreak="0">
     <w:nsid w:val="55D62B0F"/>
     <w:multiLevelType w:val="hybridMultilevel"/>
     <w:tmpl w:val="76EA5F12"/>
@@ -5977,7 +6028,7 @@
       </w:pPr>
     </w:lvl>
   </w:abstractNum>
-  <w:abstractNum w:abstractNumId="22" w15:restartNumberingAfterBreak="0">
+  <w:abstractNum w:abstractNumId="23" w15:restartNumberingAfterBreak="0">
     <w:nsid w:val="598E5DD8"/>
     <w:multiLevelType w:val="hybridMultilevel"/>
     <w:tmpl w:val="F04C3C00"/>
@@ -6090,7 +6141,7 @@
       </w:rPr>
     </w:lvl>
   </w:abstractNum>
-  <w:abstractNum w:abstractNumId="23" w15:restartNumberingAfterBreak="0">
+  <w:abstractNum w:abstractNumId="24" w15:restartNumberingAfterBreak="0">
     <w:nsid w:val="5CEC03D7"/>
     <w:multiLevelType w:val="hybridMultilevel"/>
     <w:tmpl w:val="EE1A043A"/>
@@ -6179,7 +6230,7 @@
       </w:pPr>
     </w:lvl>
   </w:abstractNum>
-  <w:abstractNum w:abstractNumId="24" w15:restartNumberingAfterBreak="0">
+  <w:abstractNum w:abstractNumId="25" w15:restartNumberingAfterBreak="0">
     <w:nsid w:val="62314E47"/>
     <w:multiLevelType w:val="multilevel"/>
     <w:tmpl w:val="7FC416BC"/>
@@ -6328,7 +6379,7 @@
       </w:rPr>
     </w:lvl>
   </w:abstractNum>
-  <w:abstractNum w:abstractNumId="25" w15:restartNumberingAfterBreak="0">
+  <w:abstractNum w:abstractNumId="26" w15:restartNumberingAfterBreak="0">
     <w:nsid w:val="635758E2"/>
     <w:multiLevelType w:val="multilevel"/>
     <w:tmpl w:val="4BAA1E34"/>
@@ -6441,7 +6492,7 @@
       </w:pPr>
     </w:lvl>
   </w:abstractNum>
-  <w:abstractNum w:abstractNumId="26" w15:restartNumberingAfterBreak="0">
+  <w:abstractNum w:abstractNumId="27" w15:restartNumberingAfterBreak="0">
     <w:nsid w:val="68706E0D"/>
     <w:multiLevelType w:val="hybridMultilevel"/>
     <w:tmpl w:val="9EF0C58A"/>
@@ -6530,7 +6581,7 @@
       </w:pPr>
     </w:lvl>
   </w:abstractNum>
-  <w:abstractNum w:abstractNumId="27" w15:restartNumberingAfterBreak="0">
+  <w:abstractNum w:abstractNumId="28" w15:restartNumberingAfterBreak="0">
     <w:nsid w:val="6A325869"/>
     <w:multiLevelType w:val="hybridMultilevel"/>
     <w:tmpl w:val="E94A50C0"/>
@@ -6643,7 +6694,7 @@
       </w:rPr>
     </w:lvl>
   </w:abstractNum>
-  <w:abstractNum w:abstractNumId="28" w15:restartNumberingAfterBreak="0">
+  <w:abstractNum w:abstractNumId="29" w15:restartNumberingAfterBreak="0">
     <w:nsid w:val="721D19C4"/>
     <w:multiLevelType w:val="multilevel"/>
     <w:tmpl w:val="690E9AB8"/>
@@ -6792,7 +6843,7 @@
       </w:rPr>
     </w:lvl>
   </w:abstractNum>
-  <w:abstractNum w:abstractNumId="29" w15:restartNumberingAfterBreak="0">
+  <w:abstractNum w:abstractNumId="30" w15:restartNumberingAfterBreak="0">
     <w:nsid w:val="72C241F7"/>
     <w:multiLevelType w:val="hybridMultilevel"/>
     <w:tmpl w:val="C9D81068"/>
@@ -6905,7 +6956,7 @@
       </w:rPr>
     </w:lvl>
   </w:abstractNum>
-  <w:abstractNum w:abstractNumId="30" w15:restartNumberingAfterBreak="0">
+  <w:abstractNum w:abstractNumId="31" w15:restartNumberingAfterBreak="0">
     <w:nsid w:val="77CA655D"/>
     <w:multiLevelType w:val="hybridMultilevel"/>
     <w:tmpl w:val="9EF0C58A"/>
@@ -6994,7 +7045,7 @@
       </w:pPr>
     </w:lvl>
   </w:abstractNum>
-  <w:abstractNum w:abstractNumId="31" w15:restartNumberingAfterBreak="0">
+  <w:abstractNum w:abstractNumId="32" w15:restartNumberingAfterBreak="0">
     <w:nsid w:val="7E3C0E8C"/>
     <w:multiLevelType w:val="hybridMultilevel"/>
     <w:tmpl w:val="9EF0C58A"/>
@@ -7084,99 +7135,102 @@
     </w:lvl>
   </w:abstractNum>
   <w:num w:numId="1">
-    <w:abstractNumId w:val="7"/>
+    <w:abstractNumId w:val="8"/>
   </w:num>
   <w:num w:numId="2">
     <w:abstractNumId w:val="5"/>
   </w:num>
   <w:num w:numId="3">
-    <w:abstractNumId w:val="19"/>
+    <w:abstractNumId w:val="20"/>
   </w:num>
   <w:num w:numId="4">
     <w:abstractNumId w:val="4"/>
   </w:num>
   <w:num w:numId="5">
-    <w:abstractNumId w:val="15"/>
+    <w:abstractNumId w:val="16"/>
   </w:num>
   <w:num w:numId="6">
-    <w:abstractNumId w:val="13"/>
+    <w:abstractNumId w:val="14"/>
   </w:num>
   <w:num w:numId="7">
-    <w:abstractNumId w:val="18"/>
+    <w:abstractNumId w:val="19"/>
   </w:num>
   <w:num w:numId="8">
     <w:abstractNumId w:val="0"/>
   </w:num>
   <w:num w:numId="9">
-    <w:abstractNumId w:val="29"/>
+    <w:abstractNumId w:val="30"/>
   </w:num>
   <w:num w:numId="10">
-    <w:abstractNumId w:val="22"/>
+    <w:abstractNumId w:val="23"/>
   </w:num>
   <w:num w:numId="11">
-    <w:abstractNumId w:val="9"/>
+    <w:abstractNumId w:val="10"/>
   </w:num>
   <w:num w:numId="12">
-    <w:abstractNumId w:val="27"/>
+    <w:abstractNumId w:val="28"/>
   </w:num>
   <w:num w:numId="13">
-    <w:abstractNumId w:val="14"/>
+    <w:abstractNumId w:val="15"/>
   </w:num>
   <w:num w:numId="14">
-    <w:abstractNumId w:val="28"/>
+    <w:abstractNumId w:val="29"/>
   </w:num>
   <w:num w:numId="15">
     <w:abstractNumId w:val="1"/>
   </w:num>
   <w:num w:numId="16">
-    <w:abstractNumId w:val="24"/>
+    <w:abstractNumId w:val="25"/>
   </w:num>
   <w:num w:numId="17">
-    <w:abstractNumId w:val="16"/>
+    <w:abstractNumId w:val="17"/>
   </w:num>
   <w:num w:numId="18">
-    <w:abstractNumId w:val="10"/>
+    <w:abstractNumId w:val="11"/>
   </w:num>
   <w:num w:numId="19">
-    <w:abstractNumId w:val="11"/>
+    <w:abstractNumId w:val="12"/>
   </w:num>
   <w:num w:numId="20">
-    <w:abstractNumId w:val="20"/>
+    <w:abstractNumId w:val="21"/>
   </w:num>
   <w:num w:numId="21">
-    <w:abstractNumId w:val="8"/>
+    <w:abstractNumId w:val="9"/>
   </w:num>
   <w:num w:numId="22">
-    <w:abstractNumId w:val="25"/>
+    <w:abstractNumId w:val="26"/>
   </w:num>
   <w:num w:numId="23">
     <w:abstractNumId w:val="2"/>
   </w:num>
   <w:num w:numId="24">
-    <w:abstractNumId w:val="21"/>
+    <w:abstractNumId w:val="22"/>
   </w:num>
   <w:num w:numId="25">
-    <w:abstractNumId w:val="30"/>
+    <w:abstractNumId w:val="31"/>
   </w:num>
   <w:num w:numId="26">
-    <w:abstractNumId w:val="17"/>
+    <w:abstractNumId w:val="18"/>
   </w:num>
   <w:num w:numId="27">
-    <w:abstractNumId w:val="12"/>
+    <w:abstractNumId w:val="13"/>
   </w:num>
   <w:num w:numId="28">
-    <w:abstractNumId w:val="23"/>
+    <w:abstractNumId w:val="24"/>
   </w:num>
   <w:num w:numId="29">
-    <w:abstractNumId w:val="26"/>
+    <w:abstractNumId w:val="27"/>
   </w:num>
   <w:num w:numId="30">
     <w:abstractNumId w:val="3"/>
   </w:num>
   <w:num w:numId="31">
-    <w:abstractNumId w:val="31"/>
+    <w:abstractNumId w:val="32"/>
   </w:num>
   <w:num w:numId="32">
+    <w:abstractNumId w:val="7"/>
+  </w:num>
+  <w:num w:numId="33">
     <w:abstractNumId w:val="6"/>
   </w:num>
 </w:numbering>

</xml_diff>

<commit_message>
[JAVA] Deel 2|Week 3 - Interfaces :gun:
</commit_message>
<xml_diff>
--- a/Java Programming/JAVA - Deel 2 Samenvatting.docx
+++ b/Java Programming/JAVA - Deel 2 Samenvatting.docx
@@ -103,6 +103,8 @@
         <w:t>//TOEGANGSNIVEAU DIAGRAM</w:t>
       </w:r>
     </w:p>
+    <w:p/>
+    <w:p/>
     <w:p>
       <w:r>
         <w:t>alle public en protected methoden van de superklasse kunnen we gebruiken vanuit de subklasse, een subklasse is een uitbreiding van de superklasse (alle niet private eigenschappen en methoden van de superklasse zijn ook beschikbaar in de subklasse).</w:t>
@@ -213,6 +215,7 @@
         <w:rPr>
           <w:lang w:val="en-US"/>
         </w:rPr>
+        <w:lastRenderedPageBreak/>
         <w:t>public void setSide(int side){</w:t>
       </w:r>
       <w:r>
@@ -251,7 +254,6 @@
     </w:p>
     <w:p>
       <w:r>
-        <w:lastRenderedPageBreak/>
         <w:t>Constructors</w:t>
       </w:r>
     </w:p>
@@ -497,6 +499,7 @@
         <w:rPr>
           <w:lang w:val="en-US"/>
         </w:rPr>
+        <w:lastRenderedPageBreak/>
         <w:t>public int hashCode(){</w:t>
       </w:r>
       <w:r>
@@ -652,6 +655,7 @@
           <w:noProof/>
           <w:lang w:eastAsia="nl-BE"/>
         </w:rPr>
+        <w:lastRenderedPageBreak/>
         <w:drawing>
           <wp:inline distT="0" distB="0" distL="0" distR="0" wp14:anchorId="133C35E9" wp14:editId="4340B9ED">
             <wp:extent cx="1543050" cy="2676525"/>
@@ -732,7 +736,6 @@
     </w:p>
     <w:p>
       <w:r>
-        <w:lastRenderedPageBreak/>
         <w:t>superklassen en subklassen: elke subklasse kan zelf ook een superklasse worden, een subklasse is specifieker dan zijn superklasse --&gt; specialisatie</w:t>
       </w:r>
     </w:p>
@@ -1123,6 +1126,7 @@
         <w:rPr>
           <w:lang w:val="en-US"/>
         </w:rPr>
+        <w:lastRenderedPageBreak/>
         <w:t xml:space="preserve">private static int counter = </w:t>
       </w:r>
       <w:r>
@@ -1264,7 +1268,6 @@
     </w:p>
     <w:p>
       <w:r>
-        <w:lastRenderedPageBreak/>
         <w:t xml:space="preserve">Een </w:t>
       </w:r>
       <w:r>
@@ -1713,6 +1716,7 @@
         <w:rPr>
           <w:lang w:val="en-US"/>
         </w:rPr>
+        <w:lastRenderedPageBreak/>
         <w:tab/>
       </w:r>
       <w:r>
@@ -2023,7 +2027,6 @@
         <w:pStyle w:val="Heading2"/>
       </w:pPr>
       <w:r>
-        <w:lastRenderedPageBreak/>
         <w:t>Datum</w:t>
       </w:r>
     </w:p>
@@ -2801,6 +2804,7 @@
         <w:rPr>
           <w:lang w:val="en-US"/>
         </w:rPr>
+        <w:lastRenderedPageBreak/>
         <w:t>Period.between</w:t>
       </w:r>
     </w:p>
@@ -2878,7 +2882,6 @@
         <w:pStyle w:val="Heading4"/>
       </w:pPr>
       <w:r>
-        <w:lastRenderedPageBreak/>
         <w:t>Duration.between</w:t>
       </w:r>
     </w:p>
@@ -3142,7 +3145,7 @@
     <w:p>
       <w:pPr>
         <w:rPr>
-          <w:lang w:eastAsia="nl-BE"/>
+          <w:lang w:val="en-US" w:eastAsia="nl-BE"/>
         </w:rPr>
       </w:pPr>
     </w:p>
@@ -3155,6 +3158,7 @@
         </w:numPr>
       </w:pPr>
       <w:r>
+        <w:lastRenderedPageBreak/>
         <w:t>Interfaces</w:t>
       </w:r>
     </w:p>
@@ -3171,6 +3175,9 @@
       </w:r>
       <w:r>
         <w:t xml:space="preserve"> is een verzameling van methoden en/of constanten, maar deze kan ook leeg zijn.</w:t>
+      </w:r>
+      <w:r>
+        <w:t xml:space="preserve"> Deze kan overerven van meer dan één interface, in dat geval bestaat de interface uit methoden en/of constanten van de interface zelf EN die van de super-interfaces.</w:t>
       </w:r>
     </w:p>
     <w:p>
@@ -3222,24 +3229,253 @@
         </w:rPr>
         <w:t>public interface Naam extends SuperEen, SuperTwee, ...</w:t>
       </w:r>
-    </w:p>
-    <w:p>
-      <w:pPr>
-        <w:rPr>
-          <w:lang w:val="en-US"/>
-        </w:rPr>
-      </w:pPr>
-      <w:r>
-        <w:rPr>
-          <w:lang w:val="en-US"/>
-        </w:rPr>
-        <w:t>slide 4/66</w:t>
+      <w:r>
+        <w:rPr>
+          <w:lang w:val="en-US"/>
+        </w:rPr>
+        <w:br/>
+        <w:t>//enkel public of (package-private)</w:t>
+      </w:r>
+      <w:r>
+        <w:rPr>
+          <w:lang w:val="en-US"/>
+        </w:rPr>
+        <w:t>, nooit static (wel static methodes)!</w:t>
+      </w:r>
+    </w:p>
+    <w:p>
+      <w:r>
+        <w:t>vb.: d</w:t>
+      </w:r>
+      <w:r>
+        <w:t xml:space="preserve">e methode </w:t>
+      </w:r>
+      <w:r>
+        <w:rPr>
+          <w:rFonts w:ascii="Courier New" w:hAnsi="Courier New" w:cs="Courier New"/>
+        </w:rPr>
+        <w:t>herschaal</w:t>
+      </w:r>
+      <w:r>
+        <w:t xml:space="preserve"> m</w:t>
+      </w:r>
+      <w:r>
+        <w:t>oet uitgewerkt worden in de klassen die de interface implementeren.</w:t>
+      </w:r>
+    </w:p>
+    <w:p>
+      <w:pPr>
+        <w:pStyle w:val="Syntax"/>
+      </w:pPr>
+      <w:r>
+        <w:t>public interface Herschaalbaar {</w:t>
+      </w:r>
+      <w:r>
+        <w:br/>
+      </w:r>
+      <w:r>
+        <w:tab/>
+        <w:t>void herschaal(int percentage);</w:t>
+      </w:r>
+      <w:r>
+        <w:t xml:space="preserve"> //automatisch public abstract</w:t>
+      </w:r>
+      <w:r>
+        <w:br/>
+      </w:r>
+      <w:r>
+        <w:br/>
+      </w:r>
+      <w:r>
+        <w:tab/>
+        <w:t xml:space="preserve">int </w:t>
+      </w:r>
+      <w:r>
+        <w:rPr>
+          <w:i/>
+          <w:color w:val="7030A0"/>
+        </w:rPr>
+        <w:t>DUBBEL</w:t>
+      </w:r>
+      <w:r>
+        <w:rPr>
+          <w:color w:val="7030A0"/>
+        </w:rPr>
+        <w:t xml:space="preserve"> </w:t>
+      </w:r>
+      <w:r>
+        <w:t xml:space="preserve">= </w:t>
+      </w:r>
+      <w:r>
+        <w:rPr>
+          <w:color w:val="0070C0"/>
+        </w:rPr>
+        <w:t>200</w:t>
+      </w:r>
+      <w:r>
+        <w:t>;</w:t>
+      </w:r>
+      <w:r>
+        <w:t xml:space="preserve"> //automatisch public static final</w:t>
+      </w:r>
+      <w:r>
+        <w:br/>
+      </w:r>
+      <w:r>
+        <w:tab/>
+        <w:t xml:space="preserve">int </w:t>
+      </w:r>
+      <w:r>
+        <w:rPr>
+          <w:i/>
+          <w:color w:val="7030A0"/>
+        </w:rPr>
+        <w:t>HALF</w:t>
+      </w:r>
+      <w:r>
+        <w:rPr>
+          <w:color w:val="7030A0"/>
+        </w:rPr>
+        <w:t xml:space="preserve"> </w:t>
+      </w:r>
+      <w:r>
+        <w:t xml:space="preserve">= </w:t>
+      </w:r>
+      <w:r>
+        <w:rPr>
+          <w:color w:val="0070C0"/>
+        </w:rPr>
+        <w:t>50</w:t>
+      </w:r>
+      <w:r>
+        <w:t>;</w:t>
+      </w:r>
+      <w:r>
+        <w:t xml:space="preserve"> //vanuit andere klasse: Herschaalbaar.HALF</w:t>
+      </w:r>
+      <w:r>
+        <w:br/>
+        <w:t>}</w:t>
+      </w:r>
+    </w:p>
+    <w:p>
+      <w:pPr>
+        <w:pStyle w:val="Heading3"/>
+      </w:pPr>
+      <w:r>
+        <w:t>Implementatie</w:t>
+      </w:r>
+    </w:p>
+    <w:p>
+      <w:r>
+        <w:rPr>
+          <w:noProof/>
+          <w:lang w:eastAsia="nl-BE"/>
+        </w:rPr>
+        <w:drawing>
+          <wp:inline distT="0" distB="0" distL="0" distR="0">
+            <wp:extent cx="3270250" cy="1962150"/>
+            <wp:effectExtent l="0" t="0" r="6350" b="0"/>
+            <wp:docPr id="6" name="Picture 6"/>
+            <wp:cNvGraphicFramePr>
+              <a:graphicFrameLocks xmlns:a="http://schemas.openxmlformats.org/drawingml/2006/main" noChangeAspect="1"/>
+            </wp:cNvGraphicFramePr>
+            <a:graphic xmlns:a="http://schemas.openxmlformats.org/drawingml/2006/main">
+              <a:graphicData uri="http://schemas.openxmlformats.org/drawingml/2006/picture">
+                <pic:pic xmlns:pic="http://schemas.openxmlformats.org/drawingml/2006/picture">
+                  <pic:nvPicPr>
+                    <pic:cNvPr id="0" name="Picture 1"/>
+                    <pic:cNvPicPr>
+                      <a:picLocks noChangeAspect="1" noChangeArrowheads="1"/>
+                    </pic:cNvPicPr>
+                  </pic:nvPicPr>
+                  <pic:blipFill>
+                    <a:blip r:embed="rId14">
+                      <a:extLst>
+                        <a:ext uri="{28A0092B-C50C-407E-A947-70E740481C1C}">
+                          <a14:useLocalDpi xmlns:a14="http://schemas.microsoft.com/office/drawing/2010/main" val="0"/>
+                        </a:ext>
+                      </a:extLst>
+                    </a:blip>
+                    <a:srcRect/>
+                    <a:stretch>
+                      <a:fillRect/>
+                    </a:stretch>
+                  </pic:blipFill>
+                  <pic:spPr bwMode="auto">
+                    <a:xfrm>
+                      <a:off x="0" y="0"/>
+                      <a:ext cx="3270250" cy="1962150"/>
+                    </a:xfrm>
+                    <a:prstGeom prst="rect">
+                      <a:avLst/>
+                    </a:prstGeom>
+                    <a:noFill/>
+                    <a:ln>
+                      <a:noFill/>
+                    </a:ln>
+                  </pic:spPr>
+                </pic:pic>
+              </a:graphicData>
+            </a:graphic>
+          </wp:inline>
+        </w:drawing>
+      </w:r>
+    </w:p>
+    <w:p>
+      <w:pPr>
+        <w:pStyle w:val="Syntax"/>
+      </w:pPr>
+      <w:r>
+        <w:t>public class N</w:t>
+      </w:r>
+    </w:p>
+    <w:p>
+      <w:r>
+        <w:rPr>
+          <w:rFonts w:ascii="FontAwesome" w:hAnsi="FontAwesome"/>
+          <w:b/>
+          <w:color w:val="ED7D31" w:themeColor="accent2"/>
+          <w:lang w:val="en-US"/>
+        </w:rPr>
+        <w:t></w:t>
+      </w:r>
+      <w:r>
+        <w:rPr>
+          <w:rFonts w:ascii="FontAwesome" w:hAnsi="FontAwesome"/>
+          <w:b/>
+        </w:rPr>
+        <w:t xml:space="preserve"> </w:t>
+      </w:r>
+      <w:r>
+        <w:t xml:space="preserve">Een klasse kan meer dan één interface implementeren, maar slechts </w:t>
+      </w:r>
+      <w:r>
+        <w:t>1</w:t>
+      </w:r>
+      <w:r>
+        <w:t xml:space="preserve"> superklasse hebben. Alle constanten van de interface(s) worden door de klasse als </w:t>
+      </w:r>
+      <w:r>
+        <w:rPr>
+          <w:rFonts w:ascii="Courier New" w:hAnsi="Courier New" w:cs="Courier New"/>
+        </w:rPr>
+        <w:t>static</w:t>
+      </w:r>
+      <w:r>
+        <w:t xml:space="preserve"> waarde overgeërfd.</w:t>
+      </w:r>
+    </w:p>
+    <w:p>
+      <w:r>
+        <w:t>slide 18/66</w:t>
       </w:r>
       <w:bookmarkStart w:id="0" w:name="_GoBack"/>
       <w:bookmarkEnd w:id="0"/>
     </w:p>
+    <w:p/>
     <w:sectPr>
-      <w:footerReference w:type="default" r:id="rId14"/>
+      <w:footerReference w:type="default" r:id="rId15"/>
       <w:pgSz w:w="11906" w:h="16838"/>
       <w:pgMar w:top="1417" w:right="1417" w:bottom="1417" w:left="1417" w:header="708" w:footer="708" w:gutter="0"/>
       <w:cols w:space="708"/>
@@ -3324,7 +3560,7 @@
         <w:rFonts w:ascii="Courier New" w:hAnsi="Courier New" w:cs="Courier New"/>
         <w:noProof/>
       </w:rPr>
-      <w:t>7</w:t>
+      <w:t>8</w:t>
     </w:r>
     <w:r>
       <w:rPr>

</xml_diff>

<commit_message>
[JAVA] Deel 2|Week 4 - Exceptions :bomb:
</commit_message>
<xml_diff>
--- a/Java Programming/JAVA - Deel 2 Samenvatting.docx
+++ b/Java Programming/JAVA - Deel 2 Samenvatting.docx
@@ -1400,7 +1400,7 @@
     <w:p>
       <w:pPr>
         <w:rPr>
-          <w:lang w:eastAsia="nl-BE"/>
+          <w:lang w:val="en-US" w:eastAsia="nl-BE"/>
         </w:rPr>
       </w:pPr>
       <w:r>
@@ -1415,7 +1415,7 @@
         <w:rPr>
           <w:rFonts w:ascii="FontAwesome" w:hAnsi="FontAwesome"/>
           <w:color w:val="C00000"/>
-          <w:lang w:eastAsia="nl-BE"/>
+          <w:lang w:val="en-US" w:eastAsia="nl-BE"/>
         </w:rPr>
         <w:t xml:space="preserve"> </w:t>
       </w:r>
@@ -1423,7 +1423,7 @@
       <w:proofErr w:type="gramStart"/>
       <w:r>
         <w:rPr>
-          <w:lang w:eastAsia="nl-BE"/>
+          <w:lang w:val="en-US" w:eastAsia="nl-BE"/>
         </w:rPr>
         <w:t>bladljfiazhiofjaifhoaizh</w:t>
       </w:r>
@@ -1431,7 +1431,7 @@
       <w:proofErr w:type="gramEnd"/>
       <w:r>
         <w:rPr>
-          <w:lang w:eastAsia="nl-BE"/>
+          <w:lang w:val="en-US" w:eastAsia="nl-BE"/>
         </w:rPr>
         <w:t xml:space="preserve"> </w:t>
       </w:r>
@@ -1439,7 +1439,7 @@
     <w:p>
       <w:pPr>
         <w:rPr>
-          <w:lang w:eastAsia="nl-BE"/>
+          <w:lang w:val="en-US" w:eastAsia="nl-BE"/>
         </w:rPr>
       </w:pPr>
     </w:p>
@@ -6142,61 +6142,119 @@
           <w:lang w:val="en-US"/>
         </w:rPr>
       </w:pPr>
-      <w:r>
-        <w:t xml:space="preserve">public class </w:t>
-      </w:r>
-      <w:proofErr w:type="spellStart"/>
-      <w:r>
+      <w:proofErr w:type="gramStart"/>
+      <w:r>
+        <w:rPr>
+          <w:lang w:val="en-US"/>
+        </w:rPr>
+        <w:t>public</w:t>
+      </w:r>
+      <w:proofErr w:type="gramEnd"/>
+      <w:r>
+        <w:rPr>
+          <w:lang w:val="en-US"/>
+        </w:rPr>
+        <w:t xml:space="preserve"> class </w:t>
+      </w:r>
+      <w:proofErr w:type="spellStart"/>
+      <w:r>
+        <w:rPr>
+          <w:lang w:val="en-US"/>
+        </w:rPr>
         <w:t>OuterClass</w:t>
       </w:r>
       <w:proofErr w:type="spellEnd"/>
       <w:r>
+        <w:rPr>
+          <w:lang w:val="en-US"/>
+        </w:rPr>
         <w:t xml:space="preserve"> {</w:t>
       </w:r>
       <w:r>
+        <w:rPr>
+          <w:lang w:val="en-US"/>
+        </w:rPr>
         <w:br/>
       </w:r>
       <w:r>
+        <w:rPr>
+          <w:lang w:val="en-US"/>
+        </w:rPr>
         <w:tab/>
         <w:t>...</w:t>
       </w:r>
       <w:r>
+        <w:rPr>
+          <w:lang w:val="en-US"/>
+        </w:rPr>
         <w:br/>
       </w:r>
       <w:r>
+        <w:rPr>
+          <w:lang w:val="en-US"/>
+        </w:rPr>
         <w:tab/>
         <w:t xml:space="preserve">class </w:t>
       </w:r>
       <w:proofErr w:type="spellStart"/>
       <w:r>
+        <w:rPr>
+          <w:lang w:val="en-US"/>
+        </w:rPr>
         <w:t>InnerClass</w:t>
       </w:r>
       <w:proofErr w:type="spellEnd"/>
       <w:r>
+        <w:rPr>
+          <w:lang w:val="en-US"/>
+        </w:rPr>
         <w:t xml:space="preserve"> {</w:t>
       </w:r>
       <w:r>
+        <w:rPr>
+          <w:lang w:val="en-US"/>
+        </w:rPr>
         <w:br/>
       </w:r>
       <w:r>
+        <w:rPr>
+          <w:lang w:val="en-US"/>
+        </w:rPr>
         <w:tab/>
       </w:r>
       <w:r>
+        <w:rPr>
+          <w:lang w:val="en-US"/>
+        </w:rPr>
         <w:tab/>
         <w:t>...</w:t>
       </w:r>
       <w:r>
+        <w:rPr>
+          <w:lang w:val="en-US"/>
+        </w:rPr>
         <w:br/>
       </w:r>
       <w:r>
+        <w:rPr>
+          <w:lang w:val="en-US"/>
+        </w:rPr>
         <w:tab/>
         <w:t>}</w:t>
       </w:r>
       <w:r>
+        <w:rPr>
+          <w:lang w:val="en-US"/>
+        </w:rPr>
         <w:br/>
       </w:r>
       <w:r>
+        <w:rPr>
+          <w:lang w:val="en-US"/>
+        </w:rPr>
         <w:tab/>
+      </w:r>
+      <w:r>
         <w:t>...</w:t>
       </w:r>
       <w:r>
@@ -6344,13 +6402,7 @@
         <w:rPr>
           <w:lang w:val="en-US"/>
         </w:rPr>
-        <w:t xml:space="preserve"> </w:t>
-      </w:r>
-      <w:r>
-        <w:rPr>
-          <w:lang w:val="en-US"/>
-        </w:rPr>
-        <w:t>//</w:t>
+        <w:t xml:space="preserve"> //</w:t>
       </w:r>
       <w:proofErr w:type="spellStart"/>
       <w:r>
@@ -6510,10 +6562,7 @@
         <w:pStyle w:val="Heading3"/>
       </w:pPr>
       <w:r>
-        <w:t>Anonieme</w:t>
-      </w:r>
-      <w:r>
-        <w:t xml:space="preserve"> geneste klasse</w:t>
+        <w:t>Anonieme geneste klasse</w:t>
       </w:r>
     </w:p>
     <w:p>
@@ -7130,7 +7179,6 @@
       <w:r>
         <w:t>System.</w:t>
       </w:r>
-      <w:bookmarkStart w:id="0" w:name="_GoBack"/>
       <w:r>
         <w:rPr>
           <w:i/>
@@ -7138,7 +7186,6 @@
         </w:rPr>
         <w:t>out</w:t>
       </w:r>
-      <w:bookmarkEnd w:id="0"/>
       <w:r>
         <w:t>.println</w:t>
       </w:r>
@@ -7151,9 +7198,1610 @@
         <w:t>}</w:t>
       </w:r>
     </w:p>
+    <w:p>
+      <w:pPr>
+        <w:rPr>
+          <w:lang w:eastAsia="nl-BE"/>
+        </w:rPr>
+      </w:pPr>
+    </w:p>
+    <w:p>
+      <w:pPr>
+        <w:pStyle w:val="Heading1"/>
+        <w:numPr>
+          <w:ilvl w:val="0"/>
+          <w:numId w:val="5"/>
+        </w:numPr>
+      </w:pPr>
+      <w:proofErr w:type="spellStart"/>
+      <w:r>
+        <w:t>Exception</w:t>
+      </w:r>
+      <w:proofErr w:type="spellEnd"/>
+      <w:r>
+        <w:t xml:space="preserve"> handling</w:t>
+      </w:r>
+    </w:p>
+    <w:p/>
+    <w:p>
+      <w:r>
+        <w:t xml:space="preserve">Een </w:t>
+      </w:r>
+      <w:proofErr w:type="spellStart"/>
+      <w:r>
+        <w:rPr>
+          <w:b/>
+        </w:rPr>
+        <w:t>exception</w:t>
+      </w:r>
+      <w:proofErr w:type="spellEnd"/>
+      <w:r>
+        <w:t xml:space="preserve"> is een</w:t>
+      </w:r>
+      <w:r>
+        <w:t xml:space="preserve"> uitzonderlijke gebeurtenis die zich voordoet tijdens de uitvoering van een programma en die het normale verloop verstoort. Voordelen van </w:t>
+      </w:r>
+      <w:proofErr w:type="spellStart"/>
+      <w:r>
+        <w:t>exception</w:t>
+      </w:r>
+      <w:proofErr w:type="spellEnd"/>
+      <w:r>
+        <w:t xml:space="preserve"> handling:</w:t>
+      </w:r>
+    </w:p>
+    <w:p>
+      <w:pPr>
+        <w:pStyle w:val="ListParagraph"/>
+        <w:numPr>
+          <w:ilvl w:val="0"/>
+          <w:numId w:val="35"/>
+        </w:numPr>
+      </w:pPr>
+      <w:proofErr w:type="gramStart"/>
+      <w:r>
+        <w:t>een</w:t>
+      </w:r>
+      <w:proofErr w:type="gramEnd"/>
+      <w:r>
+        <w:t xml:space="preserve"> </w:t>
+      </w:r>
+      <w:proofErr w:type="spellStart"/>
+      <w:r>
+        <w:t>exception</w:t>
+      </w:r>
+      <w:proofErr w:type="spellEnd"/>
+      <w:r>
+        <w:t xml:space="preserve"> is zelf een </w:t>
+      </w:r>
+      <w:r>
+        <w:rPr>
+          <w:b/>
+        </w:rPr>
+        <w:t>object</w:t>
+      </w:r>
+      <w:r>
+        <w:t xml:space="preserve"> met nuttige informatie</w:t>
+      </w:r>
+    </w:p>
+    <w:p>
+      <w:pPr>
+        <w:pStyle w:val="ListParagraph"/>
+        <w:numPr>
+          <w:ilvl w:val="0"/>
+          <w:numId w:val="35"/>
+        </w:numPr>
+      </w:pPr>
+      <w:proofErr w:type="gramStart"/>
+      <w:r>
+        <w:t>de</w:t>
+      </w:r>
+      <w:proofErr w:type="gramEnd"/>
+      <w:r>
+        <w:t xml:space="preserve"> code dewelke de fouthandeling behandelt is </w:t>
+      </w:r>
+      <w:r>
+        <w:rPr>
+          <w:b/>
+        </w:rPr>
+        <w:t>gegroepeerd</w:t>
+      </w:r>
+      <w:r>
+        <w:t xml:space="preserve"> </w:t>
+      </w:r>
+      <w:r>
+        <w:rPr>
+          <w:b/>
+        </w:rPr>
+        <w:t>en</w:t>
+      </w:r>
+      <w:r>
+        <w:t xml:space="preserve"> </w:t>
+      </w:r>
+      <w:r>
+        <w:rPr>
+          <w:b/>
+        </w:rPr>
+        <w:t>gescheiden</w:t>
+      </w:r>
+      <w:r>
+        <w:t xml:space="preserve"> </w:t>
+      </w:r>
+    </w:p>
+    <w:p>
+      <w:pPr>
+        <w:pStyle w:val="ListParagraph"/>
+        <w:numPr>
+          <w:ilvl w:val="0"/>
+          <w:numId w:val="35"/>
+        </w:numPr>
+      </w:pPr>
+      <w:proofErr w:type="spellStart"/>
+      <w:proofErr w:type="gramStart"/>
+      <w:r>
+        <w:lastRenderedPageBreak/>
+        <w:t>exception</w:t>
+      </w:r>
+      <w:proofErr w:type="spellEnd"/>
+      <w:proofErr w:type="gramEnd"/>
+      <w:r>
+        <w:t xml:space="preserve"> </w:t>
+      </w:r>
+      <w:r>
+        <w:rPr>
+          <w:b/>
+        </w:rPr>
+        <w:t>borrelt</w:t>
+      </w:r>
+      <w:r>
+        <w:t xml:space="preserve"> </w:t>
+      </w:r>
+      <w:r>
+        <w:rPr>
+          <w:b/>
+        </w:rPr>
+        <w:t>omhoog</w:t>
+      </w:r>
+      <w:r>
+        <w:t xml:space="preserve"> doorheen de call-stack</w:t>
+      </w:r>
+    </w:p>
+    <w:p>
+      <w:pPr>
+        <w:pStyle w:val="ListParagraph"/>
+        <w:numPr>
+          <w:ilvl w:val="0"/>
+          <w:numId w:val="35"/>
+        </w:numPr>
+      </w:pPr>
+      <w:proofErr w:type="spellStart"/>
+      <w:proofErr w:type="gramStart"/>
+      <w:r>
+        <w:t>exceptions</w:t>
+      </w:r>
+      <w:proofErr w:type="spellEnd"/>
+      <w:proofErr w:type="gramEnd"/>
+      <w:r>
+        <w:t xml:space="preserve"> zijn </w:t>
+      </w:r>
+      <w:r>
+        <w:rPr>
+          <w:b/>
+        </w:rPr>
+        <w:t>hiërarchisch</w:t>
+      </w:r>
+      <w:r>
+        <w:t xml:space="preserve"> opgebouwd waardoor je de best passende </w:t>
+      </w:r>
+      <w:proofErr w:type="spellStart"/>
+      <w:r>
+        <w:t>exception</w:t>
+      </w:r>
+      <w:proofErr w:type="spellEnd"/>
+      <w:r>
+        <w:t xml:space="preserve"> kan kiezen</w:t>
+      </w:r>
+    </w:p>
+    <w:p>
+      <w:pPr>
+        <w:pStyle w:val="Heading4"/>
+        <w:rPr>
+          <w:lang w:val="en-US"/>
+        </w:rPr>
+      </w:pPr>
+      <w:proofErr w:type="spellStart"/>
+      <w:r>
+        <w:rPr>
+          <w:lang w:val="en-US"/>
+        </w:rPr>
+        <w:t>Stacktrace</w:t>
+      </w:r>
+      <w:proofErr w:type="spellEnd"/>
+    </w:p>
+    <w:p>
+      <w:pPr>
+        <w:pStyle w:val="Syntax"/>
+        <w:rPr>
+          <w:color w:val="767171" w:themeColor="background2" w:themeShade="80"/>
+          <w:lang w:val="en-US"/>
+        </w:rPr>
+      </w:pPr>
+      <w:r>
+        <w:rPr>
+          <w:color w:val="C00000"/>
+          <w:lang w:val="en-US"/>
+        </w:rPr>
+        <w:t xml:space="preserve">Exception in thread "main" </w:t>
+      </w:r>
+      <w:proofErr w:type="spellStart"/>
+      <w:r>
+        <w:rPr>
+          <w:color w:val="C00000"/>
+          <w:lang w:val="en-US"/>
+        </w:rPr>
+        <w:t>java.util.InputMismatchException</w:t>
+      </w:r>
+      <w:proofErr w:type="spellEnd"/>
+      <w:r>
+        <w:rPr>
+          <w:color w:val="C00000"/>
+          <w:lang w:val="en-US"/>
+        </w:rPr>
+        <w:br/>
+        <w:t xml:space="preserve"> </w:t>
+      </w:r>
+      <w:r>
+        <w:rPr>
+          <w:color w:val="C00000"/>
+          <w:lang w:val="en-US"/>
+        </w:rPr>
+        <w:tab/>
+      </w:r>
+      <w:r>
+        <w:rPr>
+          <w:color w:val="C00000"/>
+          <w:lang w:val="en-US"/>
+        </w:rPr>
+        <w:t xml:space="preserve">at </w:t>
+      </w:r>
+      <w:proofErr w:type="spellStart"/>
+      <w:proofErr w:type="gramStart"/>
+      <w:r>
+        <w:rPr>
+          <w:color w:val="C00000"/>
+          <w:lang w:val="en-US"/>
+        </w:rPr>
+        <w:t>java.util.Scanner.throwFor</w:t>
+      </w:r>
+      <w:proofErr w:type="spellEnd"/>
+      <w:r>
+        <w:rPr>
+          <w:color w:val="C00000"/>
+          <w:lang w:val="en-US"/>
+        </w:rPr>
+        <w:t>(</w:t>
+      </w:r>
+      <w:proofErr w:type="gramEnd"/>
+      <w:r>
+        <w:rPr>
+          <w:i/>
+          <w:color w:val="767171" w:themeColor="background2" w:themeShade="80"/>
+          <w:u w:val="single"/>
+          <w:lang w:val="en-US"/>
+        </w:rPr>
+        <w:t>Scanner.java:864</w:t>
+      </w:r>
+      <w:r>
+        <w:rPr>
+          <w:color w:val="C00000"/>
+          <w:lang w:val="en-US"/>
+        </w:rPr>
+        <w:t>)</w:t>
+      </w:r>
+      <w:r>
+        <w:rPr>
+          <w:color w:val="C00000"/>
+          <w:lang w:val="en-US"/>
+        </w:rPr>
+        <w:br/>
+        <w:t xml:space="preserve"> </w:t>
+      </w:r>
+      <w:r>
+        <w:rPr>
+          <w:color w:val="C00000"/>
+          <w:lang w:val="en-US"/>
+        </w:rPr>
+        <w:tab/>
+      </w:r>
+      <w:r>
+        <w:rPr>
+          <w:color w:val="C00000"/>
+          <w:lang w:val="en-US"/>
+        </w:rPr>
+        <w:t xml:space="preserve">at </w:t>
+      </w:r>
+      <w:proofErr w:type="spellStart"/>
+      <w:r>
+        <w:rPr>
+          <w:color w:val="C00000"/>
+          <w:lang w:val="en-US"/>
+        </w:rPr>
+        <w:t>java.util.Scanner.next</w:t>
+      </w:r>
+      <w:proofErr w:type="spellEnd"/>
+      <w:r>
+        <w:rPr>
+          <w:color w:val="C00000"/>
+          <w:lang w:val="en-US"/>
+        </w:rPr>
+        <w:t>(</w:t>
+      </w:r>
+      <w:r>
+        <w:rPr>
+          <w:i/>
+          <w:color w:val="767171" w:themeColor="background2" w:themeShade="80"/>
+          <w:u w:val="single"/>
+          <w:lang w:val="en-US"/>
+        </w:rPr>
+        <w:t>Scanner.java:1485</w:t>
+      </w:r>
+      <w:r>
+        <w:rPr>
+          <w:color w:val="C00000"/>
+          <w:lang w:val="en-US"/>
+        </w:rPr>
+        <w:t>)</w:t>
+      </w:r>
+      <w:r>
+        <w:rPr>
+          <w:color w:val="C00000"/>
+          <w:lang w:val="en-US"/>
+        </w:rPr>
+        <w:br/>
+        <w:t xml:space="preserve"> </w:t>
+      </w:r>
+      <w:r>
+        <w:rPr>
+          <w:color w:val="C00000"/>
+          <w:lang w:val="en-US"/>
+        </w:rPr>
+        <w:tab/>
+      </w:r>
+      <w:r>
+        <w:rPr>
+          <w:color w:val="C00000"/>
+          <w:lang w:val="en-US"/>
+        </w:rPr>
+        <w:t xml:space="preserve">at </w:t>
+      </w:r>
+      <w:proofErr w:type="spellStart"/>
+      <w:r>
+        <w:rPr>
+          <w:color w:val="C00000"/>
+          <w:lang w:val="en-US"/>
+        </w:rPr>
+        <w:t>java.util.Scanner.nextInt</w:t>
+      </w:r>
+      <w:proofErr w:type="spellEnd"/>
+      <w:r>
+        <w:rPr>
+          <w:color w:val="C00000"/>
+          <w:lang w:val="en-US"/>
+        </w:rPr>
+        <w:t>(</w:t>
+      </w:r>
+      <w:r>
+        <w:rPr>
+          <w:i/>
+          <w:color w:val="767171" w:themeColor="background2" w:themeShade="80"/>
+          <w:u w:val="single"/>
+          <w:lang w:val="en-US"/>
+        </w:rPr>
+        <w:t>Scanner.java:2117</w:t>
+      </w:r>
+      <w:r>
+        <w:rPr>
+          <w:color w:val="C00000"/>
+          <w:lang w:val="en-US"/>
+        </w:rPr>
+        <w:t>)</w:t>
+      </w:r>
+      <w:r>
+        <w:rPr>
+          <w:color w:val="C00000"/>
+          <w:lang w:val="en-US"/>
+        </w:rPr>
+        <w:br/>
+        <w:t xml:space="preserve"> </w:t>
+      </w:r>
+      <w:r>
+        <w:rPr>
+          <w:color w:val="C00000"/>
+          <w:lang w:val="en-US"/>
+        </w:rPr>
+        <w:tab/>
+      </w:r>
+      <w:proofErr w:type="spellStart"/>
+      <w:r>
+        <w:rPr>
+          <w:color w:val="C00000"/>
+          <w:lang w:val="en-US"/>
+        </w:rPr>
+        <w:t>java.util.Scanner.nextInt</w:t>
+      </w:r>
+      <w:proofErr w:type="spellEnd"/>
+      <w:r>
+        <w:rPr>
+          <w:color w:val="C00000"/>
+          <w:lang w:val="en-US"/>
+        </w:rPr>
+        <w:t>(</w:t>
+      </w:r>
+      <w:r>
+        <w:rPr>
+          <w:i/>
+          <w:color w:val="767171" w:themeColor="background2" w:themeShade="80"/>
+          <w:u w:val="single"/>
+          <w:lang w:val="en-US"/>
+        </w:rPr>
+        <w:t>Scanner.java:2076</w:t>
+      </w:r>
+      <w:r>
+        <w:rPr>
+          <w:color w:val="C00000"/>
+          <w:lang w:val="en-US"/>
+        </w:rPr>
+        <w:t>)</w:t>
+      </w:r>
+      <w:r>
+        <w:rPr>
+          <w:color w:val="C00000"/>
+          <w:lang w:val="en-US"/>
+        </w:rPr>
+        <w:br/>
+        <w:t xml:space="preserve"> </w:t>
+      </w:r>
+      <w:r>
+        <w:rPr>
+          <w:color w:val="C00000"/>
+          <w:lang w:val="en-US"/>
+        </w:rPr>
+        <w:tab/>
+      </w:r>
+      <w:r>
+        <w:rPr>
+          <w:color w:val="C00000"/>
+          <w:lang w:val="en-US"/>
+        </w:rPr>
+        <w:t xml:space="preserve">at </w:t>
+      </w:r>
+      <w:proofErr w:type="spellStart"/>
+      <w:r>
+        <w:rPr>
+          <w:color w:val="C00000"/>
+          <w:lang w:val="en-US"/>
+        </w:rPr>
+        <w:t>DemoException.main</w:t>
+      </w:r>
+      <w:proofErr w:type="spellEnd"/>
+      <w:r>
+        <w:rPr>
+          <w:color w:val="C00000"/>
+          <w:lang w:val="en-US"/>
+        </w:rPr>
+        <w:t>(</w:t>
+      </w:r>
+      <w:r>
+        <w:rPr>
+          <w:i/>
+          <w:color w:val="0070C0"/>
+          <w:u w:val="single"/>
+          <w:lang w:val="en-US"/>
+        </w:rPr>
+        <w:t>DemoException.java:9</w:t>
+      </w:r>
+      <w:r>
+        <w:rPr>
+          <w:color w:val="C00000"/>
+          <w:lang w:val="en-US"/>
+        </w:rPr>
+        <w:t>)</w:t>
+      </w:r>
+      <w:r>
+        <w:rPr>
+          <w:color w:val="C00000"/>
+          <w:lang w:val="en-US"/>
+        </w:rPr>
+        <w:t xml:space="preserve"> </w:t>
+      </w:r>
+      <w:r>
+        <w:rPr>
+          <w:color w:val="767171" w:themeColor="background2" w:themeShade="80"/>
+          <w:lang w:val="en-US"/>
+        </w:rPr>
+        <w:t>//</w:t>
+      </w:r>
+      <w:proofErr w:type="spellStart"/>
+      <w:r>
+        <w:rPr>
+          <w:color w:val="767171" w:themeColor="background2" w:themeShade="80"/>
+          <w:lang w:val="en-US"/>
+        </w:rPr>
+        <w:t>zelfgeschreven</w:t>
+      </w:r>
+      <w:proofErr w:type="spellEnd"/>
+      <w:r>
+        <w:rPr>
+          <w:color w:val="767171" w:themeColor="background2" w:themeShade="80"/>
+          <w:lang w:val="en-US"/>
+        </w:rPr>
+        <w:t xml:space="preserve"> </w:t>
+      </w:r>
+      <w:proofErr w:type="spellStart"/>
+      <w:r>
+        <w:rPr>
+          <w:color w:val="767171" w:themeColor="background2" w:themeShade="80"/>
+          <w:lang w:val="en-US"/>
+        </w:rPr>
+        <w:t>klasse</w:t>
+      </w:r>
+      <w:proofErr w:type="spellEnd"/>
+    </w:p>
+    <w:p>
+      <w:pPr>
+        <w:pStyle w:val="Syntax"/>
+        <w:rPr>
+          <w:color w:val="002060"/>
+          <w:lang w:val="en-US"/>
+        </w:rPr>
+      </w:pPr>
+      <w:r>
+        <w:rPr>
+          <w:color w:val="002060"/>
+          <w:lang w:val="en-US"/>
+        </w:rPr>
+        <w:t>Process finished with exit code 1</w:t>
+      </w:r>
+    </w:p>
+    <w:p>
+      <w:r>
+        <w:t xml:space="preserve">Een </w:t>
+      </w:r>
+      <w:proofErr w:type="spellStart"/>
+      <w:r>
+        <w:t>stacktrace</w:t>
+      </w:r>
+      <w:proofErr w:type="spellEnd"/>
+      <w:r>
+        <w:t xml:space="preserve"> dien je van onderaan te lezen, de exacte methode waarin de </w:t>
+      </w:r>
+      <w:proofErr w:type="spellStart"/>
+      <w:r>
+        <w:t>Exception</w:t>
+      </w:r>
+      <w:proofErr w:type="spellEnd"/>
+      <w:r>
+        <w:t xml:space="preserve"> zich heeft voorgedaan staat eerst </w:t>
+      </w:r>
+      <w:r>
+        <w:t xml:space="preserve">vermeld. </w:t>
+      </w:r>
+    </w:p>
+    <w:p>
+      <w:r>
+        <w:rPr>
+          <w:rFonts w:ascii="FontAwesome" w:hAnsi="FontAwesome"/>
+          <w:b/>
+          <w:color w:val="ED7D31" w:themeColor="accent2"/>
+          <w:lang w:val="en-US"/>
+        </w:rPr>
+        <w:t></w:t>
+      </w:r>
+      <w:r>
+        <w:rPr>
+          <w:rFonts w:ascii="FontAwesome" w:hAnsi="FontAwesome"/>
+          <w:b/>
+        </w:rPr>
+        <w:t xml:space="preserve"> </w:t>
+      </w:r>
+      <w:proofErr w:type="spellStart"/>
+      <w:r>
+        <w:t>JavaDoc</w:t>
+      </w:r>
+      <w:proofErr w:type="spellEnd"/>
+      <w:r>
+        <w:t xml:space="preserve"> via </w:t>
+      </w:r>
+      <w:r>
+        <w:rPr>
+          <w:b/>
+          <w:i/>
+        </w:rPr>
+        <w:t>&lt;SHIFT&gt; + F1</w:t>
+      </w:r>
+      <w:r>
+        <w:t xml:space="preserve"> of informatie over de methode via </w:t>
+      </w:r>
+      <w:r>
+        <w:rPr>
+          <w:b/>
+          <w:i/>
+        </w:rPr>
+        <w:t>&lt;CTRL&gt; + Q</w:t>
+      </w:r>
+      <w:r>
+        <w:t>.</w:t>
+      </w:r>
+    </w:p>
+    <w:p/>
+    <w:p>
+      <w:pPr>
+        <w:pStyle w:val="Heading2"/>
+      </w:pPr>
+      <w:proofErr w:type="spellStart"/>
+      <w:r>
+        <w:t>Exceptions</w:t>
+      </w:r>
+      <w:proofErr w:type="spellEnd"/>
+      <w:r>
+        <w:t xml:space="preserve"> klassenhiërarchie</w:t>
+      </w:r>
+    </w:p>
+    <w:p>
+      <w:proofErr w:type="spellStart"/>
+      <w:r>
+        <w:rPr>
+          <w:b/>
+          <w:color w:val="00B050"/>
+        </w:rPr>
+        <w:t>Unchecked</w:t>
+      </w:r>
+      <w:proofErr w:type="spellEnd"/>
+      <w:r>
+        <w:rPr>
+          <w:color w:val="00B050"/>
+        </w:rPr>
+        <w:t xml:space="preserve"> </w:t>
+      </w:r>
+      <w:proofErr w:type="spellStart"/>
+      <w:r>
+        <w:rPr>
+          <w:b/>
+          <w:color w:val="00B050"/>
+        </w:rPr>
+        <w:t>exceptions</w:t>
+      </w:r>
+      <w:proofErr w:type="spellEnd"/>
+      <w:r>
+        <w:rPr>
+          <w:color w:val="00B050"/>
+        </w:rPr>
+        <w:t xml:space="preserve"> </w:t>
+      </w:r>
+      <w:r>
+        <w:t xml:space="preserve">zijn van het type </w:t>
+      </w:r>
+      <w:proofErr w:type="spellStart"/>
+      <w:r>
+        <w:rPr>
+          <w:b/>
+        </w:rPr>
+        <w:t>RunTimeException</w:t>
+      </w:r>
+      <w:proofErr w:type="spellEnd"/>
+      <w:r>
+        <w:t xml:space="preserve"> en mogen opgevangen worden, deze worden niet door de compiler gecontroleerd. Deze mogen eigenlijk niet voorkomen (fouten).</w:t>
+      </w:r>
+    </w:p>
+    <w:p>
+      <w:proofErr w:type="spellStart"/>
+      <w:r>
+        <w:rPr>
+          <w:b/>
+          <w:color w:val="FFD966" w:themeColor="accent4" w:themeTint="99"/>
+        </w:rPr>
+        <w:t>Checked</w:t>
+      </w:r>
+      <w:proofErr w:type="spellEnd"/>
+      <w:r>
+        <w:rPr>
+          <w:color w:val="FFD966" w:themeColor="accent4" w:themeTint="99"/>
+        </w:rPr>
+        <w:t xml:space="preserve"> </w:t>
+      </w:r>
+      <w:proofErr w:type="spellStart"/>
+      <w:r>
+        <w:rPr>
+          <w:b/>
+          <w:color w:val="FFD966" w:themeColor="accent4" w:themeTint="99"/>
+        </w:rPr>
+        <w:t>exceptions</w:t>
+      </w:r>
+      <w:proofErr w:type="spellEnd"/>
+      <w:r>
+        <w:rPr>
+          <w:color w:val="FFD966" w:themeColor="accent4" w:themeTint="99"/>
+        </w:rPr>
+        <w:t xml:space="preserve"> </w:t>
+      </w:r>
+      <w:r>
+        <w:t>zijn verplicht op opgevangen te worden, ofwel door de methode zelf of door een oproepende methode uit de call-stack. De code kan niet gecompileerd worden indien deze niet opgevangen worden.</w:t>
+      </w:r>
+    </w:p>
+    <w:p>
+      <w:r>
+        <w:rPr>
+          <w:noProof/>
+          <w:lang w:eastAsia="nl-BE"/>
+        </w:rPr>
+        <w:drawing>
+          <wp:inline distT="0" distB="0" distL="0" distR="0" wp14:anchorId="4A47381A" wp14:editId="3DC8BDC2">
+            <wp:extent cx="4204335" cy="2415396"/>
+            <wp:effectExtent l="0" t="0" r="5715" b="4445"/>
+            <wp:docPr id="4" name="Picture 4"/>
+            <wp:cNvGraphicFramePr>
+              <a:graphicFrameLocks xmlns:a="http://schemas.openxmlformats.org/drawingml/2006/main" noChangeAspect="1"/>
+            </wp:cNvGraphicFramePr>
+            <a:graphic xmlns:a="http://schemas.openxmlformats.org/drawingml/2006/main">
+              <a:graphicData uri="http://schemas.openxmlformats.org/drawingml/2006/picture">
+                <pic:pic xmlns:pic="http://schemas.openxmlformats.org/drawingml/2006/picture">
+                  <pic:nvPicPr>
+                    <pic:cNvPr id="1" name=""/>
+                    <pic:cNvPicPr/>
+                  </pic:nvPicPr>
+                  <pic:blipFill rotWithShape="1">
+                    <a:blip r:embed="rId15"/>
+                    <a:srcRect b="4997"/>
+                    <a:stretch/>
+                  </pic:blipFill>
+                  <pic:spPr bwMode="auto">
+                    <a:xfrm>
+                      <a:off x="0" y="0"/>
+                      <a:ext cx="4212505" cy="2420090"/>
+                    </a:xfrm>
+                    <a:prstGeom prst="rect">
+                      <a:avLst/>
+                    </a:prstGeom>
+                    <a:ln>
+                      <a:noFill/>
+                    </a:ln>
+                    <a:extLst>
+                      <a:ext uri="{53640926-AAD7-44D8-BBD7-CCE9431645EC}">
+                        <a14:shadowObscured xmlns:a14="http://schemas.microsoft.com/office/drawing/2010/main"/>
+                      </a:ext>
+                    </a:extLst>
+                  </pic:spPr>
+                </pic:pic>
+              </a:graphicData>
+            </a:graphic>
+          </wp:inline>
+        </w:drawing>
+      </w:r>
+    </w:p>
+    <w:p>
+      <w:r>
+        <w:rPr>
+          <w:noProof/>
+          <w:lang w:eastAsia="nl-BE"/>
+        </w:rPr>
+        <w:drawing>
+          <wp:inline distT="0" distB="0" distL="0" distR="0" wp14:anchorId="0A3F72B0" wp14:editId="3F1F92EB">
+            <wp:extent cx="4226944" cy="1871187"/>
+            <wp:effectExtent l="0" t="0" r="2540" b="0"/>
+            <wp:docPr id="9" name="Picture 9"/>
+            <wp:cNvGraphicFramePr>
+              <a:graphicFrameLocks xmlns:a="http://schemas.openxmlformats.org/drawingml/2006/main" noChangeAspect="1"/>
+            </wp:cNvGraphicFramePr>
+            <a:graphic xmlns:a="http://schemas.openxmlformats.org/drawingml/2006/main">
+              <a:graphicData uri="http://schemas.openxmlformats.org/drawingml/2006/picture">
+                <pic:pic xmlns:pic="http://schemas.openxmlformats.org/drawingml/2006/picture">
+                  <pic:nvPicPr>
+                    <pic:cNvPr id="1" name=""/>
+                    <pic:cNvPicPr/>
+                  </pic:nvPicPr>
+                  <pic:blipFill>
+                    <a:blip r:embed="rId16"/>
+                    <a:stretch>
+                      <a:fillRect/>
+                    </a:stretch>
+                  </pic:blipFill>
+                  <pic:spPr>
+                    <a:xfrm>
+                      <a:off x="0" y="0"/>
+                      <a:ext cx="4335341" cy="1919172"/>
+                    </a:xfrm>
+                    <a:prstGeom prst="rect">
+                      <a:avLst/>
+                    </a:prstGeom>
+                  </pic:spPr>
+                </pic:pic>
+              </a:graphicData>
+            </a:graphic>
+          </wp:inline>
+        </w:drawing>
+      </w:r>
+    </w:p>
+    <w:p>
+      <w:pPr>
+        <w:pStyle w:val="Heading2"/>
+      </w:pPr>
+      <w:r>
+        <w:lastRenderedPageBreak/>
+        <w:t>Tekstbestanden lezen</w:t>
+      </w:r>
+    </w:p>
+    <w:p>
+      <w:r>
+        <w:t xml:space="preserve">De klasse </w:t>
+      </w:r>
+      <w:proofErr w:type="spellStart"/>
+      <w:r>
+        <w:rPr>
+          <w:rFonts w:ascii="Courier New" w:hAnsi="Courier New" w:cs="Courier New"/>
+        </w:rPr>
+        <w:t>Path</w:t>
+      </w:r>
+      <w:proofErr w:type="spellEnd"/>
+      <w:r>
+        <w:t xml:space="preserve"> stelt een file of directory in het onderliggend filesysteem voor. </w:t>
+      </w:r>
+      <w:proofErr w:type="spellStart"/>
+      <w:r>
+        <w:rPr>
+          <w:rFonts w:ascii="Courier New" w:hAnsi="Courier New" w:cs="Courier New"/>
+        </w:rPr>
+        <w:t>Path</w:t>
+      </w:r>
+      <w:proofErr w:type="spellEnd"/>
+      <w:r>
+        <w:t xml:space="preserve"> heeft geen publieke </w:t>
+      </w:r>
+      <w:proofErr w:type="spellStart"/>
+      <w:r>
+        <w:t>constructor</w:t>
+      </w:r>
+      <w:proofErr w:type="spellEnd"/>
+      <w:r>
+        <w:t xml:space="preserve">, er kan dus geen object gecreëerd worden met </w:t>
+      </w:r>
+      <w:r>
+        <w:rPr>
+          <w:rFonts w:ascii="Courier New" w:hAnsi="Courier New" w:cs="Courier New"/>
+        </w:rPr>
+        <w:t>new</w:t>
+      </w:r>
+      <w:r>
+        <w:t>.</w:t>
+      </w:r>
+    </w:p>
+    <w:p>
+      <w:pPr>
+        <w:pStyle w:val="Syntax"/>
+        <w:rPr>
+          <w:lang w:val="en-US"/>
+        </w:rPr>
+      </w:pPr>
+      <w:r>
+        <w:rPr>
+          <w:lang w:val="en-US"/>
+        </w:rPr>
+        <w:t xml:space="preserve">Path </w:t>
+      </w:r>
+      <w:proofErr w:type="spellStart"/>
+      <w:r>
+        <w:rPr>
+          <w:lang w:val="en-US"/>
+        </w:rPr>
+        <w:t>myFile</w:t>
+      </w:r>
+      <w:proofErr w:type="spellEnd"/>
+      <w:r>
+        <w:rPr>
+          <w:lang w:val="en-US"/>
+        </w:rPr>
+        <w:t xml:space="preserve"> = </w:t>
+      </w:r>
+      <w:proofErr w:type="spellStart"/>
+      <w:proofErr w:type="gramStart"/>
+      <w:r>
+        <w:rPr>
+          <w:lang w:val="en-US"/>
+        </w:rPr>
+        <w:t>Paths.</w:t>
+      </w:r>
+      <w:r>
+        <w:rPr>
+          <w:i/>
+          <w:lang w:val="en-US"/>
+        </w:rPr>
+        <w:t>get</w:t>
+      </w:r>
+      <w:proofErr w:type="spellEnd"/>
+      <w:r>
+        <w:rPr>
+          <w:lang w:val="en-US"/>
+        </w:rPr>
+        <w:t>(</w:t>
+      </w:r>
+      <w:proofErr w:type="gramEnd"/>
+      <w:r>
+        <w:rPr>
+          <w:lang w:val="en-US"/>
+        </w:rPr>
+        <w:t>“</w:t>
+      </w:r>
+      <w:r>
+        <w:rPr>
+          <w:b/>
+          <w:color w:val="00B050"/>
+          <w:lang w:val="en-US"/>
+        </w:rPr>
+        <w:t>resources</w:t>
+      </w:r>
+      <w:r>
+        <w:rPr>
+          <w:lang w:val="en-US"/>
+        </w:rPr>
+        <w:t>\\</w:t>
+      </w:r>
+      <w:r>
+        <w:rPr>
+          <w:b/>
+          <w:color w:val="00B050"/>
+          <w:lang w:val="en-US"/>
+        </w:rPr>
+        <w:t>myfile.txt</w:t>
+      </w:r>
+      <w:r>
+        <w:rPr>
+          <w:lang w:val="en-US"/>
+        </w:rPr>
+        <w:t>”);</w:t>
+      </w:r>
+    </w:p>
+    <w:p>
+      <w:pPr>
+        <w:pStyle w:val="NoSpacing"/>
+      </w:pPr>
+      <w:r>
+        <w:t xml:space="preserve">De klasse </w:t>
+      </w:r>
+      <w:r>
+        <w:rPr>
+          <w:rFonts w:ascii="Courier New" w:hAnsi="Courier New" w:cs="Courier New"/>
+        </w:rPr>
+        <w:t>Files</w:t>
+      </w:r>
+      <w:r>
+        <w:t xml:space="preserve"> bevat </w:t>
+      </w:r>
+      <w:proofErr w:type="spellStart"/>
+      <w:r>
+        <w:t>static</w:t>
+      </w:r>
+      <w:proofErr w:type="spellEnd"/>
+      <w:r>
+        <w:t xml:space="preserve"> methodes om met een </w:t>
+      </w:r>
+      <w:proofErr w:type="spellStart"/>
+      <w:r>
+        <w:rPr>
+          <w:rFonts w:ascii="Courier New" w:hAnsi="Courier New" w:cs="Courier New"/>
+        </w:rPr>
+        <w:t>Path</w:t>
+      </w:r>
+      <w:proofErr w:type="spellEnd"/>
+      <w:r>
+        <w:t xml:space="preserve"> object iets te doen.</w:t>
+      </w:r>
+    </w:p>
+    <w:p>
+      <w:pPr>
+        <w:pStyle w:val="Syntax"/>
+        <w:rPr>
+          <w:lang w:val="en-US"/>
+        </w:rPr>
+      </w:pPr>
+      <w:r>
+        <w:rPr>
+          <w:lang w:val="en-US"/>
+        </w:rPr>
+        <w:t xml:space="preserve">Path </w:t>
+      </w:r>
+      <w:proofErr w:type="spellStart"/>
+      <w:r>
+        <w:rPr>
+          <w:lang w:val="en-US"/>
+        </w:rPr>
+        <w:t>myFile</w:t>
+      </w:r>
+      <w:proofErr w:type="spellEnd"/>
+      <w:r>
+        <w:rPr>
+          <w:lang w:val="en-US"/>
+        </w:rPr>
+        <w:t xml:space="preserve"> = </w:t>
+      </w:r>
+      <w:proofErr w:type="spellStart"/>
+      <w:proofErr w:type="gramStart"/>
+      <w:r>
+        <w:rPr>
+          <w:lang w:val="en-US"/>
+        </w:rPr>
+        <w:t>Paths.</w:t>
+      </w:r>
+      <w:r>
+        <w:rPr>
+          <w:i/>
+          <w:lang w:val="en-US"/>
+        </w:rPr>
+        <w:t>get</w:t>
+      </w:r>
+      <w:proofErr w:type="spellEnd"/>
+      <w:r>
+        <w:rPr>
+          <w:lang w:val="en-US"/>
+        </w:rPr>
+        <w:t>(</w:t>
+      </w:r>
+      <w:proofErr w:type="gramEnd"/>
+      <w:r>
+        <w:rPr>
+          <w:lang w:val="en-US"/>
+        </w:rPr>
+        <w:t>“</w:t>
+      </w:r>
+      <w:r>
+        <w:rPr>
+          <w:b/>
+          <w:color w:val="00B050"/>
+          <w:lang w:val="en-US"/>
+        </w:rPr>
+        <w:t>myfile.txt</w:t>
+      </w:r>
+      <w:r>
+        <w:rPr>
+          <w:lang w:val="en-US"/>
+        </w:rPr>
+        <w:t>”);</w:t>
+      </w:r>
+      <w:r>
+        <w:rPr>
+          <w:lang w:val="en-US"/>
+        </w:rPr>
+        <w:br/>
+      </w:r>
+      <w:r>
+        <w:rPr>
+          <w:lang w:val="en-US"/>
+        </w:rPr>
+        <w:t>if (!</w:t>
+      </w:r>
+      <w:proofErr w:type="spellStart"/>
+      <w:r>
+        <w:rPr>
+          <w:lang w:val="en-US"/>
+        </w:rPr>
+        <w:t>Files.</w:t>
+      </w:r>
+      <w:r>
+        <w:rPr>
+          <w:i/>
+          <w:lang w:val="en-US"/>
+        </w:rPr>
+        <w:t>exists</w:t>
+      </w:r>
+      <w:proofErr w:type="spellEnd"/>
+      <w:r>
+        <w:rPr>
+          <w:lang w:val="en-US"/>
+        </w:rPr>
+        <w:t>(</w:t>
+      </w:r>
+      <w:proofErr w:type="spellStart"/>
+      <w:r>
+        <w:rPr>
+          <w:lang w:val="en-US"/>
+        </w:rPr>
+        <w:t>myFile</w:t>
+      </w:r>
+      <w:proofErr w:type="spellEnd"/>
+      <w:r>
+        <w:rPr>
+          <w:lang w:val="en-US"/>
+        </w:rPr>
+        <w:t>)){</w:t>
+      </w:r>
+      <w:r>
+        <w:rPr>
+          <w:lang w:val="en-US"/>
+        </w:rPr>
+        <w:br/>
+        <w:t xml:space="preserve"> </w:t>
+      </w:r>
+      <w:r>
+        <w:rPr>
+          <w:lang w:val="en-US"/>
+        </w:rPr>
+        <w:tab/>
+        <w:t>try {</w:t>
+      </w:r>
+      <w:r>
+        <w:rPr>
+          <w:lang w:val="en-US"/>
+        </w:rPr>
+        <w:br/>
+      </w:r>
+      <w:r>
+        <w:rPr>
+          <w:lang w:val="en-US"/>
+        </w:rPr>
+        <w:tab/>
+      </w:r>
+      <w:r>
+        <w:rPr>
+          <w:lang w:val="en-US"/>
+        </w:rPr>
+        <w:tab/>
+      </w:r>
+      <w:proofErr w:type="spellStart"/>
+      <w:r>
+        <w:rPr>
+          <w:lang w:val="en-US"/>
+        </w:rPr>
+        <w:t>Files.</w:t>
+      </w:r>
+      <w:r>
+        <w:rPr>
+          <w:lang w:val="en-US"/>
+        </w:rPr>
+        <w:t>createFile</w:t>
+      </w:r>
+      <w:proofErr w:type="spellEnd"/>
+      <w:r>
+        <w:rPr>
+          <w:lang w:val="en-US"/>
+        </w:rPr>
+        <w:t>(</w:t>
+      </w:r>
+      <w:proofErr w:type="spellStart"/>
+      <w:r>
+        <w:rPr>
+          <w:lang w:val="en-US"/>
+        </w:rPr>
+        <w:t>myFile</w:t>
+      </w:r>
+      <w:proofErr w:type="spellEnd"/>
+      <w:r>
+        <w:rPr>
+          <w:lang w:val="en-US"/>
+        </w:rPr>
+        <w:t>);</w:t>
+      </w:r>
+      <w:r>
+        <w:rPr>
+          <w:lang w:val="en-US"/>
+        </w:rPr>
+        <w:br/>
+      </w:r>
+      <w:r>
+        <w:rPr>
+          <w:lang w:val="en-US"/>
+        </w:rPr>
+        <w:tab/>
+        <w:t>} catch (</w:t>
+      </w:r>
+      <w:proofErr w:type="spellStart"/>
+      <w:r>
+        <w:rPr>
+          <w:lang w:val="en-US"/>
+        </w:rPr>
+        <w:t>IOException</w:t>
+      </w:r>
+      <w:proofErr w:type="spellEnd"/>
+      <w:r>
+        <w:rPr>
+          <w:lang w:val="en-US"/>
+        </w:rPr>
+        <w:t xml:space="preserve"> </w:t>
+      </w:r>
+      <w:proofErr w:type="spellStart"/>
+      <w:r>
+        <w:rPr>
+          <w:lang w:val="en-US"/>
+        </w:rPr>
+        <w:t>ioe</w:t>
+      </w:r>
+      <w:proofErr w:type="spellEnd"/>
+      <w:r>
+        <w:rPr>
+          <w:lang w:val="en-US"/>
+        </w:rPr>
+        <w:t>) {</w:t>
+      </w:r>
+      <w:r>
+        <w:rPr>
+          <w:lang w:val="en-US"/>
+        </w:rPr>
+        <w:br/>
+        <w:t xml:space="preserve"> </w:t>
+      </w:r>
+      <w:r>
+        <w:rPr>
+          <w:lang w:val="en-US"/>
+        </w:rPr>
+        <w:tab/>
+      </w:r>
+      <w:r>
+        <w:rPr>
+          <w:lang w:val="en-US"/>
+        </w:rPr>
+        <w:tab/>
+        <w:t>//</w:t>
+      </w:r>
+      <w:proofErr w:type="spellStart"/>
+      <w:r>
+        <w:rPr>
+          <w:lang w:val="en-US"/>
+        </w:rPr>
+        <w:t>afhandeling</w:t>
+      </w:r>
+      <w:proofErr w:type="spellEnd"/>
+      <w:r>
+        <w:rPr>
+          <w:lang w:val="en-US"/>
+        </w:rPr>
+        <w:br/>
+      </w:r>
+      <w:r>
+        <w:rPr>
+          <w:lang w:val="en-US"/>
+        </w:rPr>
+        <w:tab/>
+        <w:t xml:space="preserve">} </w:t>
+      </w:r>
+      <w:r>
+        <w:rPr>
+          <w:lang w:val="en-US"/>
+        </w:rPr>
+        <w:tab/>
+      </w:r>
+      <w:r>
+        <w:rPr>
+          <w:lang w:val="en-US"/>
+        </w:rPr>
+        <w:br/>
+        <w:t>}</w:t>
+      </w:r>
+    </w:p>
+    <w:tbl>
+      <w:tblPr>
+        <w:tblStyle w:val="TableGrid"/>
+        <w:tblW w:w="0" w:type="auto"/>
+        <w:tblBorders>
+          <w:top w:val="none" w:sz="0" w:space="0" w:color="auto"/>
+          <w:left w:val="none" w:sz="0" w:space="0" w:color="auto"/>
+          <w:bottom w:val="none" w:sz="0" w:space="0" w:color="auto"/>
+          <w:right w:val="none" w:sz="0" w:space="0" w:color="auto"/>
+          <w:insideH w:val="none" w:sz="0" w:space="0" w:color="auto"/>
+          <w:insideV w:val="none" w:sz="0" w:space="0" w:color="auto"/>
+        </w:tblBorders>
+        <w:tblLook w:val="04A0" w:firstRow="1" w:lastRow="0" w:firstColumn="1" w:lastColumn="0" w:noHBand="0" w:noVBand="1"/>
+      </w:tblPr>
+      <w:tblGrid>
+        <w:gridCol w:w="6037"/>
+        <w:gridCol w:w="3035"/>
+      </w:tblGrid>
+      <w:tr>
+        <w:tc>
+          <w:tcPr>
+            <w:tcW w:w="4531" w:type="dxa"/>
+          </w:tcPr>
+          <w:p>
+            <w:pPr>
+              <w:rPr>
+                <w:lang w:val="en-US"/>
+              </w:rPr>
+            </w:pPr>
+            <w:r>
+              <w:rPr>
+                <w:noProof/>
+                <w:lang w:eastAsia="nl-BE"/>
+              </w:rPr>
+              <w:drawing>
+                <wp:inline distT="0" distB="0" distL="0" distR="0" wp14:anchorId="1D934244" wp14:editId="3561F735">
+                  <wp:extent cx="3683479" cy="1461999"/>
+                  <wp:effectExtent l="0" t="0" r="0" b="5080"/>
+                  <wp:docPr id="10" name="Picture 10"/>
+                  <wp:cNvGraphicFramePr>
+                    <a:graphicFrameLocks xmlns:a="http://schemas.openxmlformats.org/drawingml/2006/main" noChangeAspect="1"/>
+                  </wp:cNvGraphicFramePr>
+                  <a:graphic xmlns:a="http://schemas.openxmlformats.org/drawingml/2006/main">
+                    <a:graphicData uri="http://schemas.openxmlformats.org/drawingml/2006/picture">
+                      <pic:pic xmlns:pic="http://schemas.openxmlformats.org/drawingml/2006/picture">
+                        <pic:nvPicPr>
+                          <pic:cNvPr id="1" name=""/>
+                          <pic:cNvPicPr/>
+                        </pic:nvPicPr>
+                        <pic:blipFill>
+                          <a:blip r:embed="rId17"/>
+                          <a:stretch>
+                            <a:fillRect/>
+                          </a:stretch>
+                        </pic:blipFill>
+                        <pic:spPr>
+                          <a:xfrm>
+                            <a:off x="0" y="0"/>
+                            <a:ext cx="3723233" cy="1477777"/>
+                          </a:xfrm>
+                          <a:prstGeom prst="rect">
+                            <a:avLst/>
+                          </a:prstGeom>
+                        </pic:spPr>
+                      </pic:pic>
+                    </a:graphicData>
+                  </a:graphic>
+                </wp:inline>
+              </w:drawing>
+            </w:r>
+          </w:p>
+        </w:tc>
+        <w:tc>
+          <w:tcPr>
+            <w:tcW w:w="4531" w:type="dxa"/>
+          </w:tcPr>
+          <w:p>
+            <w:r>
+              <w:t xml:space="preserve">De eerste regel van een tekstbestand </w:t>
+            </w:r>
+            <w:r>
+              <w:t>inlezen.</w:t>
+            </w:r>
+          </w:p>
+        </w:tc>
+      </w:tr>
+      <w:tr>
+        <w:tc>
+          <w:tcPr>
+            <w:tcW w:w="4531" w:type="dxa"/>
+          </w:tcPr>
+          <w:p>
+            <w:pPr>
+              <w:rPr>
+                <w:lang w:val="en-US"/>
+              </w:rPr>
+            </w:pPr>
+            <w:r>
+              <w:rPr>
+                <w:noProof/>
+                <w:lang w:eastAsia="nl-BE"/>
+              </w:rPr>
+              <w:drawing>
+                <wp:inline distT="0" distB="0" distL="0" distR="0" wp14:anchorId="52EDDA2D" wp14:editId="09D7D8A7">
+                  <wp:extent cx="3696564" cy="2838090"/>
+                  <wp:effectExtent l="0" t="0" r="0" b="635"/>
+                  <wp:docPr id="11" name="Picture 11"/>
+                  <wp:cNvGraphicFramePr>
+                    <a:graphicFrameLocks xmlns:a="http://schemas.openxmlformats.org/drawingml/2006/main" noChangeAspect="1"/>
+                  </wp:cNvGraphicFramePr>
+                  <a:graphic xmlns:a="http://schemas.openxmlformats.org/drawingml/2006/main">
+                    <a:graphicData uri="http://schemas.openxmlformats.org/drawingml/2006/picture">
+                      <pic:pic xmlns:pic="http://schemas.openxmlformats.org/drawingml/2006/picture">
+                        <pic:nvPicPr>
+                          <pic:cNvPr id="1" name=""/>
+                          <pic:cNvPicPr/>
+                        </pic:nvPicPr>
+                        <pic:blipFill>
+                          <a:blip r:embed="rId18"/>
+                          <a:stretch>
+                            <a:fillRect/>
+                          </a:stretch>
+                        </pic:blipFill>
+                        <pic:spPr>
+                          <a:xfrm>
+                            <a:off x="0" y="0"/>
+                            <a:ext cx="3766153" cy="2891518"/>
+                          </a:xfrm>
+                          <a:prstGeom prst="rect">
+                            <a:avLst/>
+                          </a:prstGeom>
+                        </pic:spPr>
+                      </pic:pic>
+                    </a:graphicData>
+                  </a:graphic>
+                </wp:inline>
+              </w:drawing>
+            </w:r>
+          </w:p>
+        </w:tc>
+        <w:tc>
+          <w:tcPr>
+            <w:tcW w:w="4531" w:type="dxa"/>
+          </w:tcPr>
+          <w:p>
+            <w:r>
+              <w:t>Een tekstbestand blijven uitlezen zolang er regels tekst in voorkomen.</w:t>
+            </w:r>
+          </w:p>
+          <w:p/>
+          <w:p>
+            <w:r>
+              <w:rPr>
+                <w:rFonts w:ascii="FontAwesome" w:hAnsi="FontAwesome"/>
+                <w:b/>
+                <w:color w:val="ED7D31" w:themeColor="accent2"/>
+                <w:lang w:val="en-US"/>
+              </w:rPr>
+              <w:t></w:t>
+            </w:r>
+            <w:r>
+              <w:rPr>
+                <w:rFonts w:ascii="FontAwesome" w:hAnsi="FontAwesome"/>
+                <w:b/>
+                <w:color w:val="ED7D31" w:themeColor="accent2"/>
+              </w:rPr>
+              <w:t xml:space="preserve"> </w:t>
+            </w:r>
+            <w:r>
+              <w:t xml:space="preserve">Indien men </w:t>
+            </w:r>
+            <w:r>
+              <w:rPr>
+                <w:rFonts w:ascii="Courier New" w:hAnsi="Courier New" w:cs="Courier New"/>
+              </w:rPr>
+              <w:t>Scanner</w:t>
+            </w:r>
+            <w:r>
+              <w:t xml:space="preserve"> gebruikt in combinatie met bestanden is het belangrijk de </w:t>
+            </w:r>
+            <w:r>
+              <w:rPr>
+                <w:rFonts w:ascii="Courier New" w:hAnsi="Courier New" w:cs="Courier New"/>
+              </w:rPr>
+              <w:t>Scanner</w:t>
+            </w:r>
+            <w:r>
+              <w:t xml:space="preserve"> af te sluiten na gebruik. Anders kan dit een negatieve invloed hebben op de </w:t>
+            </w:r>
+            <w:proofErr w:type="spellStart"/>
+            <w:r>
+              <w:t>performantie</w:t>
+            </w:r>
+            <w:proofErr w:type="spellEnd"/>
+            <w:r>
+              <w:t>.</w:t>
+            </w:r>
+          </w:p>
+        </w:tc>
+      </w:tr>
+    </w:tbl>
+    <w:p/>
+    <w:p>
+      <w:pPr>
+        <w:pStyle w:val="Heading4"/>
+        <w:rPr>
+          <w:lang w:val="en-US"/>
+        </w:rPr>
+      </w:pPr>
+      <w:proofErr w:type="spellStart"/>
+      <w:r>
+        <w:rPr>
+          <w:lang w:val="en-US"/>
+        </w:rPr>
+        <w:lastRenderedPageBreak/>
+        <w:t>Efficiënter</w:t>
+      </w:r>
+      <w:proofErr w:type="spellEnd"/>
+      <w:r>
+        <w:rPr>
+          <w:lang w:val="en-US"/>
+        </w:rPr>
+        <w:t xml:space="preserve"> via “try with resources”</w:t>
+      </w:r>
+    </w:p>
+    <w:tbl>
+      <w:tblPr>
+        <w:tblStyle w:val="TableGrid"/>
+        <w:tblW w:w="0" w:type="auto"/>
+        <w:tblLook w:val="04A0" w:firstRow="1" w:lastRow="0" w:firstColumn="1" w:lastColumn="0" w:noHBand="0" w:noVBand="1"/>
+      </w:tblPr>
+      <w:tblGrid>
+        <w:gridCol w:w="6126"/>
+        <w:gridCol w:w="2936"/>
+      </w:tblGrid>
+      <w:tr>
+        <w:tc>
+          <w:tcPr>
+            <w:tcW w:w="4531" w:type="dxa"/>
+          </w:tcPr>
+          <w:p>
+            <w:pPr>
+              <w:rPr>
+                <w:lang w:val="en-US"/>
+              </w:rPr>
+            </w:pPr>
+            <w:r>
+              <w:rPr>
+                <w:noProof/>
+                <w:lang w:eastAsia="nl-BE"/>
+              </w:rPr>
+              <w:drawing>
+                <wp:inline distT="0" distB="0" distL="0" distR="0" wp14:anchorId="16584719" wp14:editId="53AC4AAB">
+                  <wp:extent cx="3743864" cy="1592132"/>
+                  <wp:effectExtent l="0" t="0" r="9525" b="8255"/>
+                  <wp:docPr id="12" name="Picture 12"/>
+                  <wp:cNvGraphicFramePr>
+                    <a:graphicFrameLocks xmlns:a="http://schemas.openxmlformats.org/drawingml/2006/main" noChangeAspect="1"/>
+                  </wp:cNvGraphicFramePr>
+                  <a:graphic xmlns:a="http://schemas.openxmlformats.org/drawingml/2006/main">
+                    <a:graphicData uri="http://schemas.openxmlformats.org/drawingml/2006/picture">
+                      <pic:pic xmlns:pic="http://schemas.openxmlformats.org/drawingml/2006/picture">
+                        <pic:nvPicPr>
+                          <pic:cNvPr id="1" name=""/>
+                          <pic:cNvPicPr/>
+                        </pic:nvPicPr>
+                        <pic:blipFill>
+                          <a:blip r:embed="rId19"/>
+                          <a:stretch>
+                            <a:fillRect/>
+                          </a:stretch>
+                        </pic:blipFill>
+                        <pic:spPr>
+                          <a:xfrm>
+                            <a:off x="0" y="0"/>
+                            <a:ext cx="3782129" cy="1608405"/>
+                          </a:xfrm>
+                          <a:prstGeom prst="rect">
+                            <a:avLst/>
+                          </a:prstGeom>
+                        </pic:spPr>
+                      </pic:pic>
+                    </a:graphicData>
+                  </a:graphic>
+                </wp:inline>
+              </w:drawing>
+            </w:r>
+          </w:p>
+        </w:tc>
+        <w:tc>
+          <w:tcPr>
+            <w:tcW w:w="4531" w:type="dxa"/>
+          </w:tcPr>
+          <w:p>
+            <w:r>
+              <w:t xml:space="preserve">Java zal automatisch zorgen dat de </w:t>
+            </w:r>
+            <w:bookmarkStart w:id="0" w:name="_GoBack"/>
+            <w:r>
+              <w:rPr>
+                <w:rFonts w:ascii="Courier New" w:hAnsi="Courier New" w:cs="Courier New"/>
+              </w:rPr>
+              <w:t>Scanner</w:t>
+            </w:r>
+            <w:r>
+              <w:t xml:space="preserve"> </w:t>
+            </w:r>
+            <w:bookmarkEnd w:id="0"/>
+            <w:r>
+              <w:t xml:space="preserve">afgesloten wordt (geen close methode en geen </w:t>
+            </w:r>
+            <w:proofErr w:type="spellStart"/>
+            <w:r>
+              <w:t>finally</w:t>
+            </w:r>
+            <w:proofErr w:type="spellEnd"/>
+            <w:r>
+              <w:t xml:space="preserve"> block meer nodig).</w:t>
+            </w:r>
+          </w:p>
+        </w:tc>
+      </w:tr>
+    </w:tbl>
+    <w:p/>
+    <w:p/>
     <w:p/>
     <w:sectPr>
-      <w:footerReference w:type="default" r:id="rId15"/>
+      <w:footerReference w:type="default" r:id="rId20"/>
       <w:pgSz w:w="11906" w:h="16838"/>
       <w:pgMar w:top="1417" w:right="1417" w:bottom="1417" w:left="1417" w:header="708" w:footer="708" w:gutter="0"/>
       <w:cols w:space="708"/>
@@ -7238,7 +8886,7 @@
         <w:rFonts w:ascii="Courier New" w:hAnsi="Courier New" w:cs="Courier New"/>
         <w:noProof/>
       </w:rPr>
-      <w:t>10</w:t>
+      <w:t>12</w:t>
     </w:r>
     <w:r>
       <w:rPr>
@@ -8836,6 +10484,119 @@
     </w:lvl>
   </w:abstractNum>
   <w:abstractNum w:abstractNumId="13" w15:restartNumberingAfterBreak="0">
+    <w:nsid w:val="2BA40047"/>
+    <w:multiLevelType w:val="hybridMultilevel"/>
+    <w:tmpl w:val="8BC0CAB8"/>
+    <w:lvl w:ilvl="0" w:tplc="08130001">
+      <w:start w:val="1"/>
+      <w:numFmt w:val="bullet"/>
+      <w:lvlText w:val=""/>
+      <w:lvlJc w:val="left"/>
+      <w:pPr>
+        <w:ind w:left="720" w:hanging="360"/>
+      </w:pPr>
+      <w:rPr>
+        <w:rFonts w:ascii="Symbol" w:hAnsi="Symbol" w:hint="default"/>
+      </w:rPr>
+    </w:lvl>
+    <w:lvl w:ilvl="1" w:tplc="08130003" w:tentative="1">
+      <w:start w:val="1"/>
+      <w:numFmt w:val="bullet"/>
+      <w:lvlText w:val="o"/>
+      <w:lvlJc w:val="left"/>
+      <w:pPr>
+        <w:ind w:left="1440" w:hanging="360"/>
+      </w:pPr>
+      <w:rPr>
+        <w:rFonts w:ascii="Courier New" w:hAnsi="Courier New" w:cs="Courier New" w:hint="default"/>
+      </w:rPr>
+    </w:lvl>
+    <w:lvl w:ilvl="2" w:tplc="08130005" w:tentative="1">
+      <w:start w:val="1"/>
+      <w:numFmt w:val="bullet"/>
+      <w:lvlText w:val=""/>
+      <w:lvlJc w:val="left"/>
+      <w:pPr>
+        <w:ind w:left="2160" w:hanging="360"/>
+      </w:pPr>
+      <w:rPr>
+        <w:rFonts w:ascii="Wingdings" w:hAnsi="Wingdings" w:hint="default"/>
+      </w:rPr>
+    </w:lvl>
+    <w:lvl w:ilvl="3" w:tplc="08130001" w:tentative="1">
+      <w:start w:val="1"/>
+      <w:numFmt w:val="bullet"/>
+      <w:lvlText w:val=""/>
+      <w:lvlJc w:val="left"/>
+      <w:pPr>
+        <w:ind w:left="2880" w:hanging="360"/>
+      </w:pPr>
+      <w:rPr>
+        <w:rFonts w:ascii="Symbol" w:hAnsi="Symbol" w:hint="default"/>
+      </w:rPr>
+    </w:lvl>
+    <w:lvl w:ilvl="4" w:tplc="08130003" w:tentative="1">
+      <w:start w:val="1"/>
+      <w:numFmt w:val="bullet"/>
+      <w:lvlText w:val="o"/>
+      <w:lvlJc w:val="left"/>
+      <w:pPr>
+        <w:ind w:left="3600" w:hanging="360"/>
+      </w:pPr>
+      <w:rPr>
+        <w:rFonts w:ascii="Courier New" w:hAnsi="Courier New" w:cs="Courier New" w:hint="default"/>
+      </w:rPr>
+    </w:lvl>
+    <w:lvl w:ilvl="5" w:tplc="08130005" w:tentative="1">
+      <w:start w:val="1"/>
+      <w:numFmt w:val="bullet"/>
+      <w:lvlText w:val=""/>
+      <w:lvlJc w:val="left"/>
+      <w:pPr>
+        <w:ind w:left="4320" w:hanging="360"/>
+      </w:pPr>
+      <w:rPr>
+        <w:rFonts w:ascii="Wingdings" w:hAnsi="Wingdings" w:hint="default"/>
+      </w:rPr>
+    </w:lvl>
+    <w:lvl w:ilvl="6" w:tplc="08130001" w:tentative="1">
+      <w:start w:val="1"/>
+      <w:numFmt w:val="bullet"/>
+      <w:lvlText w:val=""/>
+      <w:lvlJc w:val="left"/>
+      <w:pPr>
+        <w:ind w:left="5040" w:hanging="360"/>
+      </w:pPr>
+      <w:rPr>
+        <w:rFonts w:ascii="Symbol" w:hAnsi="Symbol" w:hint="default"/>
+      </w:rPr>
+    </w:lvl>
+    <w:lvl w:ilvl="7" w:tplc="08130003" w:tentative="1">
+      <w:start w:val="1"/>
+      <w:numFmt w:val="bullet"/>
+      <w:lvlText w:val="o"/>
+      <w:lvlJc w:val="left"/>
+      <w:pPr>
+        <w:ind w:left="5760" w:hanging="360"/>
+      </w:pPr>
+      <w:rPr>
+        <w:rFonts w:ascii="Courier New" w:hAnsi="Courier New" w:cs="Courier New" w:hint="default"/>
+      </w:rPr>
+    </w:lvl>
+    <w:lvl w:ilvl="8" w:tplc="08130005" w:tentative="1">
+      <w:start w:val="1"/>
+      <w:numFmt w:val="bullet"/>
+      <w:lvlText w:val=""/>
+      <w:lvlJc w:val="left"/>
+      <w:pPr>
+        <w:ind w:left="6480" w:hanging="360"/>
+      </w:pPr>
+      <w:rPr>
+        <w:rFonts w:ascii="Wingdings" w:hAnsi="Wingdings" w:hint="default"/>
+      </w:rPr>
+    </w:lvl>
+  </w:abstractNum>
+  <w:abstractNum w:abstractNumId="14" w15:restartNumberingAfterBreak="0">
     <w:nsid w:val="2FEC24DE"/>
     <w:multiLevelType w:val="hybridMultilevel"/>
     <w:tmpl w:val="19F08DDA"/>
@@ -8924,7 +10685,7 @@
       </w:pPr>
     </w:lvl>
   </w:abstractNum>
-  <w:abstractNum w:abstractNumId="14" w15:restartNumberingAfterBreak="0">
+  <w:abstractNum w:abstractNumId="15" w15:restartNumberingAfterBreak="0">
     <w:nsid w:val="384E5887"/>
     <w:multiLevelType w:val="hybridMultilevel"/>
     <w:tmpl w:val="D924B73E"/>
@@ -9037,7 +10798,7 @@
       </w:rPr>
     </w:lvl>
   </w:abstractNum>
-  <w:abstractNum w:abstractNumId="15" w15:restartNumberingAfterBreak="0">
+  <w:abstractNum w:abstractNumId="16" w15:restartNumberingAfterBreak="0">
     <w:nsid w:val="3CEF536E"/>
     <w:multiLevelType w:val="multilevel"/>
     <w:tmpl w:val="D0502690"/>
@@ -9186,7 +10947,7 @@
       </w:rPr>
     </w:lvl>
   </w:abstractNum>
-  <w:abstractNum w:abstractNumId="16" w15:restartNumberingAfterBreak="0">
+  <w:abstractNum w:abstractNumId="17" w15:restartNumberingAfterBreak="0">
     <w:nsid w:val="3D494752"/>
     <w:multiLevelType w:val="hybridMultilevel"/>
     <w:tmpl w:val="9EF0C58A"/>
@@ -9275,7 +11036,7 @@
       </w:pPr>
     </w:lvl>
   </w:abstractNum>
-  <w:abstractNum w:abstractNumId="17" w15:restartNumberingAfterBreak="0">
+  <w:abstractNum w:abstractNumId="18" w15:restartNumberingAfterBreak="0">
     <w:nsid w:val="3D842ED8"/>
     <w:multiLevelType w:val="multilevel"/>
     <w:tmpl w:val="98C079D8"/>
@@ -9424,7 +11185,96 @@
       </w:rPr>
     </w:lvl>
   </w:abstractNum>
-  <w:abstractNum w:abstractNumId="18" w15:restartNumberingAfterBreak="0">
+  <w:abstractNum w:abstractNumId="19" w15:restartNumberingAfterBreak="0">
+    <w:nsid w:val="3EE400BB"/>
+    <w:multiLevelType w:val="hybridMultilevel"/>
+    <w:tmpl w:val="9EF0C58A"/>
+    <w:lvl w:ilvl="0" w:tplc="0813000F">
+      <w:start w:val="1"/>
+      <w:numFmt w:val="decimal"/>
+      <w:lvlText w:val="%1."/>
+      <w:lvlJc w:val="left"/>
+      <w:pPr>
+        <w:ind w:left="720" w:hanging="360"/>
+      </w:pPr>
+      <w:rPr>
+        <w:rFonts w:hint="default"/>
+      </w:rPr>
+    </w:lvl>
+    <w:lvl w:ilvl="1" w:tplc="08130019" w:tentative="1">
+      <w:start w:val="1"/>
+      <w:numFmt w:val="lowerLetter"/>
+      <w:lvlText w:val="%2."/>
+      <w:lvlJc w:val="left"/>
+      <w:pPr>
+        <w:ind w:left="1440" w:hanging="360"/>
+      </w:pPr>
+    </w:lvl>
+    <w:lvl w:ilvl="2" w:tplc="0813001B" w:tentative="1">
+      <w:start w:val="1"/>
+      <w:numFmt w:val="lowerRoman"/>
+      <w:lvlText w:val="%3."/>
+      <w:lvlJc w:val="right"/>
+      <w:pPr>
+        <w:ind w:left="2160" w:hanging="180"/>
+      </w:pPr>
+    </w:lvl>
+    <w:lvl w:ilvl="3" w:tplc="0813000F" w:tentative="1">
+      <w:start w:val="1"/>
+      <w:numFmt w:val="decimal"/>
+      <w:lvlText w:val="%4."/>
+      <w:lvlJc w:val="left"/>
+      <w:pPr>
+        <w:ind w:left="2880" w:hanging="360"/>
+      </w:pPr>
+    </w:lvl>
+    <w:lvl w:ilvl="4" w:tplc="08130019" w:tentative="1">
+      <w:start w:val="1"/>
+      <w:numFmt w:val="lowerLetter"/>
+      <w:lvlText w:val="%5."/>
+      <w:lvlJc w:val="left"/>
+      <w:pPr>
+        <w:ind w:left="3600" w:hanging="360"/>
+      </w:pPr>
+    </w:lvl>
+    <w:lvl w:ilvl="5" w:tplc="0813001B" w:tentative="1">
+      <w:start w:val="1"/>
+      <w:numFmt w:val="lowerRoman"/>
+      <w:lvlText w:val="%6."/>
+      <w:lvlJc w:val="right"/>
+      <w:pPr>
+        <w:ind w:left="4320" w:hanging="180"/>
+      </w:pPr>
+    </w:lvl>
+    <w:lvl w:ilvl="6" w:tplc="0813000F" w:tentative="1">
+      <w:start w:val="1"/>
+      <w:numFmt w:val="decimal"/>
+      <w:lvlText w:val="%7."/>
+      <w:lvlJc w:val="left"/>
+      <w:pPr>
+        <w:ind w:left="5040" w:hanging="360"/>
+      </w:pPr>
+    </w:lvl>
+    <w:lvl w:ilvl="7" w:tplc="08130019" w:tentative="1">
+      <w:start w:val="1"/>
+      <w:numFmt w:val="lowerLetter"/>
+      <w:lvlText w:val="%8."/>
+      <w:lvlJc w:val="left"/>
+      <w:pPr>
+        <w:ind w:left="5760" w:hanging="360"/>
+      </w:pPr>
+    </w:lvl>
+    <w:lvl w:ilvl="8" w:tplc="0813001B" w:tentative="1">
+      <w:start w:val="1"/>
+      <w:numFmt w:val="lowerRoman"/>
+      <w:lvlText w:val="%9."/>
+      <w:lvlJc w:val="right"/>
+      <w:pPr>
+        <w:ind w:left="6480" w:hanging="180"/>
+      </w:pPr>
+    </w:lvl>
+  </w:abstractNum>
+  <w:abstractNum w:abstractNumId="20" w15:restartNumberingAfterBreak="0">
     <w:nsid w:val="3F06140D"/>
     <w:multiLevelType w:val="hybridMultilevel"/>
     <w:tmpl w:val="B0367C7E"/>
@@ -9510,7 +11360,7 @@
       </w:pPr>
     </w:lvl>
   </w:abstractNum>
-  <w:abstractNum w:abstractNumId="19" w15:restartNumberingAfterBreak="0">
+  <w:abstractNum w:abstractNumId="21" w15:restartNumberingAfterBreak="0">
     <w:nsid w:val="4036103D"/>
     <w:multiLevelType w:val="hybridMultilevel"/>
     <w:tmpl w:val="5E04273E"/>
@@ -9623,7 +11473,7 @@
       </w:rPr>
     </w:lvl>
   </w:abstractNum>
-  <w:abstractNum w:abstractNumId="20" w15:restartNumberingAfterBreak="0">
+  <w:abstractNum w:abstractNumId="22" w15:restartNumberingAfterBreak="0">
     <w:nsid w:val="4363013F"/>
     <w:multiLevelType w:val="multilevel"/>
     <w:tmpl w:val="D444DE00"/>
@@ -9740,7 +11590,7 @@
       </w:pPr>
     </w:lvl>
   </w:abstractNum>
-  <w:abstractNum w:abstractNumId="21" w15:restartNumberingAfterBreak="0">
+  <w:abstractNum w:abstractNumId="23" w15:restartNumberingAfterBreak="0">
     <w:nsid w:val="4D4E6B9B"/>
     <w:multiLevelType w:val="multilevel"/>
     <w:tmpl w:val="E62E0C5A"/>
@@ -9853,7 +11703,7 @@
       </w:pPr>
     </w:lvl>
   </w:abstractNum>
-  <w:abstractNum w:abstractNumId="22" w15:restartNumberingAfterBreak="0">
+  <w:abstractNum w:abstractNumId="24" w15:restartNumberingAfterBreak="0">
     <w:nsid w:val="55D62B0F"/>
     <w:multiLevelType w:val="hybridMultilevel"/>
     <w:tmpl w:val="76EA5F12"/>
@@ -9942,7 +11792,7 @@
       </w:pPr>
     </w:lvl>
   </w:abstractNum>
-  <w:abstractNum w:abstractNumId="23" w15:restartNumberingAfterBreak="0">
+  <w:abstractNum w:abstractNumId="25" w15:restartNumberingAfterBreak="0">
     <w:nsid w:val="598E5DD8"/>
     <w:multiLevelType w:val="hybridMultilevel"/>
     <w:tmpl w:val="F04C3C00"/>
@@ -10055,7 +11905,7 @@
       </w:rPr>
     </w:lvl>
   </w:abstractNum>
-  <w:abstractNum w:abstractNumId="24" w15:restartNumberingAfterBreak="0">
+  <w:abstractNum w:abstractNumId="26" w15:restartNumberingAfterBreak="0">
     <w:nsid w:val="5CEC03D7"/>
     <w:multiLevelType w:val="hybridMultilevel"/>
     <w:tmpl w:val="EE1A043A"/>
@@ -10144,7 +11994,7 @@
       </w:pPr>
     </w:lvl>
   </w:abstractNum>
-  <w:abstractNum w:abstractNumId="25" w15:restartNumberingAfterBreak="0">
+  <w:abstractNum w:abstractNumId="27" w15:restartNumberingAfterBreak="0">
     <w:nsid w:val="62314E47"/>
     <w:multiLevelType w:val="multilevel"/>
     <w:tmpl w:val="7FC416BC"/>
@@ -10293,7 +12143,7 @@
       </w:rPr>
     </w:lvl>
   </w:abstractNum>
-  <w:abstractNum w:abstractNumId="26" w15:restartNumberingAfterBreak="0">
+  <w:abstractNum w:abstractNumId="28" w15:restartNumberingAfterBreak="0">
     <w:nsid w:val="635758E2"/>
     <w:multiLevelType w:val="multilevel"/>
     <w:tmpl w:val="4BAA1E34"/>
@@ -10406,7 +12256,7 @@
       </w:pPr>
     </w:lvl>
   </w:abstractNum>
-  <w:abstractNum w:abstractNumId="27" w15:restartNumberingAfterBreak="0">
+  <w:abstractNum w:abstractNumId="29" w15:restartNumberingAfterBreak="0">
     <w:nsid w:val="68706E0D"/>
     <w:multiLevelType w:val="hybridMultilevel"/>
     <w:tmpl w:val="9EF0C58A"/>
@@ -10495,7 +12345,7 @@
       </w:pPr>
     </w:lvl>
   </w:abstractNum>
-  <w:abstractNum w:abstractNumId="28" w15:restartNumberingAfterBreak="0">
+  <w:abstractNum w:abstractNumId="30" w15:restartNumberingAfterBreak="0">
     <w:nsid w:val="6A325869"/>
     <w:multiLevelType w:val="hybridMultilevel"/>
     <w:tmpl w:val="E94A50C0"/>
@@ -10608,7 +12458,7 @@
       </w:rPr>
     </w:lvl>
   </w:abstractNum>
-  <w:abstractNum w:abstractNumId="29" w15:restartNumberingAfterBreak="0">
+  <w:abstractNum w:abstractNumId="31" w15:restartNumberingAfterBreak="0">
     <w:nsid w:val="721D19C4"/>
     <w:multiLevelType w:val="multilevel"/>
     <w:tmpl w:val="690E9AB8"/>
@@ -10757,7 +12607,7 @@
       </w:rPr>
     </w:lvl>
   </w:abstractNum>
-  <w:abstractNum w:abstractNumId="30" w15:restartNumberingAfterBreak="0">
+  <w:abstractNum w:abstractNumId="32" w15:restartNumberingAfterBreak="0">
     <w:nsid w:val="72C241F7"/>
     <w:multiLevelType w:val="hybridMultilevel"/>
     <w:tmpl w:val="C9D81068"/>
@@ -10870,7 +12720,7 @@
       </w:rPr>
     </w:lvl>
   </w:abstractNum>
-  <w:abstractNum w:abstractNumId="31" w15:restartNumberingAfterBreak="0">
+  <w:abstractNum w:abstractNumId="33" w15:restartNumberingAfterBreak="0">
     <w:nsid w:val="77CA655D"/>
     <w:multiLevelType w:val="hybridMultilevel"/>
     <w:tmpl w:val="9EF0C58A"/>
@@ -10959,7 +12809,7 @@
       </w:pPr>
     </w:lvl>
   </w:abstractNum>
-  <w:abstractNum w:abstractNumId="32" w15:restartNumberingAfterBreak="0">
+  <w:abstractNum w:abstractNumId="34" w15:restartNumberingAfterBreak="0">
     <w:nsid w:val="7E3C0E8C"/>
     <w:multiLevelType w:val="hybridMultilevel"/>
     <w:tmpl w:val="9EF0C58A"/>
@@ -11055,49 +12905,49 @@
     <w:abstractNumId w:val="5"/>
   </w:num>
   <w:num w:numId="3">
-    <w:abstractNumId w:val="20"/>
+    <w:abstractNumId w:val="22"/>
   </w:num>
   <w:num w:numId="4">
     <w:abstractNumId w:val="4"/>
   </w:num>
   <w:num w:numId="5">
-    <w:abstractNumId w:val="16"/>
+    <w:abstractNumId w:val="17"/>
   </w:num>
   <w:num w:numId="6">
-    <w:abstractNumId w:val="14"/>
+    <w:abstractNumId w:val="15"/>
   </w:num>
   <w:num w:numId="7">
-    <w:abstractNumId w:val="19"/>
+    <w:abstractNumId w:val="21"/>
   </w:num>
   <w:num w:numId="8">
     <w:abstractNumId w:val="0"/>
   </w:num>
   <w:num w:numId="9">
-    <w:abstractNumId w:val="30"/>
+    <w:abstractNumId w:val="32"/>
   </w:num>
   <w:num w:numId="10">
-    <w:abstractNumId w:val="23"/>
+    <w:abstractNumId w:val="25"/>
   </w:num>
   <w:num w:numId="11">
     <w:abstractNumId w:val="10"/>
   </w:num>
   <w:num w:numId="12">
-    <w:abstractNumId w:val="28"/>
+    <w:abstractNumId w:val="30"/>
   </w:num>
   <w:num w:numId="13">
-    <w:abstractNumId w:val="15"/>
+    <w:abstractNumId w:val="16"/>
   </w:num>
   <w:num w:numId="14">
-    <w:abstractNumId w:val="29"/>
+    <w:abstractNumId w:val="31"/>
   </w:num>
   <w:num w:numId="15">
     <w:abstractNumId w:val="1"/>
   </w:num>
   <w:num w:numId="16">
-    <w:abstractNumId w:val="25"/>
+    <w:abstractNumId w:val="27"/>
   </w:num>
   <w:num w:numId="17">
-    <w:abstractNumId w:val="17"/>
+    <w:abstractNumId w:val="18"/>
   </w:num>
   <w:num w:numId="18">
     <w:abstractNumId w:val="11"/>
@@ -11106,46 +12956,52 @@
     <w:abstractNumId w:val="12"/>
   </w:num>
   <w:num w:numId="20">
-    <w:abstractNumId w:val="21"/>
+    <w:abstractNumId w:val="23"/>
   </w:num>
   <w:num w:numId="21">
     <w:abstractNumId w:val="9"/>
   </w:num>
   <w:num w:numId="22">
-    <w:abstractNumId w:val="26"/>
+    <w:abstractNumId w:val="28"/>
   </w:num>
   <w:num w:numId="23">
     <w:abstractNumId w:val="2"/>
   </w:num>
   <w:num w:numId="24">
-    <w:abstractNumId w:val="22"/>
+    <w:abstractNumId w:val="24"/>
   </w:num>
   <w:num w:numId="25">
-    <w:abstractNumId w:val="31"/>
+    <w:abstractNumId w:val="33"/>
   </w:num>
   <w:num w:numId="26">
-    <w:abstractNumId w:val="18"/>
+    <w:abstractNumId w:val="20"/>
   </w:num>
   <w:num w:numId="27">
-    <w:abstractNumId w:val="13"/>
+    <w:abstractNumId w:val="14"/>
   </w:num>
   <w:num w:numId="28">
-    <w:abstractNumId w:val="24"/>
+    <w:abstractNumId w:val="26"/>
   </w:num>
   <w:num w:numId="29">
-    <w:abstractNumId w:val="27"/>
+    <w:abstractNumId w:val="29"/>
   </w:num>
   <w:num w:numId="30">
     <w:abstractNumId w:val="3"/>
   </w:num>
   <w:num w:numId="31">
-    <w:abstractNumId w:val="32"/>
+    <w:abstractNumId w:val="34"/>
   </w:num>
   <w:num w:numId="32">
     <w:abstractNumId w:val="7"/>
   </w:num>
   <w:num w:numId="33">
     <w:abstractNumId w:val="6"/>
+  </w:num>
+  <w:num w:numId="34">
+    <w:abstractNumId w:val="19"/>
+  </w:num>
+  <w:num w:numId="35">
+    <w:abstractNumId w:val="13"/>
   </w:num>
 </w:numbering>
 </file>

</xml_diff>